<commit_message>
guion 1 grado 9 definitivos
</commit_message>
<xml_diff>
--- a/fuentes/contenidos/grado09/guion01/CS_09_01_REC100.docx
+++ b/fuentes/contenidos/grado09/guion01/CS_09_01_REC100.docx
@@ -1,6 +1,6 @@
 
 <file path=word/document.xml><?xml version="1.0" encoding="utf-8"?>
-<w:document xmlns:wpc="http://schemas.microsoft.com/office/word/2010/wordprocessingCanvas" xmlns:mc="http://schemas.openxmlformats.org/markup-compatibility/2006" xmlns:o="urn:schemas-microsoft-com:office:office" xmlns:r="http://schemas.openxmlformats.org/officeDocument/2006/relationships" xmlns:m="http://schemas.openxmlformats.org/officeDocument/2006/math" xmlns:v="urn:schemas-microsoft-com:vml" xmlns:wp14="http://schemas.microsoft.com/office/word/2010/wordprocessingDrawing" xmlns:wp="http://schemas.openxmlformats.org/drawingml/2006/wordprocessingDrawing" xmlns:w10="urn:schemas-microsoft-com:office:word" xmlns:w="http://schemas.openxmlformats.org/wordprocessingml/2006/main" xmlns:w14="http://schemas.microsoft.com/office/word/2010/wordml" xmlns:w15="http://schemas.microsoft.com/office/word/2012/wordml" xmlns:wpg="http://schemas.microsoft.com/office/word/2010/wordprocessingGroup" xmlns:wpi="http://schemas.microsoft.com/office/word/2010/wordprocessingInk" xmlns:wne="http://schemas.microsoft.com/office/word/2006/wordml" xmlns:wps="http://schemas.microsoft.com/office/word/2010/wordprocessingShape" mc:Ignorable="w14 w15 wp14">
+<w:document xmlns:wpc="http://schemas.microsoft.com/office/word/2010/wordprocessingCanvas" xmlns:mc="http://schemas.openxmlformats.org/markup-compatibility/2006" xmlns:o="urn:schemas-microsoft-com:office:office" xmlns:r="http://schemas.openxmlformats.org/officeDocument/2006/relationships" xmlns:m="http://schemas.openxmlformats.org/officeDocument/2006/math" xmlns:v="urn:schemas-microsoft-com:vml" xmlns:wp14="http://schemas.microsoft.com/office/word/2010/wordprocessingDrawing" xmlns:wp="http://schemas.openxmlformats.org/drawingml/2006/wordprocessingDrawing" xmlns:w10="urn:schemas-microsoft-com:office:word" xmlns:w="http://schemas.openxmlformats.org/wordprocessingml/2006/main" xmlns:w14="http://schemas.microsoft.com/office/word/2010/wordml" xmlns:wpg="http://schemas.microsoft.com/office/word/2010/wordprocessingGroup" xmlns:wpi="http://schemas.microsoft.com/office/word/2010/wordprocessingInk" xmlns:wne="http://schemas.microsoft.com/office/word/2006/wordml" xmlns:wps="http://schemas.microsoft.com/office/word/2010/wordprocessingShape" mc:Ignorable="w14 wp14">
   <w:body>
     <w:p>
       <w:pPr>
@@ -516,7 +516,26 @@
           <w:highlight w:val="green"/>
           <w:lang w:val="es-ES_tradnl"/>
         </w:rPr>
-        <w:t>Palabras clave del recurso (separadas por comas ","</w:t>
+        <w:t>Palabras clave del recurso (separadas por comas ",")</w:t>
+      </w:r>
+      <w:r>
+        <w:rPr>
+          <w:rFonts w:ascii="Arial" w:hAnsi="Arial"/>
+          <w:sz w:val="18"/>
+          <w:szCs w:val="18"/>
+          <w:lang w:val="es-ES_tradnl"/>
+        </w:rPr>
+        <w:t xml:space="preserve">  </w:t>
+      </w:r>
+      <w:proofErr w:type="spellStart"/>
+      <w:r>
+        <w:rPr>
+          <w:rFonts w:ascii="Arial" w:hAnsi="Arial"/>
+          <w:sz w:val="18"/>
+          <w:szCs w:val="18"/>
+          <w:lang w:val="es-ES_tradnl"/>
+        </w:rPr>
+        <w:t>imperialismo</w:t>
       </w:r>
       <w:proofErr w:type="gramStart"/>
       <w:r>
@@ -524,56 +543,39 @@
           <w:rFonts w:ascii="Arial" w:hAnsi="Arial"/>
           <w:sz w:val="18"/>
           <w:szCs w:val="18"/>
-          <w:highlight w:val="green"/>
-          <w:lang w:val="es-ES_tradnl"/>
-        </w:rPr>
-        <w:t>)</w:t>
-      </w:r>
-      <w:r>
-        <w:rPr>
-          <w:rFonts w:ascii="Arial" w:hAnsi="Arial"/>
-          <w:sz w:val="18"/>
-          <w:szCs w:val="18"/>
-          <w:lang w:val="es-ES_tradnl"/>
-        </w:rPr>
-        <w:t xml:space="preserve">  </w:t>
-      </w:r>
-      <w:commentRangeStart w:id="0"/>
-      <w:r>
-        <w:rPr>
-          <w:rFonts w:ascii="Arial" w:hAnsi="Arial"/>
-          <w:sz w:val="18"/>
-          <w:szCs w:val="18"/>
-          <w:lang w:val="es-ES_tradnl"/>
-        </w:rPr>
-        <w:t>imperialismo</w:t>
-      </w:r>
-      <w:commentRangeEnd w:id="0"/>
+          <w:lang w:val="es-ES_tradnl"/>
+        </w:rPr>
+        <w:t>,colonialismo,</w:t>
+      </w:r>
+      <w:r>
+        <w:rPr>
+          <w:rFonts w:ascii="Arial" w:hAnsi="Arial"/>
+          <w:sz w:val="18"/>
+          <w:szCs w:val="18"/>
+          <w:lang w:val="es-ES_tradnl"/>
+        </w:rPr>
+        <w:t>África</w:t>
+      </w:r>
+      <w:r>
+        <w:rPr>
+          <w:rFonts w:ascii="Arial" w:hAnsi="Arial"/>
+          <w:sz w:val="18"/>
+          <w:szCs w:val="18"/>
+          <w:lang w:val="es-ES_tradnl"/>
+        </w:rPr>
+        <w:t>,Congo,explotación,</w:t>
+      </w:r>
+      <w:r>
+        <w:rPr>
+          <w:rFonts w:ascii="Arial" w:hAnsi="Arial"/>
+          <w:sz w:val="18"/>
+          <w:szCs w:val="18"/>
+          <w:lang w:val="es-ES_tradnl"/>
+        </w:rPr>
+        <w:t>potencias</w:t>
+      </w:r>
+      <w:proofErr w:type="spellEnd"/>
       <w:proofErr w:type="gramEnd"/>
-      <w:r>
-        <w:rPr>
-          <w:rStyle w:val="Refdecomentario"/>
-        </w:rPr>
-        <w:commentReference w:id="0"/>
-      </w:r>
-      <w:r>
-        <w:rPr>
-          <w:rFonts w:ascii="Arial" w:hAnsi="Arial"/>
-          <w:sz w:val="18"/>
-          <w:szCs w:val="18"/>
-          <w:lang w:val="es-ES_tradnl"/>
-        </w:rPr>
-        <w:t>, colonialismo, África</w:t>
-      </w:r>
-      <w:r>
-        <w:rPr>
-          <w:rFonts w:ascii="Arial" w:hAnsi="Arial"/>
-          <w:sz w:val="18"/>
-          <w:szCs w:val="18"/>
-          <w:lang w:val="es-ES_tradnl"/>
-        </w:rPr>
-        <w:t>, Congo, explotación, potencias</w:t>
-      </w:r>
     </w:p>
     <w:p>
       <w:pPr>
@@ -1087,35 +1089,7 @@
           <w:highlight w:val="green"/>
           <w:lang w:val="es-ES_tradnl"/>
         </w:rPr>
-        <w:t xml:space="preserve">Competencia (indicar sólo </w:t>
-      </w:r>
-      <w:commentRangeStart w:id="1"/>
-      <w:r>
-        <w:rPr>
-          <w:rFonts w:ascii="Arial" w:hAnsi="Arial"/>
-          <w:sz w:val="18"/>
-          <w:szCs w:val="18"/>
-          <w:highlight w:val="green"/>
-          <w:lang w:val="es-ES_tradnl"/>
-        </w:rPr>
-        <w:t>una</w:t>
-      </w:r>
-      <w:commentRangeEnd w:id="1"/>
-      <w:r>
-        <w:rPr>
-          <w:rStyle w:val="Refdecomentario"/>
-        </w:rPr>
-        <w:commentReference w:id="1"/>
-      </w:r>
-      <w:r>
-        <w:rPr>
-          <w:rFonts w:ascii="Arial" w:hAnsi="Arial"/>
-          <w:sz w:val="18"/>
-          <w:szCs w:val="18"/>
-          <w:highlight w:val="green"/>
-          <w:lang w:val="es-ES_tradnl"/>
-        </w:rPr>
-        <w:t>)</w:t>
+        <w:t>Competencia (indicar sólo una)</w:t>
       </w:r>
     </w:p>
     <w:tbl>
@@ -1463,6 +1437,15 @@
                 <w:lang w:val="es-ES_tradnl"/>
               </w:rPr>
             </w:pPr>
+            <w:r>
+              <w:rPr>
+                <w:rFonts w:ascii="Arial" w:hAnsi="Arial"/>
+                <w:sz w:val="16"/>
+                <w:szCs w:val="16"/>
+                <w:lang w:val="es-ES_tradnl"/>
+              </w:rPr>
+              <w:t>x</w:t>
+            </w:r>
           </w:p>
         </w:tc>
         <w:tc>
@@ -2299,18 +2282,92 @@
     <w:p>
       <w:pPr>
         <w:rPr>
-          <w:rFonts w:ascii="Arial" w:hAnsi="Arial" w:cs="Arial"/>
-          <w:sz w:val="18"/>
-          <w:szCs w:val="18"/>
-          <w:lang w:val="es-ES_tradnl"/>
-        </w:rPr>
-      </w:pPr>
-      <w:r>
-        <w:rPr>
-          <w:rStyle w:val="Refdecomentario"/>
-        </w:rPr>
-        <w:commentReference w:id="2"/>
-      </w:r>
+          <w:rFonts w:ascii="Arial" w:hAnsi="Arial"/>
+          <w:sz w:val="18"/>
+          <w:szCs w:val="18"/>
+          <w:lang w:val="es-ES_tradnl"/>
+        </w:rPr>
+      </w:pPr>
+      <w:r>
+        <w:rPr>
+          <w:color w:val="000000" w:themeColor="text1"/>
+        </w:rPr>
+        <w:t xml:space="preserve"> </w:t>
+      </w:r>
+      <w:r>
+        <w:rPr>
+          <w:color w:val="000000" w:themeColor="text1"/>
+        </w:rPr>
+        <w:t xml:space="preserve">Las </w:t>
+      </w:r>
+      <w:proofErr w:type="spellStart"/>
+      <w:r>
+        <w:rPr>
+          <w:color w:val="000000" w:themeColor="text1"/>
+        </w:rPr>
+        <w:t>consecuencias</w:t>
+      </w:r>
+      <w:proofErr w:type="spellEnd"/>
+      <w:r>
+        <w:rPr>
+          <w:color w:val="000000" w:themeColor="text1"/>
+        </w:rPr>
+        <w:t xml:space="preserve"> </w:t>
+      </w:r>
+      <w:proofErr w:type="gramStart"/>
+      <w:r>
+        <w:rPr>
+          <w:color w:val="000000" w:themeColor="text1"/>
+        </w:rPr>
+        <w:t>del</w:t>
+      </w:r>
+      <w:proofErr w:type="gramEnd"/>
+      <w:r>
+        <w:rPr>
+          <w:color w:val="000000" w:themeColor="text1"/>
+        </w:rPr>
+        <w:t xml:space="preserve"> </w:t>
+      </w:r>
+      <w:proofErr w:type="spellStart"/>
+      <w:r>
+        <w:rPr>
+          <w:color w:val="000000" w:themeColor="text1"/>
+        </w:rPr>
+        <w:t>imperialismo</w:t>
+      </w:r>
+      <w:proofErr w:type="spellEnd"/>
+    </w:p>
+    <w:p>
+      <w:pPr>
+        <w:tabs>
+          <w:tab w:val="left" w:pos="7181"/>
+        </w:tabs>
+        <w:rPr>
+          <w:rFonts w:ascii="Arial" w:hAnsi="Arial" w:cs="Arial"/>
+          <w:sz w:val="18"/>
+          <w:szCs w:val="18"/>
+          <w:lang w:val="es-ES_tradnl"/>
+        </w:rPr>
+      </w:pPr>
+      <w:r>
+        <w:rPr>
+          <w:rFonts w:ascii="Arial" w:hAnsi="Arial" w:cs="Arial"/>
+          <w:sz w:val="18"/>
+          <w:szCs w:val="18"/>
+          <w:lang w:val="es-ES_tradnl"/>
+        </w:rPr>
+        <w:tab/>
+      </w:r>
+    </w:p>
+    <w:p>
+      <w:pPr>
+        <w:rPr>
+          <w:rFonts w:ascii="Arial" w:hAnsi="Arial" w:cs="Arial"/>
+          <w:sz w:val="18"/>
+          <w:szCs w:val="18"/>
+          <w:lang w:val="es-ES_tradnl"/>
+        </w:rPr>
+      </w:pPr>
     </w:p>
     <w:p>
       <w:pPr>
@@ -2517,22 +2574,14 @@
           <w:color w:val="000000" w:themeColor="text1"/>
           <w:lang w:val="es-ES"/>
         </w:rPr>
-        <w:t xml:space="preserve">Bélgica como una serpiente que ahorca a un recolector de </w:t>
-      </w:r>
-      <w:commentRangeStart w:id="3"/>
+        <w:t>Bélgica como una serpiente que ahorca a un recolector de caucho</w:t>
+      </w:r>
       <w:r>
         <w:rPr>
           <w:color w:val="000000" w:themeColor="text1"/>
           <w:lang w:val="es-ES"/>
         </w:rPr>
-        <w:t>caucho</w:t>
-      </w:r>
-      <w:commentRangeEnd w:id="3"/>
-      <w:r>
-        <w:rPr>
-          <w:rStyle w:val="Refdecomentario"/>
-        </w:rPr>
-        <w:commentReference w:id="3"/>
+        <w:t>.</w:t>
       </w:r>
     </w:p>
     <w:p>
@@ -2924,6 +2973,7 @@
           <w:szCs w:val="18"/>
           <w:lang w:val="es-ES_tradnl"/>
         </w:rPr>
+        <w:lastRenderedPageBreak/>
         <w:t>*</w:t>
       </w:r>
       <w:r>
@@ -3016,9 +3066,8 @@
           <w:highlight w:val="yellow"/>
           <w:lang w:val="es-ES_tradnl"/>
         </w:rPr>
-        <w:t xml:space="preserve"> caracteres </w:t>
-      </w:r>
-      <w:commentRangeStart w:id="4"/>
+        <w:t xml:space="preserve"> caracteres máximo</w:t>
+      </w:r>
       <w:r>
         <w:rPr>
           <w:rFonts w:ascii="Arial" w:hAnsi="Arial" w:cs="Arial"/>
@@ -3027,215 +3076,198 @@
           <w:highlight w:val="yellow"/>
           <w:lang w:val="es-ES_tradnl"/>
         </w:rPr>
-        <w:t>máximo</w:t>
-      </w:r>
-      <w:commentRangeEnd w:id="4"/>
-      <w:r>
-        <w:rPr>
-          <w:rStyle w:val="Refdecomentario"/>
-        </w:rPr>
-        <w:commentReference w:id="4"/>
-      </w:r>
-      <w:r>
-        <w:rPr>
-          <w:rFonts w:ascii="Arial" w:hAnsi="Arial" w:cs="Arial"/>
-          <w:sz w:val="18"/>
-          <w:szCs w:val="18"/>
-          <w:highlight w:val="yellow"/>
-          <w:lang w:val="es-ES_tradnl"/>
-        </w:rPr>
         <w:t>)</w:t>
       </w:r>
     </w:p>
     <w:p>
       <w:pPr>
-        <w:rPr>
-          <w:rFonts w:ascii="Arial" w:hAnsi="Arial" w:cs="Arial"/>
-          <w:sz w:val="18"/>
-          <w:szCs w:val="18"/>
-          <w:lang w:val="es-ES_tradnl"/>
-        </w:rPr>
-      </w:pPr>
-    </w:p>
-    <w:p>
-      <w:pPr>
-        <w:rPr>
-          <w:rFonts w:ascii="Arial" w:hAnsi="Arial" w:cs="Arial"/>
-          <w:sz w:val="18"/>
-          <w:szCs w:val="18"/>
-          <w:lang w:val="es-ES_tradnl"/>
-        </w:rPr>
-      </w:pPr>
-      <w:r>
-        <w:rPr>
-          <w:rFonts w:ascii="Arial" w:hAnsi="Arial"/>
-          <w:b/>
-          <w:color w:val="FF0000"/>
-          <w:sz w:val="18"/>
-          <w:szCs w:val="18"/>
-          <w:lang w:val="es-ES_tradnl"/>
-        </w:rPr>
-        <w:t>*</w:t>
-      </w:r>
-      <w:r>
-        <w:rPr>
-          <w:rFonts w:ascii="Arial" w:hAnsi="Arial"/>
-          <w:color w:val="FF0000"/>
-          <w:sz w:val="18"/>
-          <w:szCs w:val="18"/>
-          <w:lang w:val="es-ES_tradnl"/>
-        </w:rPr>
-        <w:t xml:space="preserve"> </w:t>
-      </w:r>
-      <w:r>
-        <w:rPr>
-          <w:rFonts w:ascii="Arial" w:hAnsi="Arial" w:cs="Arial"/>
-          <w:sz w:val="18"/>
-          <w:szCs w:val="18"/>
-          <w:highlight w:val="yellow"/>
-          <w:lang w:val="es-ES_tradnl"/>
-        </w:rPr>
-        <w:t>Nivel</w:t>
-      </w:r>
-      <w:r>
-        <w:rPr>
-          <w:rFonts w:ascii="Arial" w:hAnsi="Arial" w:cs="Arial"/>
-          <w:sz w:val="18"/>
-          <w:szCs w:val="18"/>
-          <w:highlight w:val="yellow"/>
-          <w:lang w:val="es-ES_tradnl"/>
-        </w:rPr>
-        <w:t xml:space="preserve"> 1-Fácil, 2-Medio, </w:t>
-      </w:r>
-      <w:proofErr w:type="spellStart"/>
-      <w:r>
-        <w:rPr>
-          <w:rFonts w:ascii="Arial" w:hAnsi="Arial" w:cs="Arial"/>
-          <w:sz w:val="18"/>
-          <w:szCs w:val="18"/>
-          <w:highlight w:val="yellow"/>
-          <w:lang w:val="es-ES_tradnl"/>
-        </w:rPr>
-        <w:t>ó</w:t>
-      </w:r>
-      <w:proofErr w:type="spellEnd"/>
-      <w:r>
-        <w:rPr>
-          <w:rFonts w:ascii="Arial" w:hAnsi="Arial" w:cs="Arial"/>
-          <w:sz w:val="18"/>
-          <w:szCs w:val="18"/>
-          <w:highlight w:val="yellow"/>
-          <w:lang w:val="es-ES_tradnl"/>
-        </w:rPr>
-        <w:t xml:space="preserve"> 3-Dificil:</w:t>
-      </w:r>
-      <w:r>
-        <w:rPr>
-          <w:rFonts w:ascii="Arial" w:hAnsi="Arial" w:cs="Arial"/>
-          <w:sz w:val="18"/>
-          <w:szCs w:val="18"/>
-          <w:lang w:val="es-ES_tradnl"/>
-        </w:rPr>
-        <w:t xml:space="preserve"> M</w:t>
-      </w:r>
-    </w:p>
-    <w:p>
-      <w:pPr>
-        <w:rPr>
-          <w:rFonts w:ascii="Arial" w:hAnsi="Arial" w:cs="Arial"/>
-          <w:sz w:val="18"/>
-          <w:szCs w:val="18"/>
-          <w:lang w:val="es-ES_tradnl"/>
-        </w:rPr>
-      </w:pPr>
-    </w:p>
-    <w:p>
-      <w:pPr>
-        <w:rPr>
-          <w:rFonts w:ascii="Arial" w:hAnsi="Arial" w:cs="Arial"/>
-          <w:sz w:val="18"/>
-          <w:szCs w:val="18"/>
-          <w:lang w:val="es-ES_tradnl"/>
-        </w:rPr>
-      </w:pPr>
-      <w:r>
-        <w:rPr>
-          <w:rFonts w:ascii="Arial" w:hAnsi="Arial" w:cs="Arial"/>
-          <w:sz w:val="18"/>
-          <w:szCs w:val="18"/>
-          <w:highlight w:val="yellow"/>
-          <w:lang w:val="es-ES_tradnl"/>
-        </w:rPr>
-        <w:t xml:space="preserve">Explicación </w:t>
-      </w:r>
-      <w:r>
-        <w:rPr>
-          <w:rFonts w:ascii="Arial" w:hAnsi="Arial" w:cs="Arial"/>
-          <w:sz w:val="18"/>
-          <w:szCs w:val="18"/>
-          <w:highlight w:val="yellow"/>
-          <w:lang w:val="es-ES_tradnl"/>
-        </w:rPr>
-        <w:t>(</w:t>
-      </w:r>
-      <w:r>
-        <w:rPr>
-          <w:rFonts w:ascii="Arial" w:hAnsi="Arial" w:cs="Arial"/>
-          <w:b/>
-          <w:sz w:val="18"/>
-          <w:szCs w:val="18"/>
-          <w:highlight w:val="yellow"/>
-          <w:lang w:val="es-ES_tradnl"/>
-        </w:rPr>
-        <w:t>500</w:t>
-      </w:r>
-      <w:r>
-        <w:rPr>
-          <w:rFonts w:ascii="Arial" w:hAnsi="Arial" w:cs="Arial"/>
-          <w:sz w:val="18"/>
-          <w:szCs w:val="18"/>
-          <w:highlight w:val="yellow"/>
-          <w:lang w:val="es-ES_tradnl"/>
-        </w:rPr>
-        <w:t xml:space="preserve"> caracteres máximo</w:t>
-      </w:r>
-      <w:r>
-        <w:rPr>
-          <w:rFonts w:ascii="Arial" w:hAnsi="Arial" w:cs="Arial"/>
-          <w:sz w:val="18"/>
-          <w:szCs w:val="18"/>
-          <w:highlight w:val="yellow"/>
-          <w:lang w:val="es-ES_tradnl"/>
-        </w:rPr>
-        <w:t>)</w:t>
-      </w:r>
-    </w:p>
-    <w:p>
-      <w:pPr>
         <w:pStyle w:val="wp-caption-text"/>
+        <w:rPr>
+          <w:color w:val="000000" w:themeColor="text1"/>
+          <w:lang w:val="es-ES" w:eastAsia="en-US"/>
+        </w:rPr>
+      </w:pPr>
+      <w:r>
         <w:rPr>
           <w:color w:val="000000" w:themeColor="text1"/>
           <w:highlight w:val="magenta"/>
           <w:lang w:val="es-ES" w:eastAsia="en-US"/>
         </w:rPr>
-      </w:pPr>
+        <w:t>Si el imperialismo tuvo que ver con la ambición y el reparto de territorios, ¿por qué podemos afirmar que una de sus consecuencias principales fue la Primera Guerra Mundial? Reflexiona y escribe tu respuesta.</w:t>
+      </w:r>
+    </w:p>
+    <w:p>
+      <w:pPr>
+        <w:rPr>
+          <w:rFonts w:ascii="Arial" w:hAnsi="Arial" w:cs="Arial"/>
+          <w:sz w:val="18"/>
+          <w:szCs w:val="18"/>
+          <w:lang w:val="es-ES_tradnl"/>
+        </w:rPr>
+      </w:pPr>
+    </w:p>
+    <w:p>
+      <w:pPr>
+        <w:rPr>
+          <w:rFonts w:ascii="Arial" w:hAnsi="Arial" w:cs="Arial"/>
+          <w:sz w:val="18"/>
+          <w:szCs w:val="18"/>
+          <w:lang w:val="es-ES_tradnl"/>
+        </w:rPr>
+      </w:pPr>
+      <w:r>
+        <w:rPr>
+          <w:rFonts w:ascii="Arial" w:hAnsi="Arial"/>
+          <w:b/>
+          <w:color w:val="FF0000"/>
+          <w:sz w:val="18"/>
+          <w:szCs w:val="18"/>
+          <w:lang w:val="es-ES_tradnl"/>
+        </w:rPr>
+        <w:t>*</w:t>
+      </w:r>
+      <w:r>
+        <w:rPr>
+          <w:rFonts w:ascii="Arial" w:hAnsi="Arial"/>
+          <w:color w:val="FF0000"/>
+          <w:sz w:val="18"/>
+          <w:szCs w:val="18"/>
+          <w:lang w:val="es-ES_tradnl"/>
+        </w:rPr>
+        <w:t xml:space="preserve"> </w:t>
+      </w:r>
+      <w:r>
+        <w:rPr>
+          <w:rFonts w:ascii="Arial" w:hAnsi="Arial" w:cs="Arial"/>
+          <w:sz w:val="18"/>
+          <w:szCs w:val="18"/>
+          <w:highlight w:val="yellow"/>
+          <w:lang w:val="es-ES_tradnl"/>
+        </w:rPr>
+        <w:t>Nivel</w:t>
+      </w:r>
+      <w:r>
+        <w:rPr>
+          <w:rFonts w:ascii="Arial" w:hAnsi="Arial" w:cs="Arial"/>
+          <w:sz w:val="18"/>
+          <w:szCs w:val="18"/>
+          <w:highlight w:val="yellow"/>
+          <w:lang w:val="es-ES_tradnl"/>
+        </w:rPr>
+        <w:t xml:space="preserve"> 1-Fácil, 2-Medio, </w:t>
+      </w:r>
+      <w:proofErr w:type="spellStart"/>
+      <w:r>
+        <w:rPr>
+          <w:rFonts w:ascii="Arial" w:hAnsi="Arial" w:cs="Arial"/>
+          <w:sz w:val="18"/>
+          <w:szCs w:val="18"/>
+          <w:highlight w:val="yellow"/>
+          <w:lang w:val="es-ES_tradnl"/>
+        </w:rPr>
+        <w:t>ó</w:t>
+      </w:r>
+      <w:proofErr w:type="spellEnd"/>
+      <w:r>
+        <w:rPr>
+          <w:rFonts w:ascii="Arial" w:hAnsi="Arial" w:cs="Arial"/>
+          <w:sz w:val="18"/>
+          <w:szCs w:val="18"/>
+          <w:highlight w:val="yellow"/>
+          <w:lang w:val="es-ES_tradnl"/>
+        </w:rPr>
+        <w:t xml:space="preserve"> 3-Dificil:</w:t>
+      </w:r>
+      <w:r>
+        <w:rPr>
+          <w:rFonts w:ascii="Arial" w:hAnsi="Arial" w:cs="Arial"/>
+          <w:sz w:val="18"/>
+          <w:szCs w:val="18"/>
+          <w:lang w:val="es-ES_tradnl"/>
+        </w:rPr>
+        <w:t xml:space="preserve"> M</w:t>
+      </w:r>
+    </w:p>
+    <w:p>
+      <w:pPr>
+        <w:rPr>
+          <w:rFonts w:ascii="Arial" w:hAnsi="Arial" w:cs="Arial"/>
+          <w:sz w:val="18"/>
+          <w:szCs w:val="18"/>
+          <w:lang w:val="es-ES_tradnl"/>
+        </w:rPr>
+      </w:pPr>
+    </w:p>
+    <w:p>
+      <w:pPr>
+        <w:rPr>
+          <w:rFonts w:ascii="Arial" w:hAnsi="Arial" w:cs="Arial"/>
+          <w:sz w:val="18"/>
+          <w:szCs w:val="18"/>
+          <w:lang w:val="es-ES_tradnl"/>
+        </w:rPr>
+      </w:pPr>
+      <w:r>
+        <w:rPr>
+          <w:rFonts w:ascii="Arial" w:hAnsi="Arial" w:cs="Arial"/>
+          <w:sz w:val="18"/>
+          <w:szCs w:val="18"/>
+          <w:highlight w:val="yellow"/>
+          <w:lang w:val="es-ES_tradnl"/>
+        </w:rPr>
+        <w:t xml:space="preserve">Explicación </w:t>
+      </w:r>
+      <w:r>
+        <w:rPr>
+          <w:rFonts w:ascii="Arial" w:hAnsi="Arial" w:cs="Arial"/>
+          <w:sz w:val="18"/>
+          <w:szCs w:val="18"/>
+          <w:highlight w:val="yellow"/>
+          <w:lang w:val="es-ES_tradnl"/>
+        </w:rPr>
+        <w:t>(</w:t>
+      </w:r>
+      <w:r>
+        <w:rPr>
+          <w:rFonts w:ascii="Arial" w:hAnsi="Arial" w:cs="Arial"/>
+          <w:b/>
+          <w:sz w:val="18"/>
+          <w:szCs w:val="18"/>
+          <w:highlight w:val="yellow"/>
+          <w:lang w:val="es-ES_tradnl"/>
+        </w:rPr>
+        <w:t>500</w:t>
+      </w:r>
+      <w:r>
+        <w:rPr>
+          <w:rFonts w:ascii="Arial" w:hAnsi="Arial" w:cs="Arial"/>
+          <w:sz w:val="18"/>
+          <w:szCs w:val="18"/>
+          <w:highlight w:val="yellow"/>
+          <w:lang w:val="es-ES_tradnl"/>
+        </w:rPr>
+        <w:t xml:space="preserve"> caracteres máximo</w:t>
+      </w:r>
+      <w:r>
+        <w:rPr>
+          <w:rFonts w:ascii="Arial" w:hAnsi="Arial" w:cs="Arial"/>
+          <w:sz w:val="18"/>
+          <w:szCs w:val="18"/>
+          <w:highlight w:val="yellow"/>
+          <w:lang w:val="es-ES_tradnl"/>
+        </w:rPr>
+        <w:t>)</w:t>
+      </w:r>
     </w:p>
     <w:p>
       <w:pPr>
         <w:pStyle w:val="wp-caption-text"/>
-        <w:rPr>
-          <w:color w:val="000000" w:themeColor="text1"/>
-          <w:lang w:val="es-ES" w:eastAsia="en-US"/>
-        </w:rPr>
-      </w:pPr>
-      <w:r>
         <w:rPr>
           <w:color w:val="000000" w:themeColor="text1"/>
           <w:highlight w:val="magenta"/>
           <w:lang w:val="es-ES" w:eastAsia="en-US"/>
         </w:rPr>
-        <w:t>Si el imperialismo tuvo que ver con la ambición y el reparto de territorios, ¿por qué podemos afirmar que una de sus consecuencias principales fue la Primera Guerra Mundial? Reflexiona y escribe tu respuesta.</w:t>
-      </w:r>
+      </w:pPr>
     </w:p>
     <w:p>
       <w:pPr>
@@ -3266,266 +3298,6 @@
         </w:rPr>
         <w:t>IMAGEN:</w:t>
       </w:r>
-    </w:p>
-    <w:p>
-      <w:pPr>
-        <w:ind w:left="426"/>
-        <w:rPr>
-          <w:rFonts w:ascii="Arial" w:hAnsi="Arial" w:cs="Arial"/>
-          <w:sz w:val="18"/>
-          <w:szCs w:val="18"/>
-          <w:lang w:val="es-ES_tradnl"/>
-        </w:rPr>
-      </w:pPr>
-      <w:r>
-        <w:rPr>
-          <w:rFonts w:ascii="Arial" w:hAnsi="Arial"/>
-          <w:b/>
-          <w:color w:val="FF0000"/>
-          <w:sz w:val="18"/>
-          <w:szCs w:val="18"/>
-          <w:lang w:val="es-ES_tradnl"/>
-        </w:rPr>
-        <w:t>*</w:t>
-      </w:r>
-      <w:r>
-        <w:rPr>
-          <w:rFonts w:ascii="Arial" w:hAnsi="Arial"/>
-          <w:sz w:val="18"/>
-          <w:szCs w:val="18"/>
-          <w:lang w:val="es-ES_tradnl"/>
-        </w:rPr>
-        <w:t xml:space="preserve"> </w:t>
-      </w:r>
-      <w:r>
-        <w:rPr>
-          <w:rFonts w:ascii="Arial" w:hAnsi="Arial" w:cs="Arial"/>
-          <w:sz w:val="18"/>
-          <w:szCs w:val="18"/>
-          <w:highlight w:val="yellow"/>
-          <w:lang w:val="es-ES_tradnl"/>
-        </w:rPr>
-        <w:t xml:space="preserve">Nombre de archivo </w:t>
-      </w:r>
-      <w:proofErr w:type="spellStart"/>
-      <w:r>
-        <w:rPr>
-          <w:rFonts w:ascii="Arial" w:hAnsi="Arial" w:cs="Arial"/>
-          <w:sz w:val="18"/>
-          <w:szCs w:val="18"/>
-          <w:highlight w:val="yellow"/>
-          <w:lang w:val="es-ES_tradnl"/>
-        </w:rPr>
-        <w:t>Shutterstock</w:t>
-      </w:r>
-      <w:proofErr w:type="spellEnd"/>
-      <w:r>
-        <w:rPr>
-          <w:rFonts w:ascii="Arial" w:hAnsi="Arial" w:cs="Arial"/>
-          <w:sz w:val="18"/>
-          <w:szCs w:val="18"/>
-          <w:highlight w:val="yellow"/>
-          <w:lang w:val="es-ES_tradnl"/>
-        </w:rPr>
-        <w:t xml:space="preserve"> o descripción de ilustración a </w:t>
-      </w:r>
-      <w:commentRangeStart w:id="5"/>
-      <w:r>
-        <w:rPr>
-          <w:rFonts w:ascii="Arial" w:hAnsi="Arial" w:cs="Arial"/>
-          <w:sz w:val="18"/>
-          <w:szCs w:val="18"/>
-          <w:highlight w:val="yellow"/>
-          <w:lang w:val="es-ES_tradnl"/>
-        </w:rPr>
-        <w:t>crear</w:t>
-      </w:r>
-      <w:commentRangeEnd w:id="5"/>
-      <w:r>
-        <w:rPr>
-          <w:rStyle w:val="Refdecomentario"/>
-        </w:rPr>
-        <w:commentReference w:id="5"/>
-      </w:r>
-    </w:p>
-    <w:p>
-      <w:pPr>
-        <w:ind w:left="567"/>
-        <w:rPr>
-          <w:rFonts w:ascii="Arial" w:hAnsi="Arial" w:cs="Arial"/>
-          <w:sz w:val="18"/>
-          <w:szCs w:val="18"/>
-          <w:lang w:val="es-ES_tradnl"/>
-        </w:rPr>
-      </w:pPr>
-    </w:p>
-    <w:p>
-      <w:pPr>
-        <w:ind w:left="426"/>
-        <w:rPr>
-          <w:rFonts w:ascii="Arial" w:hAnsi="Arial" w:cs="Arial"/>
-          <w:sz w:val="18"/>
-          <w:szCs w:val="18"/>
-          <w:highlight w:val="yellow"/>
-          <w:lang w:val="es-ES_tradnl"/>
-        </w:rPr>
-      </w:pPr>
-      <w:r>
-        <w:rPr>
-          <w:rFonts w:ascii="Arial" w:hAnsi="Arial"/>
-          <w:b/>
-          <w:color w:val="FF0000"/>
-          <w:sz w:val="18"/>
-          <w:szCs w:val="18"/>
-          <w:lang w:val="es-ES_tradnl"/>
-        </w:rPr>
-        <w:t xml:space="preserve">* </w:t>
-      </w:r>
-      <w:r>
-        <w:rPr>
-          <w:rFonts w:ascii="Arial" w:hAnsi="Arial" w:cs="Arial"/>
-          <w:sz w:val="18"/>
-          <w:szCs w:val="18"/>
-          <w:highlight w:val="yellow"/>
-          <w:lang w:val="es-ES_tradnl"/>
-        </w:rPr>
-        <w:t>Imagen normal (</w:t>
-      </w:r>
-      <w:r>
-        <w:rPr>
-          <w:rFonts w:ascii="Arial" w:hAnsi="Arial" w:cs="Arial"/>
-          <w:sz w:val="18"/>
-          <w:szCs w:val="18"/>
-          <w:highlight w:val="yellow"/>
-          <w:lang w:val="es-ES_tradnl"/>
-        </w:rPr>
-        <w:t xml:space="preserve">codificado ejemplo, </w:t>
-      </w:r>
-      <w:r>
-        <w:rPr>
-          <w:rFonts w:ascii="Arial" w:hAnsi="Arial" w:cs="Arial"/>
-          <w:sz w:val="18"/>
-          <w:szCs w:val="18"/>
-          <w:highlight w:val="yellow"/>
-          <w:lang w:val="es-ES_tradnl"/>
-        </w:rPr>
-        <w:t>CN_07_04_REC10_IMG01n</w:t>
-      </w:r>
-      <w:r>
-        <w:rPr>
-          <w:rFonts w:ascii="Arial" w:hAnsi="Arial" w:cs="Arial"/>
-          <w:sz w:val="18"/>
-          <w:szCs w:val="18"/>
-          <w:highlight w:val="yellow"/>
-          <w:lang w:val="es-ES_tradnl"/>
-        </w:rPr>
-        <w:t>)</w:t>
-      </w:r>
-    </w:p>
-    <w:p>
-      <w:pPr>
-        <w:ind w:left="567"/>
-        <w:rPr>
-          <w:rFonts w:ascii="Arial" w:hAnsi="Arial" w:cs="Arial"/>
-          <w:sz w:val="18"/>
-          <w:szCs w:val="18"/>
-          <w:lang w:val="es-ES_tradnl"/>
-        </w:rPr>
-      </w:pPr>
-    </w:p>
-    <w:p>
-      <w:pPr>
-        <w:ind w:left="426"/>
-        <w:rPr>
-          <w:rFonts w:ascii="Arial" w:hAnsi="Arial" w:cs="Arial"/>
-          <w:sz w:val="18"/>
-          <w:szCs w:val="18"/>
-          <w:lang w:val="es-ES_tradnl"/>
-        </w:rPr>
-      </w:pPr>
-      <w:r>
-        <w:rPr>
-          <w:rFonts w:ascii="Arial" w:hAnsi="Arial"/>
-          <w:b/>
-          <w:color w:val="FF0000"/>
-          <w:sz w:val="18"/>
-          <w:szCs w:val="18"/>
-          <w:lang w:val="es-ES_tradnl"/>
-        </w:rPr>
-        <w:t xml:space="preserve">* </w:t>
-      </w:r>
-      <w:r>
-        <w:rPr>
-          <w:rFonts w:ascii="Arial" w:hAnsi="Arial" w:cs="Arial"/>
-          <w:sz w:val="18"/>
-          <w:szCs w:val="18"/>
-          <w:highlight w:val="yellow"/>
-          <w:lang w:val="es-ES_tradnl"/>
-        </w:rPr>
-        <w:t xml:space="preserve">Imagen amplificada </w:t>
-      </w:r>
-      <w:r>
-        <w:rPr>
-          <w:rFonts w:ascii="Arial" w:hAnsi="Arial" w:cs="Arial"/>
-          <w:b/>
-          <w:sz w:val="18"/>
-          <w:szCs w:val="18"/>
-          <w:highlight w:val="yellow"/>
-          <w:lang w:val="es-ES_tradnl"/>
-        </w:rPr>
-        <w:t>opcional</w:t>
-      </w:r>
-      <w:r>
-        <w:rPr>
-          <w:rFonts w:ascii="Arial" w:hAnsi="Arial" w:cs="Arial"/>
-          <w:sz w:val="18"/>
-          <w:szCs w:val="18"/>
-          <w:highlight w:val="yellow"/>
-          <w:lang w:val="es-ES_tradnl"/>
-        </w:rPr>
-        <w:t xml:space="preserve"> (</w:t>
-      </w:r>
-      <w:r>
-        <w:rPr>
-          <w:rFonts w:ascii="Arial" w:hAnsi="Arial" w:cs="Arial"/>
-          <w:sz w:val="18"/>
-          <w:szCs w:val="18"/>
-          <w:highlight w:val="yellow"/>
-          <w:lang w:val="es-ES_tradnl"/>
-        </w:rPr>
-        <w:t xml:space="preserve">codificado ejemplo, </w:t>
-      </w:r>
-      <w:r>
-        <w:rPr>
-          <w:rFonts w:ascii="Arial" w:hAnsi="Arial" w:cs="Arial"/>
-          <w:sz w:val="18"/>
-          <w:szCs w:val="18"/>
-          <w:highlight w:val="yellow"/>
-          <w:lang w:val="es-ES_tradnl"/>
-        </w:rPr>
-        <w:t>CN_07_04_REC10_IMG01a</w:t>
-      </w:r>
-      <w:r>
-        <w:rPr>
-          <w:rFonts w:ascii="Arial" w:hAnsi="Arial" w:cs="Arial"/>
-          <w:sz w:val="18"/>
-          <w:szCs w:val="18"/>
-          <w:highlight w:val="yellow"/>
-          <w:lang w:val="es-ES_tradnl"/>
-        </w:rPr>
-        <w:t>)</w:t>
-      </w:r>
-    </w:p>
-    <w:p>
-      <w:pPr>
-        <w:ind w:left="567"/>
-        <w:rPr>
-          <w:rFonts w:ascii="Arial" w:hAnsi="Arial" w:cs="Arial"/>
-          <w:sz w:val="18"/>
-          <w:szCs w:val="18"/>
-          <w:lang w:val="es-ES_tradnl"/>
-        </w:rPr>
-      </w:pPr>
     </w:p>
     <w:p>
       <w:pPr>
@@ -3539,19 +3311,87 @@
       </w:pPr>
       <w:r>
         <w:rPr>
+          <w:rFonts w:ascii="Arial" w:hAnsi="Arial"/>
+          <w:b/>
+          <w:color w:val="FF0000"/>
+          <w:sz w:val="18"/>
+          <w:szCs w:val="18"/>
+          <w:lang w:val="es-ES_tradnl"/>
+        </w:rPr>
+        <w:t>*</w:t>
+      </w:r>
+      <w:r>
+        <w:rPr>
+          <w:rFonts w:ascii="Arial" w:hAnsi="Arial"/>
+          <w:sz w:val="18"/>
+          <w:szCs w:val="18"/>
+          <w:lang w:val="es-ES_tradnl"/>
+        </w:rPr>
+        <w:t xml:space="preserve"> </w:t>
+      </w:r>
+      <w:r>
+        <w:rPr>
+          <w:rFonts w:ascii="Arial" w:hAnsi="Arial" w:cs="Arial"/>
+          <w:sz w:val="18"/>
+          <w:szCs w:val="18"/>
+          <w:highlight w:val="yellow"/>
+          <w:lang w:val="es-ES_tradnl"/>
+        </w:rPr>
+        <w:t xml:space="preserve">Nombre de archivo </w:t>
+      </w:r>
+      <w:proofErr w:type="spellStart"/>
+      <w:r>
+        <w:rPr>
+          <w:rFonts w:ascii="Arial" w:hAnsi="Arial" w:cs="Arial"/>
+          <w:sz w:val="18"/>
+          <w:szCs w:val="18"/>
+          <w:highlight w:val="yellow"/>
+          <w:lang w:val="es-ES_tradnl"/>
+        </w:rPr>
+        <w:t>Shutterstock</w:t>
+      </w:r>
+      <w:proofErr w:type="spellEnd"/>
+      <w:r>
+        <w:rPr>
+          <w:rFonts w:ascii="Arial" w:hAnsi="Arial" w:cs="Arial"/>
+          <w:sz w:val="18"/>
+          <w:szCs w:val="18"/>
+          <w:highlight w:val="yellow"/>
+          <w:lang w:val="es-ES_tradnl"/>
+        </w:rPr>
+        <w:t xml:space="preserve"> o descripción de ilustración a crear</w:t>
+      </w:r>
+      <w:r>
+        <w:rPr>
           <w:color w:val="000000" w:themeColor="text1"/>
           <w:highlight w:val="magenta"/>
           <w:lang w:val="es-CO"/>
         </w:rPr>
-        <w:t xml:space="preserve">Wiki </w:t>
-      </w:r>
-      <w:proofErr w:type="spellStart"/>
+        <w:t xml:space="preserve"> </w:t>
+      </w:r>
       <w:r>
         <w:rPr>
           <w:color w:val="000000" w:themeColor="text1"/>
           <w:highlight w:val="magenta"/>
           <w:lang w:val="es-CO"/>
         </w:rPr>
+        <w:t xml:space="preserve"> </w:t>
+      </w:r>
+      <w:r>
+        <w:rPr>
+          <w:color w:val="000000" w:themeColor="text1"/>
+          <w:highlight w:val="magenta"/>
+          <w:lang w:val="es-CO"/>
+        </w:rPr>
+        <w:t xml:space="preserve">Wiki </w:t>
+      </w:r>
+      <w:proofErr w:type="spellStart"/>
+      <w:r>
+        <w:rPr>
+          <w:color w:val="000000" w:themeColor="text1"/>
+          <w:highlight w:val="magenta"/>
+          <w:lang w:val="es-CO"/>
+        </w:rPr>
         <w:t>commons</w:t>
       </w:r>
       <w:proofErr w:type="spellEnd"/>
@@ -3591,80 +3431,34 @@
     </w:p>
     <w:p>
       <w:pPr>
+        <w:ind w:left="426"/>
+        <w:rPr>
+          <w:rFonts w:ascii="Arial" w:hAnsi="Arial" w:cs="Arial"/>
+          <w:sz w:val="18"/>
+          <w:szCs w:val="18"/>
+          <w:lang w:val="es-ES_tradnl"/>
+        </w:rPr>
+      </w:pPr>
+    </w:p>
+    <w:p>
+      <w:pPr>
         <w:ind w:left="567"/>
         <w:rPr>
           <w:rFonts w:ascii="Arial" w:hAnsi="Arial" w:cs="Arial"/>
           <w:sz w:val="18"/>
           <w:szCs w:val="18"/>
-          <w:lang w:val="en"/>
-        </w:rPr>
-      </w:pPr>
-    </w:p>
-    <w:p>
-      <w:pPr>
-        <w:rPr>
-          <w:rFonts w:ascii="Arial" w:hAnsi="Arial" w:cs="Arial"/>
-          <w:sz w:val="18"/>
-          <w:szCs w:val="18"/>
-          <w:lang w:val="es-CO"/>
-        </w:rPr>
-      </w:pPr>
-      <w:r>
-        <w:rPr>
-          <w:rFonts w:ascii="Arial" w:hAnsi="Arial" w:cs="Arial"/>
-          <w:sz w:val="18"/>
-          <w:szCs w:val="18"/>
-          <w:lang w:val="es-CO"/>
-        </w:rPr>
-        <w:t xml:space="preserve"> </w:t>
-      </w:r>
-    </w:p>
-    <w:p>
-      <w:pPr>
-        <w:rPr>
-          <w:rFonts w:ascii="Arial" w:hAnsi="Arial" w:cs="Arial"/>
-          <w:sz w:val="18"/>
-          <w:szCs w:val="18"/>
-          <w:lang w:val="es-CO"/>
-        </w:rPr>
-      </w:pPr>
-    </w:p>
-    <w:p>
-      <w:pPr>
-        <w:rPr>
-          <w:rFonts w:ascii="Arial" w:hAnsi="Arial" w:cs="Arial"/>
-          <w:sz w:val="18"/>
-          <w:szCs w:val="18"/>
-          <w:lang w:val="es-CO"/>
-        </w:rPr>
-      </w:pPr>
-    </w:p>
-    <w:p>
-      <w:pPr>
-        <w:rPr>
-          <w:rFonts w:ascii="Arial" w:hAnsi="Arial" w:cs="Arial"/>
-          <w:sz w:val="18"/>
-          <w:szCs w:val="18"/>
-          <w:lang w:val="es-ES_tradnl"/>
-        </w:rPr>
-      </w:pPr>
-      <w:r>
-        <w:rPr>
-          <w:rFonts w:ascii="Arial" w:hAnsi="Arial" w:cs="Arial"/>
-          <w:sz w:val="18"/>
-          <w:szCs w:val="18"/>
-          <w:highlight w:val="green"/>
-          <w:lang w:val="es-ES_tradnl"/>
-        </w:rPr>
-        <w:t>PREGUNTA 2</w:t>
-      </w:r>
-    </w:p>
-    <w:p>
-      <w:pPr>
-        <w:rPr>
-          <w:rFonts w:ascii="Arial" w:hAnsi="Arial" w:cs="Arial"/>
-          <w:sz w:val="18"/>
-          <w:szCs w:val="18"/>
+          <w:lang w:val="es-ES_tradnl"/>
+        </w:rPr>
+      </w:pPr>
+    </w:p>
+    <w:p>
+      <w:pPr>
+        <w:ind w:left="426"/>
+        <w:rPr>
+          <w:rFonts w:ascii="Arial" w:hAnsi="Arial" w:cs="Arial"/>
+          <w:sz w:val="18"/>
+          <w:szCs w:val="18"/>
+          <w:highlight w:val="yellow"/>
           <w:lang w:val="es-ES_tradnl"/>
         </w:rPr>
       </w:pPr>
@@ -3677,17 +3471,7 @@
           <w:szCs w:val="18"/>
           <w:lang w:val="es-ES_tradnl"/>
         </w:rPr>
-        <w:t>*</w:t>
-      </w:r>
-      <w:r>
-        <w:rPr>
-          <w:rFonts w:ascii="Arial" w:hAnsi="Arial"/>
-          <w:color w:val="FF0000"/>
-          <w:sz w:val="18"/>
-          <w:szCs w:val="18"/>
-          <w:lang w:val="es-ES_tradnl"/>
-        </w:rPr>
-        <w:t xml:space="preserve"> </w:t>
+        <w:t xml:space="preserve">* </w:t>
       </w:r>
       <w:r>
         <w:rPr>
@@ -3697,7 +3481,7 @@
           <w:highlight w:val="yellow"/>
           <w:lang w:val="es-ES_tradnl"/>
         </w:rPr>
-        <w:t>Enunciado (p</w:t>
+        <w:t>Imagen normal (</w:t>
       </w:r>
       <w:r>
         <w:rPr>
@@ -3707,18 +3491,17 @@
           <w:highlight w:val="yellow"/>
           <w:lang w:val="es-ES_tradnl"/>
         </w:rPr>
-        <w:t xml:space="preserve">regunta </w:t>
-      </w:r>
-      <w:r>
-        <w:rPr>
-          <w:rFonts w:ascii="Arial" w:hAnsi="Arial" w:cs="Arial"/>
-          <w:b/>
+        <w:t xml:space="preserve">codificado ejemplo, </w:t>
+      </w:r>
+      <w:r>
+        <w:rPr>
+          <w:rFonts w:ascii="Arial" w:hAnsi="Arial" w:cs="Arial"/>
           <w:sz w:val="18"/>
           <w:szCs w:val="18"/>
           <w:highlight w:val="yellow"/>
           <w:lang w:val="es-ES_tradnl"/>
         </w:rPr>
-        <w:t>500</w:t>
+        <w:t>CN_07_04_REC10_IMG01n</w:t>
       </w:r>
       <w:r>
         <w:rPr>
@@ -3728,76 +3511,31 @@
           <w:highlight w:val="yellow"/>
           <w:lang w:val="es-ES_tradnl"/>
         </w:rPr>
-        <w:t xml:space="preserve"> caracteres </w:t>
-      </w:r>
-      <w:commentRangeStart w:id="6"/>
-      <w:r>
-        <w:rPr>
-          <w:rFonts w:ascii="Arial" w:hAnsi="Arial" w:cs="Arial"/>
-          <w:sz w:val="18"/>
-          <w:szCs w:val="18"/>
-          <w:highlight w:val="yellow"/>
-          <w:lang w:val="es-ES_tradnl"/>
-        </w:rPr>
-        <w:t>máximo</w:t>
-      </w:r>
-      <w:commentRangeEnd w:id="6"/>
-      <w:r>
-        <w:rPr>
-          <w:rStyle w:val="Refdecomentario"/>
-        </w:rPr>
-        <w:commentReference w:id="6"/>
-      </w:r>
-      <w:r>
-        <w:rPr>
-          <w:rFonts w:ascii="Arial" w:hAnsi="Arial" w:cs="Arial"/>
-          <w:sz w:val="18"/>
-          <w:szCs w:val="18"/>
-          <w:highlight w:val="yellow"/>
-          <w:lang w:val="es-ES_tradnl"/>
-        </w:rPr>
         <w:t>)</w:t>
       </w:r>
     </w:p>
     <w:p>
       <w:pPr>
-        <w:pStyle w:val="wp-caption-text"/>
-        <w:rPr>
-          <w:color w:val="000000" w:themeColor="text1"/>
-          <w:highlight w:val="magenta"/>
-          <w:lang w:val="es-ES" w:eastAsia="en-US"/>
-        </w:rPr>
-      </w:pPr>
-    </w:p>
-    <w:p>
-      <w:pPr>
-        <w:pStyle w:val="wp-caption-text"/>
-        <w:rPr>
-          <w:color w:val="000000" w:themeColor="text1"/>
-          <w:lang w:val="es-ES" w:eastAsia="en-US"/>
-        </w:rPr>
-      </w:pPr>
-      <w:r>
-        <w:rPr>
-          <w:color w:val="000000" w:themeColor="text1"/>
-          <w:highlight w:val="magenta"/>
-          <w:lang w:val="es-ES" w:eastAsia="en-US"/>
-        </w:rPr>
-        <w:t>Si el imperialismo tuvo que ver con la ambición y el reparto de territorios, ¿por qué podemos afirmar que una de sus consecuencias principales fue la Primera Guerra Mundial? Reflexiona y escribe tu respuesta.</w:t>
-      </w:r>
-    </w:p>
-    <w:p>
-      <w:pPr>
-        <w:rPr>
-          <w:rFonts w:ascii="Arial" w:hAnsi="Arial" w:cs="Arial"/>
-          <w:sz w:val="18"/>
-          <w:szCs w:val="18"/>
-          <w:lang w:val="es-ES_tradnl"/>
-        </w:rPr>
-      </w:pPr>
-    </w:p>
-    <w:p>
-      <w:pPr>
+        <w:ind w:left="567"/>
+        <w:rPr>
+          <w:rFonts w:ascii="Arial" w:hAnsi="Arial" w:cs="Arial"/>
+          <w:sz w:val="18"/>
+          <w:szCs w:val="18"/>
+          <w:lang w:val="es-ES_tradnl"/>
+        </w:rPr>
+      </w:pPr>
+    </w:p>
+    <w:p>
+      <w:pPr>
+        <w:ind w:left="426"/>
+        <w:rPr>
+          <w:rFonts w:ascii="Arial" w:hAnsi="Arial" w:cs="Arial"/>
+          <w:sz w:val="18"/>
+          <w:szCs w:val="18"/>
+          <w:lang w:val="es-ES_tradnl"/>
+        </w:rPr>
+      </w:pPr>
+      <w:r>
         <w:rPr>
           <w:rFonts w:ascii="Arial" w:hAnsi="Arial"/>
           <w:b/>
@@ -3806,17 +3544,122 @@
           <w:szCs w:val="18"/>
           <w:lang w:val="es-ES_tradnl"/>
         </w:rPr>
-      </w:pPr>
-    </w:p>
-    <w:p>
-      <w:pPr>
-        <w:rPr>
-          <w:rFonts w:ascii="Arial" w:hAnsi="Arial" w:cs="Arial"/>
-          <w:sz w:val="18"/>
-          <w:szCs w:val="18"/>
-          <w:lang w:val="es-ES_tradnl"/>
-        </w:rPr>
-      </w:pPr>
+        <w:t xml:space="preserve">* </w:t>
+      </w:r>
+      <w:r>
+        <w:rPr>
+          <w:rFonts w:ascii="Arial" w:hAnsi="Arial" w:cs="Arial"/>
+          <w:sz w:val="18"/>
+          <w:szCs w:val="18"/>
+          <w:highlight w:val="yellow"/>
+          <w:lang w:val="es-ES_tradnl"/>
+        </w:rPr>
+        <w:t xml:space="preserve">Imagen amplificada </w:t>
+      </w:r>
+      <w:r>
+        <w:rPr>
+          <w:rFonts w:ascii="Arial" w:hAnsi="Arial" w:cs="Arial"/>
+          <w:b/>
+          <w:sz w:val="18"/>
+          <w:szCs w:val="18"/>
+          <w:highlight w:val="yellow"/>
+          <w:lang w:val="es-ES_tradnl"/>
+        </w:rPr>
+        <w:t>opcional</w:t>
+      </w:r>
+      <w:r>
+        <w:rPr>
+          <w:rFonts w:ascii="Arial" w:hAnsi="Arial" w:cs="Arial"/>
+          <w:sz w:val="18"/>
+          <w:szCs w:val="18"/>
+          <w:highlight w:val="yellow"/>
+          <w:lang w:val="es-ES_tradnl"/>
+        </w:rPr>
+        <w:t xml:space="preserve"> (</w:t>
+      </w:r>
+      <w:r>
+        <w:rPr>
+          <w:rFonts w:ascii="Arial" w:hAnsi="Arial" w:cs="Arial"/>
+          <w:sz w:val="18"/>
+          <w:szCs w:val="18"/>
+          <w:highlight w:val="yellow"/>
+          <w:lang w:val="es-ES_tradnl"/>
+        </w:rPr>
+        <w:t xml:space="preserve">codificado ejemplo, </w:t>
+      </w:r>
+      <w:r>
+        <w:rPr>
+          <w:rFonts w:ascii="Arial" w:hAnsi="Arial" w:cs="Arial"/>
+          <w:sz w:val="18"/>
+          <w:szCs w:val="18"/>
+          <w:highlight w:val="yellow"/>
+          <w:lang w:val="es-ES_tradnl"/>
+        </w:rPr>
+        <w:t>CN_07_04_REC10_IMG01a</w:t>
+      </w:r>
+      <w:r>
+        <w:rPr>
+          <w:rFonts w:ascii="Arial" w:hAnsi="Arial" w:cs="Arial"/>
+          <w:sz w:val="18"/>
+          <w:szCs w:val="18"/>
+          <w:highlight w:val="yellow"/>
+          <w:lang w:val="es-ES_tradnl"/>
+        </w:rPr>
+        <w:t>)</w:t>
+      </w:r>
+    </w:p>
+    <w:p>
+      <w:pPr>
+        <w:ind w:left="567"/>
+        <w:rPr>
+          <w:rFonts w:ascii="Arial" w:hAnsi="Arial" w:cs="Arial"/>
+          <w:sz w:val="18"/>
+          <w:szCs w:val="18"/>
+          <w:lang w:val="es-ES_tradnl"/>
+        </w:rPr>
+      </w:pPr>
+    </w:p>
+    <w:p>
+      <w:pPr>
+        <w:ind w:left="567"/>
+        <w:rPr>
+          <w:rFonts w:ascii="Arial" w:hAnsi="Arial" w:cs="Arial"/>
+          <w:sz w:val="18"/>
+          <w:szCs w:val="18"/>
+          <w:lang w:val="en"/>
+        </w:rPr>
+      </w:pPr>
+    </w:p>
+    <w:p>
+      <w:pPr>
+        <w:rPr>
+          <w:rFonts w:ascii="Arial" w:hAnsi="Arial" w:cs="Arial"/>
+          <w:sz w:val="18"/>
+          <w:szCs w:val="18"/>
+          <w:lang w:val="es-ES_tradnl"/>
+        </w:rPr>
+      </w:pPr>
+      <w:r>
+        <w:rPr>
+          <w:rFonts w:ascii="Arial" w:hAnsi="Arial" w:cs="Arial"/>
+          <w:sz w:val="18"/>
+          <w:szCs w:val="18"/>
+          <w:lang w:val="es-CO"/>
+        </w:rPr>
+        <w:t xml:space="preserve"> </w:t>
+      </w:r>
+    </w:p>
+    <w:p>
+      <w:pPr>
+        <w:rPr>
+          <w:rFonts w:ascii="Arial" w:hAnsi="Arial" w:cs="Arial"/>
+          <w:sz w:val="18"/>
+          <w:szCs w:val="18"/>
+          <w:lang w:val="es-ES_tradnl"/>
+        </w:rPr>
+      </w:pPr>
+      <w:bookmarkStart w:id="0" w:name="_GoBack"/>
+      <w:bookmarkEnd w:id="0"/>
     </w:p>
     <w:p>
       <w:pPr>
@@ -3896,220 +3739,6 @@
     </w:sectPr>
   </w:body>
 </w:document>
-</file>
-
-<file path=word/comments.xml><?xml version="1.0" encoding="utf-8"?>
-<w:comments xmlns:wpc="http://schemas.microsoft.com/office/word/2010/wordprocessingCanvas" xmlns:mc="http://schemas.openxmlformats.org/markup-compatibility/2006" xmlns:o="urn:schemas-microsoft-com:office:office" xmlns:r="http://schemas.openxmlformats.org/officeDocument/2006/relationships" xmlns:m="http://schemas.openxmlformats.org/officeDocument/2006/math" xmlns:v="urn:schemas-microsoft-com:vml" xmlns:wp14="http://schemas.microsoft.com/office/word/2010/wordprocessingDrawing" xmlns:wp="http://schemas.openxmlformats.org/drawingml/2006/wordprocessingDrawing" xmlns:w10="urn:schemas-microsoft-com:office:word" xmlns:w="http://schemas.openxmlformats.org/wordprocessingml/2006/main" xmlns:w14="http://schemas.microsoft.com/office/word/2010/wordml" xmlns:w15="http://schemas.microsoft.com/office/word/2012/wordml" xmlns:wpg="http://schemas.microsoft.com/office/word/2010/wordprocessingGroup" xmlns:wpi="http://schemas.microsoft.com/office/word/2010/wordprocessingInk" xmlns:wne="http://schemas.microsoft.com/office/word/2006/wordml" xmlns:wps="http://schemas.microsoft.com/office/word/2010/wordprocessingShape" mc:Ignorable="w14 w15 wp14">
-  <w:comment w:id="0" w:author="MCMarquez" w:date="2015-03-26T16:02:00Z" w:initials="M">
-    <w:p>
-      <w:pPr>
-        <w:pStyle w:val="Textocomentario"/>
-      </w:pPr>
-      <w:r>
-        <w:rPr>
-          <w:rStyle w:val="Refdecomentario"/>
-        </w:rPr>
-        <w:annotationRef/>
-      </w:r>
-      <w:proofErr w:type="spellStart"/>
-      <w:r>
-        <w:t>Eliminar</w:t>
-      </w:r>
-      <w:proofErr w:type="spellEnd"/>
-      <w:r>
-        <w:t xml:space="preserve"> </w:t>
-      </w:r>
-      <w:proofErr w:type="spellStart"/>
-      <w:r>
-        <w:t>espacios</w:t>
-      </w:r>
-      <w:proofErr w:type="spellEnd"/>
-      <w:r>
-        <w:t xml:space="preserve"> entre palabras</w:t>
-      </w:r>
-    </w:p>
-    <w:p>
-      <w:pPr>
-        <w:pStyle w:val="Textocomentario"/>
-      </w:pPr>
-    </w:p>
-  </w:comment>
-  <w:comment w:id="1" w:author="MCMarquez" w:date="2015-03-26T16:02:00Z" w:initials="M">
-    <w:p>
-      <w:pPr>
-        <w:pStyle w:val="Textocomentario"/>
-      </w:pPr>
-      <w:r>
-        <w:rPr>
-          <w:rStyle w:val="Refdecomentario"/>
-        </w:rPr>
-        <w:annotationRef/>
-      </w:r>
-      <w:proofErr w:type="spellStart"/>
-      <w:r>
-        <w:t>Marcar</w:t>
-      </w:r>
-      <w:proofErr w:type="spellEnd"/>
-      <w:r>
-        <w:t xml:space="preserve"> la </w:t>
-      </w:r>
-      <w:proofErr w:type="spellStart"/>
-      <w:r>
-        <w:t>competencia</w:t>
-      </w:r>
-      <w:proofErr w:type="spellEnd"/>
-    </w:p>
-  </w:comment>
-  <w:comment w:id="2" w:author="MCMarquez" w:date="2015-03-26T16:03:00Z" w:initials="M">
-    <w:p>
-      <w:pPr>
-        <w:pStyle w:val="Textocomentario"/>
-      </w:pPr>
-      <w:r>
-        <w:rPr>
-          <w:rStyle w:val="Refdecomentario"/>
-        </w:rPr>
-        <w:annotationRef/>
-      </w:r>
-      <w:proofErr w:type="spellStart"/>
-      <w:r>
-        <w:t>Llenar</w:t>
-      </w:r>
-      <w:proofErr w:type="spellEnd"/>
-    </w:p>
-  </w:comment>
-  <w:comment w:id="3" w:author="MCMarquez" w:date="2015-03-26T16:05:00Z" w:initials="M">
-    <w:p>
-      <w:pPr>
-        <w:pStyle w:val="Textocomentario"/>
-      </w:pPr>
-      <w:r>
-        <w:rPr>
-          <w:rStyle w:val="Refdecomentario"/>
-        </w:rPr>
-        <w:annotationRef/>
-      </w:r>
-      <w:r>
-        <w:t>.</w:t>
-      </w:r>
-    </w:p>
-  </w:comment>
-  <w:comment w:id="4" w:author="MCMarquez" w:date="2015-03-26T16:05:00Z" w:initials="M">
-    <w:p>
-      <w:pPr>
-        <w:pStyle w:val="Textocomentario"/>
-      </w:pPr>
-      <w:r>
-        <w:rPr>
-          <w:rStyle w:val="Refdecomentario"/>
-        </w:rPr>
-        <w:annotationRef/>
-      </w:r>
-      <w:proofErr w:type="spellStart"/>
-      <w:r>
-        <w:t>Aquí</w:t>
-      </w:r>
-      <w:proofErr w:type="spellEnd"/>
-      <w:r>
-        <w:t xml:space="preserve"> </w:t>
-      </w:r>
-      <w:proofErr w:type="spellStart"/>
-      <w:r>
-        <w:t>va</w:t>
-      </w:r>
-      <w:proofErr w:type="spellEnd"/>
-      <w:r>
-        <w:t xml:space="preserve"> la </w:t>
-      </w:r>
-      <w:proofErr w:type="spellStart"/>
-      <w:r>
-        <w:t>pregunta</w:t>
-      </w:r>
-      <w:proofErr w:type="spellEnd"/>
-    </w:p>
-  </w:comment>
-  <w:comment w:id="5" w:author="MCMarquez" w:date="2015-03-26T16:06:00Z" w:initials="M">
-    <w:p>
-      <w:pPr>
-        <w:pStyle w:val="Textocomentario"/>
-      </w:pPr>
-      <w:r>
-        <w:rPr>
-          <w:rStyle w:val="Refdecomentario"/>
-        </w:rPr>
-        <w:annotationRef/>
-      </w:r>
-      <w:proofErr w:type="spellStart"/>
-      <w:r>
-        <w:t>Aquí</w:t>
-      </w:r>
-      <w:proofErr w:type="spellEnd"/>
-      <w:r>
-        <w:t xml:space="preserve"> </w:t>
-      </w:r>
-      <w:proofErr w:type="spellStart"/>
-      <w:r>
-        <w:t>va</w:t>
-      </w:r>
-      <w:proofErr w:type="spellEnd"/>
-      <w:r>
-        <w:t xml:space="preserve"> la </w:t>
-      </w:r>
-      <w:proofErr w:type="spellStart"/>
-      <w:r>
-        <w:t>referencia</w:t>
-      </w:r>
-      <w:proofErr w:type="spellEnd"/>
-    </w:p>
-    <w:p>
-      <w:pPr>
-        <w:pStyle w:val="Textocomentario"/>
-      </w:pPr>
-    </w:p>
-  </w:comment>
-  <w:comment w:id="6" w:author="MCMarquez" w:date="2015-03-26T16:07:00Z" w:initials="M">
-    <w:p>
-      <w:pPr>
-        <w:pStyle w:val="Textocomentario"/>
-      </w:pPr>
-      <w:r>
-        <w:rPr>
-          <w:rStyle w:val="Refdecomentario"/>
-        </w:rPr>
-        <w:annotationRef/>
-      </w:r>
-      <w:r>
-        <w:t xml:space="preserve">Se </w:t>
-      </w:r>
-      <w:proofErr w:type="spellStart"/>
-      <w:r>
-        <w:t>plantea</w:t>
-      </w:r>
-      <w:proofErr w:type="spellEnd"/>
-      <w:r>
-        <w:t xml:space="preserve"> dos </w:t>
-      </w:r>
-      <w:proofErr w:type="spellStart"/>
-      <w:r>
-        <w:t>veces</w:t>
-      </w:r>
-      <w:proofErr w:type="spellEnd"/>
-      <w:r>
-        <w:t xml:space="preserve"> la </w:t>
-      </w:r>
-      <w:proofErr w:type="spellStart"/>
-      <w:r>
-        <w:t>misma</w:t>
-      </w:r>
-      <w:proofErr w:type="spellEnd"/>
-      <w:r>
-        <w:t xml:space="preserve"> pregunta??</w:t>
-      </w:r>
-      <w:bookmarkStart w:id="7" w:name="_GoBack"/>
-      <w:bookmarkEnd w:id="7"/>
-    </w:p>
-  </w:comment>
-</w:comments>
 </file>
 
 <file path=word/commentsExtended.xml><?xml version="1.0" encoding="utf-8"?>
@@ -4133,7 +3762,7 @@
 </file>
 
 <file path=word/styles.xml><?xml version="1.0" encoding="utf-8"?>
-<w:styles xmlns:mc="http://schemas.openxmlformats.org/markup-compatibility/2006" xmlns:r="http://schemas.openxmlformats.org/officeDocument/2006/relationships" xmlns:w="http://schemas.openxmlformats.org/wordprocessingml/2006/main" xmlns:w14="http://schemas.microsoft.com/office/word/2010/wordml" xmlns:w15="http://schemas.microsoft.com/office/word/2012/wordml" mc:Ignorable="w14 w15">
+<w:styles xmlns:mc="http://schemas.openxmlformats.org/markup-compatibility/2006" xmlns:r="http://schemas.openxmlformats.org/officeDocument/2006/relationships" xmlns:w="http://schemas.openxmlformats.org/wordprocessingml/2006/main" xmlns:w14="http://schemas.microsoft.com/office/word/2010/wordml" mc:Ignorable="w14">
   <w:docDefaults>
     <w:rPrDefault>
       <w:rPr>
@@ -4149,378 +3778,478 @@
       </w:pPr>
     </w:pPrDefault>
   </w:docDefaults>
-  <w:latentStyles w:defLockedState="0" w:defUIPriority="99" w:defSemiHidden="0" w:defUnhideWhenUsed="0" w:defQFormat="0" w:count="371">
-    <w:lsdException w:name="Normal" w:uiPriority="0" w:qFormat="1"/>
-    <w:lsdException w:name="heading 1" w:uiPriority="9" w:qFormat="1"/>
-    <w:lsdException w:name="heading 2" w:semiHidden="1" w:uiPriority="9" w:unhideWhenUsed="1" w:qFormat="1"/>
-    <w:lsdException w:name="heading 3" w:semiHidden="1" w:uiPriority="9" w:unhideWhenUsed="1" w:qFormat="1"/>
-    <w:lsdException w:name="heading 4" w:semiHidden="1" w:uiPriority="9" w:unhideWhenUsed="1" w:qFormat="1"/>
-    <w:lsdException w:name="heading 5" w:semiHidden="1" w:uiPriority="9" w:unhideWhenUsed="1" w:qFormat="1"/>
-    <w:lsdException w:name="heading 6" w:semiHidden="1" w:uiPriority="9" w:unhideWhenUsed="1" w:qFormat="1"/>
-    <w:lsdException w:name="heading 7" w:semiHidden="1" w:uiPriority="9" w:unhideWhenUsed="1" w:qFormat="1"/>
-    <w:lsdException w:name="heading 8" w:semiHidden="1" w:uiPriority="9" w:unhideWhenUsed="1" w:qFormat="1"/>
-    <w:lsdException w:name="heading 9" w:semiHidden="1" w:uiPriority="9" w:unhideWhenUsed="1" w:qFormat="1"/>
-    <w:lsdException w:name="index 1" w:semiHidden="1" w:unhideWhenUsed="1"/>
-    <w:lsdException w:name="index 2" w:semiHidden="1" w:unhideWhenUsed="1"/>
-    <w:lsdException w:name="index 3" w:semiHidden="1" w:unhideWhenUsed="1"/>
-    <w:lsdException w:name="index 4" w:semiHidden="1" w:unhideWhenUsed="1"/>
-    <w:lsdException w:name="index 5" w:semiHidden="1" w:unhideWhenUsed="1"/>
-    <w:lsdException w:name="index 6" w:semiHidden="1" w:unhideWhenUsed="1"/>
-    <w:lsdException w:name="index 7" w:semiHidden="1" w:unhideWhenUsed="1"/>
-    <w:lsdException w:name="index 8" w:semiHidden="1" w:unhideWhenUsed="1"/>
-    <w:lsdException w:name="index 9" w:semiHidden="1" w:unhideWhenUsed="1"/>
-    <w:lsdException w:name="toc 1" w:semiHidden="1" w:uiPriority="39" w:unhideWhenUsed="1"/>
-    <w:lsdException w:name="toc 2" w:semiHidden="1" w:uiPriority="39" w:unhideWhenUsed="1"/>
-    <w:lsdException w:name="toc 3" w:semiHidden="1" w:uiPriority="39" w:unhideWhenUsed="1"/>
-    <w:lsdException w:name="toc 4" w:semiHidden="1" w:uiPriority="39" w:unhideWhenUsed="1"/>
-    <w:lsdException w:name="toc 5" w:semiHidden="1" w:uiPriority="39" w:unhideWhenUsed="1"/>
-    <w:lsdException w:name="toc 6" w:semiHidden="1" w:uiPriority="39" w:unhideWhenUsed="1"/>
-    <w:lsdException w:name="toc 7" w:semiHidden="1" w:uiPriority="39" w:unhideWhenUsed="1"/>
-    <w:lsdException w:name="toc 8" w:semiHidden="1" w:uiPriority="39" w:unhideWhenUsed="1"/>
-    <w:lsdException w:name="toc 9" w:semiHidden="1" w:uiPriority="39" w:unhideWhenUsed="1"/>
-    <w:lsdException w:name="Normal Indent" w:semiHidden="1" w:unhideWhenUsed="1"/>
-    <w:lsdException w:name="footnote text" w:semiHidden="1" w:unhideWhenUsed="1"/>
-    <w:lsdException w:name="annotation text" w:semiHidden="1" w:unhideWhenUsed="1"/>
-    <w:lsdException w:name="header" w:semiHidden="1" w:unhideWhenUsed="1"/>
-    <w:lsdException w:name="footer" w:semiHidden="1" w:unhideWhenUsed="1"/>
-    <w:lsdException w:name="index heading" w:semiHidden="1" w:unhideWhenUsed="1"/>
-    <w:lsdException w:name="caption" w:semiHidden="1" w:uiPriority="35" w:unhideWhenUsed="1" w:qFormat="1"/>
-    <w:lsdException w:name="table of figures" w:semiHidden="1" w:unhideWhenUsed="1"/>
-    <w:lsdException w:name="envelope address" w:semiHidden="1" w:unhideWhenUsed="1"/>
-    <w:lsdException w:name="envelope return" w:semiHidden="1" w:unhideWhenUsed="1"/>
-    <w:lsdException w:name="footnote reference" w:semiHidden="1" w:unhideWhenUsed="1"/>
-    <w:lsdException w:name="annotation reference" w:semiHidden="1" w:unhideWhenUsed="1"/>
-    <w:lsdException w:name="line number" w:semiHidden="1" w:unhideWhenUsed="1"/>
-    <w:lsdException w:name="page number" w:semiHidden="1" w:unhideWhenUsed="1"/>
-    <w:lsdException w:name="endnote reference" w:semiHidden="1" w:unhideWhenUsed="1"/>
-    <w:lsdException w:name="endnote text" w:semiHidden="1" w:unhideWhenUsed="1"/>
-    <w:lsdException w:name="table of authorities" w:semiHidden="1" w:unhideWhenUsed="1"/>
-    <w:lsdException w:name="macro" w:semiHidden="1" w:unhideWhenUsed="1"/>
-    <w:lsdException w:name="toa heading" w:semiHidden="1" w:unhideWhenUsed="1"/>
-    <w:lsdException w:name="List" w:semiHidden="1" w:unhideWhenUsed="1"/>
-    <w:lsdException w:name="List Bullet" w:semiHidden="1" w:unhideWhenUsed="1"/>
-    <w:lsdException w:name="List Number" w:semiHidden="1" w:unhideWhenUsed="1"/>
-    <w:lsdException w:name="List 2" w:semiHidden="1" w:unhideWhenUsed="1"/>
-    <w:lsdException w:name="List 3" w:semiHidden="1" w:unhideWhenUsed="1"/>
-    <w:lsdException w:name="List 4" w:semiHidden="1" w:unhideWhenUsed="1"/>
-    <w:lsdException w:name="List 5" w:semiHidden="1" w:unhideWhenUsed="1"/>
-    <w:lsdException w:name="List Bullet 2" w:semiHidden="1" w:unhideWhenUsed="1"/>
-    <w:lsdException w:name="List Bullet 3" w:semiHidden="1" w:unhideWhenUsed="1"/>
-    <w:lsdException w:name="List Bullet 4" w:semiHidden="1" w:unhideWhenUsed="1"/>
-    <w:lsdException w:name="List Bullet 5" w:semiHidden="1" w:unhideWhenUsed="1"/>
-    <w:lsdException w:name="List Number 2" w:semiHidden="1" w:unhideWhenUsed="1"/>
-    <w:lsdException w:name="List Number 3" w:semiHidden="1" w:unhideWhenUsed="1"/>
-    <w:lsdException w:name="List Number 4" w:semiHidden="1" w:unhideWhenUsed="1"/>
-    <w:lsdException w:name="List Number 5" w:semiHidden="1" w:unhideWhenUsed="1"/>
-    <w:lsdException w:name="Title" w:uiPriority="10" w:qFormat="1"/>
-    <w:lsdException w:name="Closing" w:semiHidden="1" w:unhideWhenUsed="1"/>
-    <w:lsdException w:name="Signature" w:semiHidden="1" w:unhideWhenUsed="1"/>
-    <w:lsdException w:name="Default Paragraph Font" w:semiHidden="1" w:uiPriority="1" w:unhideWhenUsed="1"/>
-    <w:lsdException w:name="Body Text" w:semiHidden="1" w:unhideWhenUsed="1"/>
-    <w:lsdException w:name="Body Text Indent" w:semiHidden="1" w:unhideWhenUsed="1"/>
-    <w:lsdException w:name="List Continue" w:semiHidden="1" w:unhideWhenUsed="1"/>
-    <w:lsdException w:name="List Continue 2" w:semiHidden="1" w:unhideWhenUsed="1"/>
-    <w:lsdException w:name="List Continue 3" w:semiHidden="1" w:unhideWhenUsed="1"/>
-    <w:lsdException w:name="List Continue 4" w:semiHidden="1" w:unhideWhenUsed="1"/>
-    <w:lsdException w:name="List Continue 5" w:semiHidden="1" w:unhideWhenUsed="1"/>
-    <w:lsdException w:name="Message Header" w:semiHidden="1" w:unhideWhenUsed="1"/>
-    <w:lsdException w:name="Subtitle" w:uiPriority="11" w:qFormat="1"/>
-    <w:lsdException w:name="Salutation" w:semiHidden="1" w:unhideWhenUsed="1"/>
-    <w:lsdException w:name="Date" w:semiHidden="1" w:unhideWhenUsed="1"/>
-    <w:lsdException w:name="Body Text First Indent" w:semiHidden="1" w:unhideWhenUsed="1"/>
-    <w:lsdException w:name="Body Text First Indent 2" w:semiHidden="1" w:unhideWhenUsed="1"/>
-    <w:lsdException w:name="Note Heading" w:semiHidden="1" w:unhideWhenUsed="1"/>
-    <w:lsdException w:name="Body Text 2" w:semiHidden="1" w:unhideWhenUsed="1"/>
-    <w:lsdException w:name="Body Text 3" w:semiHidden="1" w:unhideWhenUsed="1"/>
-    <w:lsdException w:name="Body Text Indent 2" w:semiHidden="1" w:unhideWhenUsed="1"/>
-    <w:lsdException w:name="Body Text Indent 3" w:semiHidden="1" w:unhideWhenUsed="1"/>
-    <w:lsdException w:name="Block Text" w:semiHidden="1" w:unhideWhenUsed="1"/>
-    <w:lsdException w:name="Hyperlink" w:semiHidden="1" w:unhideWhenUsed="1"/>
-    <w:lsdException w:name="FollowedHyperlink" w:semiHidden="1" w:unhideWhenUsed="1"/>
-    <w:lsdException w:name="Strong" w:uiPriority="22" w:qFormat="1"/>
-    <w:lsdException w:name="Emphasis" w:uiPriority="20" w:qFormat="1"/>
-    <w:lsdException w:name="Document Map" w:semiHidden="1" w:unhideWhenUsed="1"/>
-    <w:lsdException w:name="Plain Text" w:semiHidden="1" w:unhideWhenUsed="1"/>
-    <w:lsdException w:name="E-mail Signature" w:semiHidden="1" w:unhideWhenUsed="1"/>
-    <w:lsdException w:name="HTML Top of Form" w:semiHidden="1" w:unhideWhenUsed="1"/>
-    <w:lsdException w:name="HTML Bottom of Form" w:semiHidden="1" w:unhideWhenUsed="1"/>
-    <w:lsdException w:name="Normal (Web)" w:semiHidden="1" w:unhideWhenUsed="1"/>
-    <w:lsdException w:name="HTML Acronym" w:semiHidden="1" w:unhideWhenUsed="1"/>
-    <w:lsdException w:name="HTML Address" w:semiHidden="1" w:unhideWhenUsed="1"/>
-    <w:lsdException w:name="HTML Cite" w:semiHidden="1" w:unhideWhenUsed="1"/>
-    <w:lsdException w:name="HTML Code" w:semiHidden="1" w:unhideWhenUsed="1"/>
-    <w:lsdException w:name="HTML Definition" w:semiHidden="1" w:unhideWhenUsed="1"/>
-    <w:lsdException w:name="HTML Keyboard" w:semiHidden="1" w:unhideWhenUsed="1"/>
-    <w:lsdException w:name="HTML Preformatted" w:semiHidden="1" w:unhideWhenUsed="1"/>
-    <w:lsdException w:name="HTML Sample" w:semiHidden="1" w:unhideWhenUsed="1"/>
-    <w:lsdException w:name="HTML Typewriter" w:semiHidden="1" w:unhideWhenUsed="1"/>
-    <w:lsdException w:name="HTML Variable" w:semiHidden="1" w:unhideWhenUsed="1"/>
-    <w:lsdException w:name="Normal Table" w:semiHidden="1" w:unhideWhenUsed="1"/>
-    <w:lsdException w:name="annotation subject" w:semiHidden="1" w:unhideWhenUsed="1"/>
-    <w:lsdException w:name="No List" w:semiHidden="1" w:unhideWhenUsed="1"/>
-    <w:lsdException w:name="Outline List 1" w:semiHidden="1" w:unhideWhenUsed="1"/>
-    <w:lsdException w:name="Outline List 2" w:semiHidden="1" w:unhideWhenUsed="1"/>
-    <w:lsdException w:name="Outline List 3" w:semiHidden="1" w:unhideWhenUsed="1"/>
-    <w:lsdException w:name="Table Simple 1" w:semiHidden="1" w:unhideWhenUsed="1"/>
-    <w:lsdException w:name="Table Simple 2" w:semiHidden="1" w:unhideWhenUsed="1"/>
-    <w:lsdException w:name="Table Simple 3" w:semiHidden="1" w:unhideWhenUsed="1"/>
-    <w:lsdException w:name="Table Classic 1" w:semiHidden="1" w:unhideWhenUsed="1"/>
-    <w:lsdException w:name="Table Classic 2" w:semiHidden="1" w:unhideWhenUsed="1"/>
-    <w:lsdException w:name="Table Classic 3" w:semiHidden="1" w:unhideWhenUsed="1"/>
-    <w:lsdException w:name="Table Classic 4" w:semiHidden="1" w:unhideWhenUsed="1"/>
-    <w:lsdException w:name="Table Colorful 1" w:semiHidden="1" w:unhideWhenUsed="1"/>
-    <w:lsdException w:name="Table Colorful 2" w:semiHidden="1" w:unhideWhenUsed="1"/>
-    <w:lsdException w:name="Table Colorful 3" w:semiHidden="1" w:unhideWhenUsed="1"/>
-    <w:lsdException w:name="Table Columns 1" w:semiHidden="1" w:unhideWhenUsed="1"/>
-    <w:lsdException w:name="Table Columns 2" w:semiHidden="1" w:unhideWhenUsed="1"/>
-    <w:lsdException w:name="Table Columns 3" w:semiHidden="1" w:unhideWhenUsed="1"/>
-    <w:lsdException w:name="Table Columns 4" w:semiHidden="1" w:unhideWhenUsed="1"/>
-    <w:lsdException w:name="Table Columns 5" w:semiHidden="1" w:unhideWhenUsed="1"/>
-    <w:lsdException w:name="Table Grid 1" w:semiHidden="1" w:unhideWhenUsed="1"/>
-    <w:lsdException w:name="Table Grid 2" w:semiHidden="1" w:unhideWhenUsed="1"/>
-    <w:lsdException w:name="Table Grid 3" w:semiHidden="1" w:unhideWhenUsed="1"/>
-    <w:lsdException w:name="Table Grid 4" w:semiHidden="1" w:unhideWhenUsed="1"/>
-    <w:lsdException w:name="Table Grid 5" w:semiHidden="1" w:unhideWhenUsed="1"/>
-    <w:lsdException w:name="Table Grid 6" w:semiHidden="1" w:unhideWhenUsed="1"/>
-    <w:lsdException w:name="Table Grid 7" w:semiHidden="1" w:unhideWhenUsed="1"/>
-    <w:lsdException w:name="Table Grid 8" w:semiHidden="1" w:unhideWhenUsed="1"/>
-    <w:lsdException w:name="Table List 1" w:semiHidden="1" w:unhideWhenUsed="1"/>
-    <w:lsdException w:name="Table List 2" w:semiHidden="1" w:unhideWhenUsed="1"/>
-    <w:lsdException w:name="Table List 3" w:semiHidden="1" w:unhideWhenUsed="1"/>
-    <w:lsdException w:name="Table List 4" w:semiHidden="1" w:unhideWhenUsed="1"/>
-    <w:lsdException w:name="Table List 5" w:semiHidden="1" w:unhideWhenUsed="1"/>
-    <w:lsdException w:name="Table List 6" w:semiHidden="1" w:unhideWhenUsed="1"/>
-    <w:lsdException w:name="Table List 7" w:semiHidden="1" w:unhideWhenUsed="1"/>
-    <w:lsdException w:name="Table List 8" w:semiHidden="1" w:unhideWhenUsed="1"/>
-    <w:lsdException w:name="Table 3D effects 1" w:semiHidden="1" w:unhideWhenUsed="1"/>
-    <w:lsdException w:name="Table 3D effects 2" w:semiHidden="1" w:unhideWhenUsed="1"/>
-    <w:lsdException w:name="Table 3D effects 3" w:semiHidden="1" w:unhideWhenUsed="1"/>
-    <w:lsdException w:name="Table Contemporary" w:semiHidden="1" w:unhideWhenUsed="1"/>
-    <w:lsdException w:name="Table Elegant" w:semiHidden="1" w:unhideWhenUsed="1"/>
-    <w:lsdException w:name="Table Professional" w:semiHidden="1" w:unhideWhenUsed="1"/>
-    <w:lsdException w:name="Table Subtle 1" w:semiHidden="1" w:unhideWhenUsed="1"/>
-    <w:lsdException w:name="Table Subtle 2" w:semiHidden="1" w:unhideWhenUsed="1"/>
-    <w:lsdException w:name="Table Web 1" w:semiHidden="1" w:unhideWhenUsed="1"/>
-    <w:lsdException w:name="Table Web 2" w:semiHidden="1" w:unhideWhenUsed="1"/>
-    <w:lsdException w:name="Table Web 3" w:semiHidden="1" w:unhideWhenUsed="1"/>
-    <w:lsdException w:name="Balloon Text" w:semiHidden="1" w:unhideWhenUsed="1"/>
-    <w:lsdException w:name="Table Grid" w:uiPriority="59"/>
-    <w:lsdException w:name="Table Theme" w:semiHidden="1" w:unhideWhenUsed="1"/>
-    <w:lsdException w:name="Placeholder Text" w:semiHidden="1"/>
-    <w:lsdException w:name="No Spacing" w:uiPriority="1" w:qFormat="1"/>
-    <w:lsdException w:name="Light Shading" w:uiPriority="60"/>
-    <w:lsdException w:name="Light List" w:uiPriority="61"/>
-    <w:lsdException w:name="Light Grid" w:uiPriority="62"/>
-    <w:lsdException w:name="Medium Shading 1" w:uiPriority="63"/>
-    <w:lsdException w:name="Medium Shading 2" w:uiPriority="64"/>
-    <w:lsdException w:name="Medium List 1" w:uiPriority="65"/>
-    <w:lsdException w:name="Medium List 2" w:uiPriority="66"/>
-    <w:lsdException w:name="Medium Grid 1" w:uiPriority="67"/>
-    <w:lsdException w:name="Medium Grid 2" w:uiPriority="68"/>
-    <w:lsdException w:name="Medium Grid 3" w:uiPriority="69"/>
-    <w:lsdException w:name="Dark List" w:uiPriority="70"/>
-    <w:lsdException w:name="Colorful Shading" w:uiPriority="71"/>
-    <w:lsdException w:name="Colorful List" w:uiPriority="72"/>
-    <w:lsdException w:name="Colorful Grid" w:uiPriority="73"/>
-    <w:lsdException w:name="Light Shading Accent 1" w:uiPriority="60"/>
-    <w:lsdException w:name="Light List Accent 1" w:uiPriority="61"/>
-    <w:lsdException w:name="Light Grid Accent 1" w:uiPriority="62"/>
-    <w:lsdException w:name="Medium Shading 1 Accent 1" w:uiPriority="63"/>
-    <w:lsdException w:name="Medium Shading 2 Accent 1" w:uiPriority="64"/>
-    <w:lsdException w:name="Medium List 1 Accent 1" w:uiPriority="65"/>
-    <w:lsdException w:name="Revision" w:semiHidden="1"/>
-    <w:lsdException w:name="List Paragraph" w:uiPriority="34" w:qFormat="1"/>
-    <w:lsdException w:name="Quote" w:uiPriority="29" w:qFormat="1"/>
-    <w:lsdException w:name="Intense Quote" w:uiPriority="30" w:qFormat="1"/>
-    <w:lsdException w:name="Medium List 2 Accent 1" w:uiPriority="66"/>
-    <w:lsdException w:name="Medium Grid 1 Accent 1" w:uiPriority="67"/>
-    <w:lsdException w:name="Medium Grid 2 Accent 1" w:uiPriority="68"/>
-    <w:lsdException w:name="Medium Grid 3 Accent 1" w:uiPriority="69"/>
-    <w:lsdException w:name="Dark List Accent 1" w:uiPriority="70"/>
-    <w:lsdException w:name="Colorful Shading Accent 1" w:uiPriority="71"/>
-    <w:lsdException w:name="Colorful List Accent 1" w:uiPriority="72"/>
-    <w:lsdException w:name="Colorful Grid Accent 1" w:uiPriority="73"/>
-    <w:lsdException w:name="Light Shading Accent 2" w:uiPriority="60"/>
-    <w:lsdException w:name="Light List Accent 2" w:uiPriority="61"/>
-    <w:lsdException w:name="Light Grid Accent 2" w:uiPriority="62"/>
-    <w:lsdException w:name="Medium Shading 1 Accent 2" w:uiPriority="63"/>
-    <w:lsdException w:name="Medium Shading 2 Accent 2" w:uiPriority="64"/>
-    <w:lsdException w:name="Medium List 1 Accent 2" w:uiPriority="65"/>
-    <w:lsdException w:name="Medium List 2 Accent 2" w:uiPriority="66"/>
-    <w:lsdException w:name="Medium Grid 1 Accent 2" w:uiPriority="67"/>
-    <w:lsdException w:name="Medium Grid 2 Accent 2" w:uiPriority="68"/>
-    <w:lsdException w:name="Medium Grid 3 Accent 2" w:uiPriority="69"/>
-    <w:lsdException w:name="Dark List Accent 2" w:uiPriority="70"/>
-    <w:lsdException w:name="Colorful Shading Accent 2" w:uiPriority="71"/>
-    <w:lsdException w:name="Colorful List Accent 2" w:uiPriority="72"/>
-    <w:lsdException w:name="Colorful Grid Accent 2" w:uiPriority="73"/>
-    <w:lsdException w:name="Light Shading Accent 3" w:uiPriority="60"/>
-    <w:lsdException w:name="Light List Accent 3" w:uiPriority="61"/>
-    <w:lsdException w:name="Light Grid Accent 3" w:uiPriority="62"/>
-    <w:lsdException w:name="Medium Shading 1 Accent 3" w:uiPriority="63"/>
-    <w:lsdException w:name="Medium Shading 2 Accent 3" w:uiPriority="64"/>
-    <w:lsdException w:name="Medium List 1 Accent 3" w:uiPriority="65"/>
-    <w:lsdException w:name="Medium List 2 Accent 3" w:uiPriority="66"/>
-    <w:lsdException w:name="Medium Grid 1 Accent 3" w:uiPriority="67"/>
-    <w:lsdException w:name="Medium Grid 2 Accent 3" w:uiPriority="68"/>
-    <w:lsdException w:name="Medium Grid 3 Accent 3" w:uiPriority="69"/>
-    <w:lsdException w:name="Dark List Accent 3" w:uiPriority="70"/>
-    <w:lsdException w:name="Colorful Shading Accent 3" w:uiPriority="71"/>
-    <w:lsdException w:name="Colorful List Accent 3" w:uiPriority="72"/>
-    <w:lsdException w:name="Colorful Grid Accent 3" w:uiPriority="73"/>
-    <w:lsdException w:name="Light Shading Accent 4" w:uiPriority="60"/>
-    <w:lsdException w:name="Light List Accent 4" w:uiPriority="61"/>
-    <w:lsdException w:name="Light Grid Accent 4" w:uiPriority="62"/>
-    <w:lsdException w:name="Medium Shading 1 Accent 4" w:uiPriority="63"/>
-    <w:lsdException w:name="Medium Shading 2 Accent 4" w:uiPriority="64"/>
-    <w:lsdException w:name="Medium List 1 Accent 4" w:uiPriority="65"/>
-    <w:lsdException w:name="Medium List 2 Accent 4" w:uiPriority="66"/>
-    <w:lsdException w:name="Medium Grid 1 Accent 4" w:uiPriority="67"/>
-    <w:lsdException w:name="Medium Grid 2 Accent 4" w:uiPriority="68"/>
-    <w:lsdException w:name="Medium Grid 3 Accent 4" w:uiPriority="69"/>
-    <w:lsdException w:name="Dark List Accent 4" w:uiPriority="70"/>
-    <w:lsdException w:name="Colorful Shading Accent 4" w:uiPriority="71"/>
-    <w:lsdException w:name="Colorful List Accent 4" w:uiPriority="72"/>
-    <w:lsdException w:name="Colorful Grid Accent 4" w:uiPriority="73"/>
-    <w:lsdException w:name="Light Shading Accent 5" w:uiPriority="60"/>
-    <w:lsdException w:name="Light List Accent 5" w:uiPriority="61"/>
-    <w:lsdException w:name="Light Grid Accent 5" w:uiPriority="62"/>
-    <w:lsdException w:name="Medium Shading 1 Accent 5" w:uiPriority="63"/>
-    <w:lsdException w:name="Medium Shading 2 Accent 5" w:uiPriority="64"/>
-    <w:lsdException w:name="Medium List 1 Accent 5" w:uiPriority="65"/>
-    <w:lsdException w:name="Medium List 2 Accent 5" w:uiPriority="66"/>
-    <w:lsdException w:name="Medium Grid 1 Accent 5" w:uiPriority="67"/>
-    <w:lsdException w:name="Medium Grid 2 Accent 5" w:uiPriority="68"/>
-    <w:lsdException w:name="Medium Grid 3 Accent 5" w:uiPriority="69"/>
-    <w:lsdException w:name="Dark List Accent 5" w:uiPriority="70"/>
-    <w:lsdException w:name="Colorful Shading Accent 5" w:uiPriority="71"/>
-    <w:lsdException w:name="Colorful List Accent 5" w:uiPriority="72"/>
-    <w:lsdException w:name="Colorful Grid Accent 5" w:uiPriority="73"/>
-    <w:lsdException w:name="Light Shading Accent 6" w:uiPriority="60"/>
-    <w:lsdException w:name="Light List Accent 6" w:uiPriority="61"/>
-    <w:lsdException w:name="Light Grid Accent 6" w:uiPriority="62"/>
-    <w:lsdException w:name="Medium Shading 1 Accent 6" w:uiPriority="63"/>
-    <w:lsdException w:name="Medium Shading 2 Accent 6" w:uiPriority="64"/>
-    <w:lsdException w:name="Medium List 1 Accent 6" w:uiPriority="65"/>
-    <w:lsdException w:name="Medium List 2 Accent 6" w:uiPriority="66"/>
-    <w:lsdException w:name="Medium Grid 1 Accent 6" w:uiPriority="67"/>
-    <w:lsdException w:name="Medium Grid 2 Accent 6" w:uiPriority="68"/>
-    <w:lsdException w:name="Medium Grid 3 Accent 6" w:uiPriority="69"/>
-    <w:lsdException w:name="Dark List Accent 6" w:uiPriority="70"/>
-    <w:lsdException w:name="Colorful Shading Accent 6" w:uiPriority="71"/>
-    <w:lsdException w:name="Colorful List Accent 6" w:uiPriority="72"/>
-    <w:lsdException w:name="Colorful Grid Accent 6" w:uiPriority="73"/>
-    <w:lsdException w:name="Subtle Emphasis" w:uiPriority="19" w:qFormat="1"/>
-    <w:lsdException w:name="Intense Emphasis" w:uiPriority="21" w:qFormat="1"/>
-    <w:lsdException w:name="Subtle Reference" w:uiPriority="31" w:qFormat="1"/>
-    <w:lsdException w:name="Intense Reference" w:uiPriority="32" w:qFormat="1"/>
-    <w:lsdException w:name="Book Title" w:uiPriority="33" w:qFormat="1"/>
-    <w:lsdException w:name="Bibliography" w:semiHidden="1" w:uiPriority="37" w:unhideWhenUsed="1"/>
-    <w:lsdException w:name="TOC Heading" w:semiHidden="1" w:uiPriority="39" w:unhideWhenUsed="1" w:qFormat="1"/>
-    <w:lsdException w:name="Plain Table 1" w:uiPriority="41"/>
-    <w:lsdException w:name="Plain Table 2" w:uiPriority="42"/>
-    <w:lsdException w:name="Plain Table 3" w:uiPriority="43"/>
-    <w:lsdException w:name="Plain Table 4" w:uiPriority="44"/>
-    <w:lsdException w:name="Plain Table 5" w:uiPriority="45"/>
-    <w:lsdException w:name="Grid Table Light" w:uiPriority="40"/>
-    <w:lsdException w:name="Grid Table 1 Light" w:uiPriority="46"/>
-    <w:lsdException w:name="Grid Table 2" w:uiPriority="47"/>
-    <w:lsdException w:name="Grid Table 3" w:uiPriority="48"/>
-    <w:lsdException w:name="Grid Table 4" w:uiPriority="49"/>
-    <w:lsdException w:name="Grid Table 5 Dark" w:uiPriority="50"/>
-    <w:lsdException w:name="Grid Table 6 Colorful" w:uiPriority="51"/>
-    <w:lsdException w:name="Grid Table 7 Colorful" w:uiPriority="52"/>
-    <w:lsdException w:name="Grid Table 1 Light Accent 1" w:uiPriority="46"/>
-    <w:lsdException w:name="Grid Table 2 Accent 1" w:uiPriority="47"/>
-    <w:lsdException w:name="Grid Table 3 Accent 1" w:uiPriority="48"/>
-    <w:lsdException w:name="Grid Table 4 Accent 1" w:uiPriority="49"/>
-    <w:lsdException w:name="Grid Table 5 Dark Accent 1" w:uiPriority="50"/>
-    <w:lsdException w:name="Grid Table 6 Colorful Accent 1" w:uiPriority="51"/>
-    <w:lsdException w:name="Grid Table 7 Colorful Accent 1" w:uiPriority="52"/>
-    <w:lsdException w:name="Grid Table 1 Light Accent 2" w:uiPriority="46"/>
-    <w:lsdException w:name="Grid Table 2 Accent 2" w:uiPriority="47"/>
-    <w:lsdException w:name="Grid Table 3 Accent 2" w:uiPriority="48"/>
-    <w:lsdException w:name="Grid Table 4 Accent 2" w:uiPriority="49"/>
-    <w:lsdException w:name="Grid Table 5 Dark Accent 2" w:uiPriority="50"/>
-    <w:lsdException w:name="Grid Table 6 Colorful Accent 2" w:uiPriority="51"/>
-    <w:lsdException w:name="Grid Table 7 Colorful Accent 2" w:uiPriority="52"/>
-    <w:lsdException w:name="Grid Table 1 Light Accent 3" w:uiPriority="46"/>
-    <w:lsdException w:name="Grid Table 2 Accent 3" w:uiPriority="47"/>
-    <w:lsdException w:name="Grid Table 3 Accent 3" w:uiPriority="48"/>
-    <w:lsdException w:name="Grid Table 4 Accent 3" w:uiPriority="49"/>
-    <w:lsdException w:name="Grid Table 5 Dark Accent 3" w:uiPriority="50"/>
-    <w:lsdException w:name="Grid Table 6 Colorful Accent 3" w:uiPriority="51"/>
-    <w:lsdException w:name="Grid Table 7 Colorful Accent 3" w:uiPriority="52"/>
-    <w:lsdException w:name="Grid Table 1 Light Accent 4" w:uiPriority="46"/>
-    <w:lsdException w:name="Grid Table 2 Accent 4" w:uiPriority="47"/>
-    <w:lsdException w:name="Grid Table 3 Accent 4" w:uiPriority="48"/>
-    <w:lsdException w:name="Grid Table 4 Accent 4" w:uiPriority="49"/>
-    <w:lsdException w:name="Grid Table 5 Dark Accent 4" w:uiPriority="50"/>
-    <w:lsdException w:name="Grid Table 6 Colorful Accent 4" w:uiPriority="51"/>
-    <w:lsdException w:name="Grid Table 7 Colorful Accent 4" w:uiPriority="52"/>
-    <w:lsdException w:name="Grid Table 1 Light Accent 5" w:uiPriority="46"/>
-    <w:lsdException w:name="Grid Table 2 Accent 5" w:uiPriority="47"/>
-    <w:lsdException w:name="Grid Table 3 Accent 5" w:uiPriority="48"/>
-    <w:lsdException w:name="Grid Table 4 Accent 5" w:uiPriority="49"/>
-    <w:lsdException w:name="Grid Table 5 Dark Accent 5" w:uiPriority="50"/>
-    <w:lsdException w:name="Grid Table 6 Colorful Accent 5" w:uiPriority="51"/>
-    <w:lsdException w:name="Grid Table 7 Colorful Accent 5" w:uiPriority="52"/>
-    <w:lsdException w:name="Grid Table 1 Light Accent 6" w:uiPriority="46"/>
-    <w:lsdException w:name="Grid Table 2 Accent 6" w:uiPriority="47"/>
-    <w:lsdException w:name="Grid Table 3 Accent 6" w:uiPriority="48"/>
-    <w:lsdException w:name="Grid Table 4 Accent 6" w:uiPriority="49"/>
-    <w:lsdException w:name="Grid Table 5 Dark Accent 6" w:uiPriority="50"/>
-    <w:lsdException w:name="Grid Table 6 Colorful Accent 6" w:uiPriority="51"/>
-    <w:lsdException w:name="Grid Table 7 Colorful Accent 6" w:uiPriority="52"/>
-    <w:lsdException w:name="List Table 1 Light" w:uiPriority="46"/>
-    <w:lsdException w:name="List Table 2" w:uiPriority="47"/>
-    <w:lsdException w:name="List Table 3" w:uiPriority="48"/>
-    <w:lsdException w:name="List Table 4" w:uiPriority="49"/>
-    <w:lsdException w:name="List Table 5 Dark" w:uiPriority="50"/>
-    <w:lsdException w:name="List Table 6 Colorful" w:uiPriority="51"/>
-    <w:lsdException w:name="List Table 7 Colorful" w:uiPriority="52"/>
-    <w:lsdException w:name="List Table 1 Light Accent 1" w:uiPriority="46"/>
-    <w:lsdException w:name="List Table 2 Accent 1" w:uiPriority="47"/>
-    <w:lsdException w:name="List Table 3 Accent 1" w:uiPriority="48"/>
-    <w:lsdException w:name="List Table 4 Accent 1" w:uiPriority="49"/>
-    <w:lsdException w:name="List Table 5 Dark Accent 1" w:uiPriority="50"/>
-    <w:lsdException w:name="List Table 6 Colorful Accent 1" w:uiPriority="51"/>
-    <w:lsdException w:name="List Table 7 Colorful Accent 1" w:uiPriority="52"/>
-    <w:lsdException w:name="List Table 1 Light Accent 2" w:uiPriority="46"/>
-    <w:lsdException w:name="List Table 2 Accent 2" w:uiPriority="47"/>
-    <w:lsdException w:name="List Table 3 Accent 2" w:uiPriority="48"/>
-    <w:lsdException w:name="List Table 4 Accent 2" w:uiPriority="49"/>
-    <w:lsdException w:name="List Table 5 Dark Accent 2" w:uiPriority="50"/>
-    <w:lsdException w:name="List Table 6 Colorful Accent 2" w:uiPriority="51"/>
-    <w:lsdException w:name="List Table 7 Colorful Accent 2" w:uiPriority="52"/>
-    <w:lsdException w:name="List Table 1 Light Accent 3" w:uiPriority="46"/>
-    <w:lsdException w:name="List Table 2 Accent 3" w:uiPriority="47"/>
-    <w:lsdException w:name="List Table 3 Accent 3" w:uiPriority="48"/>
-    <w:lsdException w:name="List Table 4 Accent 3" w:uiPriority="49"/>
-    <w:lsdException w:name="List Table 5 Dark Accent 3" w:uiPriority="50"/>
-    <w:lsdException w:name="List Table 6 Colorful Accent 3" w:uiPriority="51"/>
-    <w:lsdException w:name="List Table 7 Colorful Accent 3" w:uiPriority="52"/>
-    <w:lsdException w:name="List Table 1 Light Accent 4" w:uiPriority="46"/>
-    <w:lsdException w:name="List Table 2 Accent 4" w:uiPriority="47"/>
-    <w:lsdException w:name="List Table 3 Accent 4" w:uiPriority="48"/>
-    <w:lsdException w:name="List Table 4 Accent 4" w:uiPriority="49"/>
-    <w:lsdException w:name="List Table 5 Dark Accent 4" w:uiPriority="50"/>
-    <w:lsdException w:name="List Table 6 Colorful Accent 4" w:uiPriority="51"/>
-    <w:lsdException w:name="List Table 7 Colorful Accent 4" w:uiPriority="52"/>
-    <w:lsdException w:name="List Table 1 Light Accent 5" w:uiPriority="46"/>
-    <w:lsdException w:name="List Table 2 Accent 5" w:uiPriority="47"/>
-    <w:lsdException w:name="List Table 3 Accent 5" w:uiPriority="48"/>
-    <w:lsdException w:name="List Table 4 Accent 5" w:uiPriority="49"/>
-    <w:lsdException w:name="List Table 5 Dark Accent 5" w:uiPriority="50"/>
-    <w:lsdException w:name="List Table 6 Colorful Accent 5" w:uiPriority="51"/>
-    <w:lsdException w:name="List Table 7 Colorful Accent 5" w:uiPriority="52"/>
-    <w:lsdException w:name="List Table 1 Light Accent 6" w:uiPriority="46"/>
-    <w:lsdException w:name="List Table 2 Accent 6" w:uiPriority="47"/>
-    <w:lsdException w:name="List Table 3 Accent 6" w:uiPriority="48"/>
-    <w:lsdException w:name="List Table 4 Accent 6" w:uiPriority="49"/>
-    <w:lsdException w:name="List Table 5 Dark Accent 6" w:uiPriority="50"/>
-    <w:lsdException w:name="List Table 6 Colorful Accent 6" w:uiPriority="51"/>
-    <w:lsdException w:name="List Table 7 Colorful Accent 6" w:uiPriority="52"/>
+  <w:latentStyles w:defLockedState="0" w:defUIPriority="99" w:defSemiHidden="1" w:defUnhideWhenUsed="1" w:defQFormat="0" w:count="267">
+    <w:lsdException w:name="Normal" w:semiHidden="0" w:uiPriority="0" w:unhideWhenUsed="0" w:qFormat="1"/>
+    <w:lsdException w:name="heading 1" w:semiHidden="0" w:uiPriority="9" w:unhideWhenUsed="0" w:qFormat="1"/>
+    <w:lsdException w:name="heading 2" w:uiPriority="9" w:qFormat="1"/>
+    <w:lsdException w:name="heading 3" w:uiPriority="9" w:qFormat="1"/>
+    <w:lsdException w:name="heading 4" w:uiPriority="9" w:qFormat="1"/>
+    <w:lsdException w:name="heading 5" w:uiPriority="9" w:qFormat="1"/>
+    <w:lsdException w:name="heading 6" w:uiPriority="9" w:qFormat="1"/>
+    <w:lsdException w:name="heading 7" w:uiPriority="9" w:qFormat="1"/>
+    <w:lsdException w:name="heading 8" w:uiPriority="9" w:qFormat="1"/>
+    <w:lsdException w:name="heading 9" w:uiPriority="9" w:qFormat="1"/>
+    <w:lsdException w:name="toc 1" w:uiPriority="39"/>
+    <w:lsdException w:name="toc 2" w:uiPriority="39"/>
+    <w:lsdException w:name="toc 3" w:uiPriority="39"/>
+    <w:lsdException w:name="toc 4" w:uiPriority="39"/>
+    <w:lsdException w:name="toc 5" w:uiPriority="39"/>
+    <w:lsdException w:name="toc 6" w:uiPriority="39"/>
+    <w:lsdException w:name="toc 7" w:uiPriority="39"/>
+    <w:lsdException w:name="toc 8" w:uiPriority="39"/>
+    <w:lsdException w:name="toc 9" w:uiPriority="39"/>
+    <w:lsdException w:name="caption" w:uiPriority="35" w:qFormat="1"/>
+    <w:lsdException w:name="Title" w:semiHidden="0" w:uiPriority="10" w:unhideWhenUsed="0" w:qFormat="1"/>
+    <w:lsdException w:name="Default Paragraph Font" w:uiPriority="1"/>
+    <w:lsdException w:name="Subtitle" w:semiHidden="0" w:uiPriority="11" w:unhideWhenUsed="0" w:qFormat="1"/>
+    <w:lsdException w:name="Strong" w:semiHidden="0" w:uiPriority="22" w:unhideWhenUsed="0" w:qFormat="1"/>
+    <w:lsdException w:name="Emphasis" w:semiHidden="0" w:uiPriority="20" w:unhideWhenUsed="0" w:qFormat="1"/>
+    <w:lsdException w:name="Table Grid" w:semiHidden="0" w:uiPriority="59" w:unhideWhenUsed="0"/>
+    <w:lsdException w:name="Placeholder Text" w:unhideWhenUsed="0"/>
+    <w:lsdException w:name="No Spacing" w:semiHidden="0" w:uiPriority="1" w:unhideWhenUsed="0" w:qFormat="1"/>
+    <w:lsdException w:name="Light Shading" w:semiHidden="0" w:uiPriority="60" w:unhideWhenUsed="0"/>
+    <w:lsdException w:name="Light List" w:semiHidden="0" w:uiPriority="61" w:unhideWhenUsed="0"/>
+    <w:lsdException w:name="Light Grid" w:semiHidden="0" w:uiPriority="62" w:unhideWhenUsed="0"/>
+    <w:lsdException w:name="Medium Shading 1" w:semiHidden="0" w:uiPriority="63" w:unhideWhenUsed="0"/>
+    <w:lsdException w:name="Medium Shading 2" w:semiHidden="0" w:uiPriority="64" w:unhideWhenUsed="0"/>
+    <w:lsdException w:name="Medium List 1" w:semiHidden="0" w:uiPriority="65" w:unhideWhenUsed="0"/>
+    <w:lsdException w:name="Medium List 2" w:semiHidden="0" w:uiPriority="66" w:unhideWhenUsed="0"/>
+    <w:lsdException w:name="Medium Grid 1" w:semiHidden="0" w:uiPriority="67" w:unhideWhenUsed="0"/>
+    <w:lsdException w:name="Medium Grid 2" w:semiHidden="0" w:uiPriority="68" w:unhideWhenUsed="0"/>
+    <w:lsdException w:name="Medium Grid 3" w:semiHidden="0" w:uiPriority="69" w:unhideWhenUsed="0"/>
+    <w:lsdException w:name="Dark List" w:semiHidden="0" w:uiPriority="70" w:unhideWhenUsed="0"/>
+    <w:lsdException w:name="Colorful Shading" w:semiHidden="0" w:uiPriority="71" w:unhideWhenUsed="0"/>
+    <w:lsdException w:name="Colorful List" w:semiHidden="0" w:uiPriority="72" w:unhideWhenUsed="0"/>
+    <w:lsdException w:name="Colorful Grid" w:semiHidden="0" w:uiPriority="73" w:unhideWhenUsed="0"/>
+    <w:lsdException w:name="Light Shading Accent 1" w:semiHidden="0" w:uiPriority="60" w:unhideWhenUsed="0"/>
+    <w:lsdException w:name="Light List Accent 1" w:semiHidden="0" w:uiPriority="61" w:unhideWhenUsed="0"/>
+    <w:lsdException w:name="Light Grid Accent 1" w:semiHidden="0" w:uiPriority="62" w:unhideWhenUsed="0"/>
+    <w:lsdException w:name="Medium Shading 1 Accent 1" w:semiHidden="0" w:uiPriority="63" w:unhideWhenUsed="0"/>
+    <w:lsdException w:name="Medium Shading 2 Accent 1" w:semiHidden="0" w:uiPriority="64" w:unhideWhenUsed="0"/>
+    <w:lsdException w:name="Medium List 1 Accent 1" w:semiHidden="0" w:uiPriority="65" w:unhideWhenUsed="0"/>
+    <w:lsdException w:name="Revision" w:unhideWhenUsed="0"/>
+    <w:lsdException w:name="List Paragraph" w:semiHidden="0" w:uiPriority="34" w:unhideWhenUsed="0" w:qFormat="1"/>
+    <w:lsdException w:name="Quote" w:semiHidden="0" w:uiPriority="29" w:unhideWhenUsed="0" w:qFormat="1"/>
+    <w:lsdException w:name="Intense Quote" w:semiHidden="0" w:uiPriority="30" w:unhideWhenUsed="0" w:qFormat="1"/>
+    <w:lsdException w:name="Medium List 2 Accent 1" w:semiHidden="0" w:uiPriority="66" w:unhideWhenUsed="0"/>
+    <w:lsdException w:name="Medium Grid 1 Accent 1" w:semiHidden="0" w:uiPriority="67" w:unhideWhenUsed="0"/>
+    <w:lsdException w:name="Medium Grid 2 Accent 1" w:semiHidden="0" w:uiPriority="68" w:unhideWhenUsed="0"/>
+    <w:lsdException w:name="Medium Grid 3 Accent 1" w:semiHidden="0" w:uiPriority="69" w:unhideWhenUsed="0"/>
+    <w:lsdException w:name="Dark List Accent 1" w:semiHidden="0" w:uiPriority="70" w:unhideWhenUsed="0"/>
+    <w:lsdException w:name="Colorful Shading Accent 1" w:semiHidden="0" w:uiPriority="71" w:unhideWhenUsed="0"/>
+    <w:lsdException w:name="Colorful List Accent 1" w:semiHidden="0" w:uiPriority="72" w:unhideWhenUsed="0"/>
+    <w:lsdException w:name="Colorful Grid Accent 1" w:semiHidden="0" w:uiPriority="73" w:unhideWhenUsed="0"/>
+    <w:lsdException w:name="Light Shading Accent 2" w:semiHidden="0" w:uiPriority="60" w:unhideWhenUsed="0"/>
+    <w:lsdException w:name="Light List Accent 2" w:semiHidden="0" w:uiPriority="61" w:unhideWhenUsed="0"/>
+    <w:lsdException w:name="Light Grid Accent 2" w:semiHidden="0" w:uiPriority="62" w:unhideWhenUsed="0"/>
+    <w:lsdException w:name="Medium Shading 1 Accent 2" w:semiHidden="0" w:uiPriority="63" w:unhideWhenUsed="0"/>
+    <w:lsdException w:name="Medium Shading 2 Accent 2" w:semiHidden="0" w:uiPriority="64" w:unhideWhenUsed="0"/>
+    <w:lsdException w:name="Medium List 1 Accent 2" w:semiHidden="0" w:uiPriority="65" w:unhideWhenUsed="0"/>
+    <w:lsdException w:name="Medium List 2 Accent 2" w:semiHidden="0" w:uiPriority="66" w:unhideWhenUsed="0"/>
+    <w:lsdException w:name="Medium Grid 1 Accent 2" w:semiHidden="0" w:uiPriority="67" w:unhideWhenUsed="0"/>
+    <w:lsdException w:name="Medium Grid 2 Accent 2" w:semiHidden="0" w:uiPriority="68" w:unhideWhenUsed="0"/>
+    <w:lsdException w:name="Medium Grid 3 Accent 2" w:semiHidden="0" w:uiPriority="69" w:unhideWhenUsed="0"/>
+    <w:lsdException w:name="Dark List Accent 2" w:semiHidden="0" w:uiPriority="70" w:unhideWhenUsed="0"/>
+    <w:lsdException w:name="Colorful Shading Accent 2" w:semiHidden="0" w:uiPriority="71" w:unhideWhenUsed="0"/>
+    <w:lsdException w:name="Colorful List Accent 2" w:semiHidden="0" w:uiPriority="72" w:unhideWhenUsed="0"/>
+    <w:lsdException w:name="Colorful Grid Accent 2" w:semiHidden="0" w:uiPriority="73" w:unhideWhenUsed="0"/>
+    <w:lsdException w:name="Light Shading Accent 3" w:semiHidden="0" w:uiPriority="60" w:unhideWhenUsed="0"/>
+    <w:lsdException w:name="Light List Accent 3" w:semiHidden="0" w:uiPriority="61" w:unhideWhenUsed="0"/>
+    <w:lsdException w:name="Light Grid Accent 3" w:semiHidden="0" w:uiPriority="62" w:unhideWhenUsed="0"/>
+    <w:lsdException w:name="Medium Shading 1 Accent 3" w:semiHidden="0" w:uiPriority="63" w:unhideWhenUsed="0"/>
+    <w:lsdException w:name="Medium Shading 2 Accent 3" w:semiHidden="0" w:uiPriority="64" w:unhideWhenUsed="0"/>
+    <w:lsdException w:name="Medium List 1 Accent 3" w:semiHidden="0" w:uiPriority="65" w:unhideWhenUsed="0"/>
+    <w:lsdException w:name="Medium List 2 Accent 3" w:semiHidden="0" w:uiPriority="66" w:unhideWhenUsed="0"/>
+    <w:lsdException w:name="Medium Grid 1 Accent 3" w:semiHidden="0" w:uiPriority="67" w:unhideWhenUsed="0"/>
+    <w:lsdException w:name="Medium Grid 2 Accent 3" w:semiHidden="0" w:uiPriority="68" w:unhideWhenUsed="0"/>
+    <w:lsdException w:name="Medium Grid 3 Accent 3" w:semiHidden="0" w:uiPriority="69" w:unhideWhenUsed="0"/>
+    <w:lsdException w:name="Dark List Accent 3" w:semiHidden="0" w:uiPriority="70" w:unhideWhenUsed="0"/>
+    <w:lsdException w:name="Colorful Shading Accent 3" w:semiHidden="0" w:uiPriority="71" w:unhideWhenUsed="0"/>
+    <w:lsdException w:name="Colorful List Accent 3" w:semiHidden="0" w:uiPriority="72" w:unhideWhenUsed="0"/>
+    <w:lsdException w:name="Colorful Grid Accent 3" w:semiHidden="0" w:uiPriority="73" w:unhideWhenUsed="0"/>
+    <w:lsdException w:name="Light Shading Accent 4" w:semiHidden="0" w:uiPriority="60" w:unhideWhenUsed="0"/>
+    <w:lsdException w:name="Light List Accent 4" w:semiHidden="0" w:uiPriority="61" w:unhideWhenUsed="0"/>
+    <w:lsdException w:name="Light Grid Accent 4" w:semiHidden="0" w:uiPriority="62" w:unhideWhenUsed="0"/>
+    <w:lsdException w:name="Medium Shading 1 Accent 4" w:semiHidden="0" w:uiPriority="63" w:unhideWhenUsed="0"/>
+    <w:lsdException w:name="Medium Shading 2 Accent 4" w:semiHidden="0" w:uiPriority="64" w:unhideWhenUsed="0"/>
+    <w:lsdException w:name="Medium List 1 Accent 4" w:semiHidden="0" w:uiPriority="65" w:unhideWhenUsed="0"/>
+    <w:lsdException w:name="Medium List 2 Accent 4" w:semiHidden="0" w:uiPriority="66" w:unhideWhenUsed="0"/>
+    <w:lsdException w:name="Medium Grid 1 Accent 4" w:semiHidden="0" w:uiPriority="67" w:unhideWhenUsed="0"/>
+    <w:lsdException w:name="Medium Grid 2 Accent 4" w:semiHidden="0" w:uiPriority="68" w:unhideWhenUsed="0"/>
+    <w:lsdException w:name="Medium Grid 3 Accent 4" w:semiHidden="0" w:uiPriority="69" w:unhideWhenUsed="0"/>
+    <w:lsdException w:name="Dark List Accent 4" w:semiHidden="0" w:uiPriority="70" w:unhideWhenUsed="0"/>
+    <w:lsdException w:name="Colorful Shading Accent 4" w:semiHidden="0" w:uiPriority="71" w:unhideWhenUsed="0"/>
+    <w:lsdException w:name="Colorful List Accent 4" w:semiHidden="0" w:uiPriority="72" w:unhideWhenUsed="0"/>
+    <w:lsdException w:name="Colorful Grid Accent 4" w:semiHidden="0" w:uiPriority="73" w:unhideWhenUsed="0"/>
+    <w:lsdException w:name="Light Shading Accent 5" w:semiHidden="0" w:uiPriority="60" w:unhideWhenUsed="0"/>
+    <w:lsdException w:name="Light List Accent 5" w:semiHidden="0" w:uiPriority="61" w:unhideWhenUsed="0"/>
+    <w:lsdException w:name="Light Grid Accent 5" w:semiHidden="0" w:uiPriority="62" w:unhideWhenUsed="0"/>
+    <w:lsdException w:name="Medium Shading 1 Accent 5" w:semiHidden="0" w:uiPriority="63" w:unhideWhenUsed="0"/>
+    <w:lsdException w:name="Medium Shading 2 Accent 5" w:semiHidden="0" w:uiPriority="64" w:unhideWhenUsed="0"/>
+    <w:lsdException w:name="Medium List 1 Accent 5" w:semiHidden="0" w:uiPriority="65" w:unhideWhenUsed="0"/>
+    <w:lsdException w:name="Medium List 2 Accent 5" w:semiHidden="0" w:uiPriority="66" w:unhideWhenUsed="0"/>
+    <w:lsdException w:name="Medium Grid 1 Accent 5" w:semiHidden="0" w:uiPriority="67" w:unhideWhenUsed="0"/>
+    <w:lsdException w:name="Medium Grid 2 Accent 5" w:semiHidden="0" w:uiPriority="68" w:unhideWhenUsed="0"/>
+    <w:lsdException w:name="Medium Grid 3 Accent 5" w:semiHidden="0" w:uiPriority="69" w:unhideWhenUsed="0"/>
+    <w:lsdException w:name="Dark List Accent 5" w:semiHidden="0" w:uiPriority="70" w:unhideWhenUsed="0"/>
+    <w:lsdException w:name="Colorful Shading Accent 5" w:semiHidden="0" w:uiPriority="71" w:unhideWhenUsed="0"/>
+    <w:lsdException w:name="Colorful List Accent 5" w:semiHidden="0" w:uiPriority="72" w:unhideWhenUsed="0"/>
+    <w:lsdException w:name="Colorful Grid Accent 5" w:semiHidden="0" w:uiPriority="73" w:unhideWhenUsed="0"/>
+    <w:lsdException w:name="Light Shading Accent 6" w:semiHidden="0" w:uiPriority="60" w:unhideWhenUsed="0"/>
+    <w:lsdException w:name="Light List Accent 6" w:semiHidden="0" w:uiPriority="61" w:unhideWhenUsed="0"/>
+    <w:lsdException w:name="Light Grid Accent 6" w:semiHidden="0" w:uiPriority="62" w:unhideWhenUsed="0"/>
+    <w:lsdException w:name="Medium Shading 1 Accent 6" w:semiHidden="0" w:uiPriority="63" w:unhideWhenUsed="0"/>
+    <w:lsdException w:name="Medium Shading 2 Accent 6" w:semiHidden="0" w:uiPriority="64" w:unhideWhenUsed="0"/>
+    <w:lsdException w:name="Medium List 1 Accent 6" w:semiHidden="0" w:uiPriority="65" w:unhideWhenUsed="0"/>
+    <w:lsdException w:name="Medium List 2 Accent 6" w:semiHidden="0" w:uiPriority="66" w:unhideWhenUsed="0"/>
+    <w:lsdException w:name="Medium Grid 1 Accent 6" w:semiHidden="0" w:uiPriority="67" w:unhideWhenUsed="0"/>
+    <w:lsdException w:name="Medium Grid 2 Accent 6" w:semiHidden="0" w:uiPriority="68" w:unhideWhenUsed="0"/>
+    <w:lsdException w:name="Medium Grid 3 Accent 6" w:semiHidden="0" w:uiPriority="69" w:unhideWhenUsed="0"/>
+    <w:lsdException w:name="Dark List Accent 6" w:semiHidden="0" w:uiPriority="70" w:unhideWhenUsed="0"/>
+    <w:lsdException w:name="Colorful Shading Accent 6" w:semiHidden="0" w:uiPriority="71" w:unhideWhenUsed="0"/>
+    <w:lsdException w:name="Colorful List Accent 6" w:semiHidden="0" w:uiPriority="72" w:unhideWhenUsed="0"/>
+    <w:lsdException w:name="Colorful Grid Accent 6" w:semiHidden="0" w:uiPriority="73" w:unhideWhenUsed="0"/>
+    <w:lsdException w:name="Subtle Emphasis" w:semiHidden="0" w:uiPriority="19" w:unhideWhenUsed="0" w:qFormat="1"/>
+    <w:lsdException w:name="Intense Emphasis" w:semiHidden="0" w:uiPriority="21" w:unhideWhenUsed="0" w:qFormat="1"/>
+    <w:lsdException w:name="Subtle Reference" w:semiHidden="0" w:uiPriority="31" w:unhideWhenUsed="0" w:qFormat="1"/>
+    <w:lsdException w:name="Intense Reference" w:semiHidden="0" w:uiPriority="32" w:unhideWhenUsed="0" w:qFormat="1"/>
+    <w:lsdException w:name="Book Title" w:semiHidden="0" w:uiPriority="33" w:unhideWhenUsed="0" w:qFormat="1"/>
+    <w:lsdException w:name="Bibliography" w:uiPriority="37"/>
+    <w:lsdException w:name="TOC Heading" w:uiPriority="39" w:qFormat="1"/>
+  </w:latentStyles>
+  <w:style w:type="paragraph" w:default="1" w:styleId="Normal">
+    <w:name w:val="Normal"/>
+    <w:qFormat/>
+    <w:rsid w:val="005468D8"/>
+    <w:pPr>
+      <w:spacing w:after="0" w:line="240" w:lineRule="auto"/>
+    </w:pPr>
+    <w:rPr>
+      <w:rFonts w:eastAsiaTheme="minorEastAsia"/>
+      <w:sz w:val="24"/>
+      <w:szCs w:val="24"/>
+      <w:lang w:val="en-US"/>
+    </w:rPr>
+  </w:style>
+  <w:style w:type="character" w:default="1" w:styleId="Fuentedeprrafopredeter">
+    <w:name w:val="Default Paragraph Font"/>
+    <w:uiPriority w:val="1"/>
+    <w:semiHidden/>
+    <w:unhideWhenUsed/>
+  </w:style>
+  <w:style w:type="table" w:default="1" w:styleId="Tablanormal">
+    <w:name w:val="Normal Table"/>
+    <w:uiPriority w:val="99"/>
+    <w:semiHidden/>
+    <w:unhideWhenUsed/>
+    <w:tblPr>
+      <w:tblInd w:w="0" w:type="dxa"/>
+      <w:tblCellMar>
+        <w:top w:w="0" w:type="dxa"/>
+        <w:left w:w="108" w:type="dxa"/>
+        <w:bottom w:w="0" w:type="dxa"/>
+        <w:right w:w="108" w:type="dxa"/>
+      </w:tblCellMar>
+    </w:tblPr>
+  </w:style>
+  <w:style w:type="numbering" w:default="1" w:styleId="Sinlista">
+    <w:name w:val="No List"/>
+    <w:uiPriority w:val="99"/>
+    <w:semiHidden/>
+    <w:unhideWhenUsed/>
+  </w:style>
+  <w:style w:type="table" w:styleId="Tablaconcuadrcula">
+    <w:name w:val="Table Grid"/>
+    <w:basedOn w:val="Tablanormal"/>
+    <w:uiPriority w:val="59"/>
+    <w:rsid w:val="005468D8"/>
+    <w:pPr>
+      <w:spacing w:after="0" w:line="240" w:lineRule="auto"/>
+    </w:pPr>
+    <w:rPr>
+      <w:rFonts w:eastAsiaTheme="minorEastAsia"/>
+      <w:sz w:val="24"/>
+      <w:szCs w:val="24"/>
+      <w:lang w:val="en-US"/>
+    </w:rPr>
+    <w:tblPr>
+      <w:tblBorders>
+        <w:top w:val="single" w:sz="4" w:space="0" w:color="auto"/>
+        <w:left w:val="single" w:sz="4" w:space="0" w:color="auto"/>
+        <w:bottom w:val="single" w:sz="4" w:space="0" w:color="auto"/>
+        <w:right w:val="single" w:sz="4" w:space="0" w:color="auto"/>
+        <w:insideH w:val="single" w:sz="4" w:space="0" w:color="auto"/>
+        <w:insideV w:val="single" w:sz="4" w:space="0" w:color="auto"/>
+      </w:tblBorders>
+    </w:tblPr>
+  </w:style>
+  <w:style w:type="paragraph" w:customStyle="1" w:styleId="wp-caption-text">
+    <w:name w:val="wp-caption-text"/>
+    <w:basedOn w:val="Normal"/>
+    <w:rsid w:val="005468D8"/>
+    <w:pPr>
+      <w:spacing w:before="100" w:beforeAutospacing="1" w:after="100" w:afterAutospacing="1"/>
+    </w:pPr>
+    <w:rPr>
+      <w:rFonts w:ascii="Times New Roman" w:eastAsia="Times New Roman" w:hAnsi="Times New Roman" w:cs="Times New Roman"/>
+      <w:lang w:val="es-CO" w:eastAsia="es-CO"/>
+    </w:rPr>
+  </w:style>
+  <w:style w:type="character" w:styleId="Refdecomentario">
+    <w:name w:val="annotation reference"/>
+    <w:basedOn w:val="Fuentedeprrafopredeter"/>
+    <w:uiPriority w:val="99"/>
+    <w:semiHidden/>
+    <w:unhideWhenUsed/>
+    <w:rsid w:val="007A7032"/>
+    <w:rPr>
+      <w:sz w:val="16"/>
+      <w:szCs w:val="16"/>
+    </w:rPr>
+  </w:style>
+  <w:style w:type="paragraph" w:styleId="Textocomentario">
+    <w:name w:val="annotation text"/>
+    <w:basedOn w:val="Normal"/>
+    <w:link w:val="TextocomentarioCar"/>
+    <w:uiPriority w:val="99"/>
+    <w:semiHidden/>
+    <w:unhideWhenUsed/>
+    <w:rsid w:val="007A7032"/>
+    <w:rPr>
+      <w:sz w:val="20"/>
+      <w:szCs w:val="20"/>
+    </w:rPr>
+  </w:style>
+  <w:style w:type="character" w:customStyle="1" w:styleId="TextocomentarioCar">
+    <w:name w:val="Texto comentario Car"/>
+    <w:basedOn w:val="Fuentedeprrafopredeter"/>
+    <w:link w:val="Textocomentario"/>
+    <w:uiPriority w:val="99"/>
+    <w:semiHidden/>
+    <w:rsid w:val="007A7032"/>
+    <w:rPr>
+      <w:rFonts w:eastAsiaTheme="minorEastAsia"/>
+      <w:sz w:val="20"/>
+      <w:szCs w:val="20"/>
+      <w:lang w:val="en-US"/>
+    </w:rPr>
+  </w:style>
+  <w:style w:type="paragraph" w:styleId="Asuntodelcomentario">
+    <w:name w:val="annotation subject"/>
+    <w:basedOn w:val="Textocomentario"/>
+    <w:next w:val="Textocomentario"/>
+    <w:link w:val="AsuntodelcomentarioCar"/>
+    <w:uiPriority w:val="99"/>
+    <w:semiHidden/>
+    <w:unhideWhenUsed/>
+    <w:rsid w:val="007A7032"/>
+    <w:rPr>
+      <w:b/>
+      <w:bCs/>
+    </w:rPr>
+  </w:style>
+  <w:style w:type="character" w:customStyle="1" w:styleId="AsuntodelcomentarioCar">
+    <w:name w:val="Asunto del comentario Car"/>
+    <w:basedOn w:val="TextocomentarioCar"/>
+    <w:link w:val="Asuntodelcomentario"/>
+    <w:uiPriority w:val="99"/>
+    <w:semiHidden/>
+    <w:rsid w:val="007A7032"/>
+    <w:rPr>
+      <w:rFonts w:eastAsiaTheme="minorEastAsia"/>
+      <w:b/>
+      <w:bCs/>
+      <w:sz w:val="20"/>
+      <w:szCs w:val="20"/>
+      <w:lang w:val="en-US"/>
+    </w:rPr>
+  </w:style>
+  <w:style w:type="paragraph" w:styleId="Textodeglobo">
+    <w:name w:val="Balloon Text"/>
+    <w:basedOn w:val="Normal"/>
+    <w:link w:val="TextodegloboCar"/>
+    <w:uiPriority w:val="99"/>
+    <w:semiHidden/>
+    <w:unhideWhenUsed/>
+    <w:rsid w:val="007A7032"/>
+    <w:rPr>
+      <w:rFonts w:ascii="Segoe UI" w:hAnsi="Segoe UI" w:cs="Segoe UI"/>
+      <w:sz w:val="18"/>
+      <w:szCs w:val="18"/>
+    </w:rPr>
+  </w:style>
+  <w:style w:type="character" w:customStyle="1" w:styleId="TextodegloboCar">
+    <w:name w:val="Texto de globo Car"/>
+    <w:basedOn w:val="Fuentedeprrafopredeter"/>
+    <w:link w:val="Textodeglobo"/>
+    <w:uiPriority w:val="99"/>
+    <w:semiHidden/>
+    <w:rsid w:val="007A7032"/>
+    <w:rPr>
+      <w:rFonts w:ascii="Segoe UI" w:eastAsiaTheme="minorEastAsia" w:hAnsi="Segoe UI" w:cs="Segoe UI"/>
+      <w:sz w:val="18"/>
+      <w:szCs w:val="18"/>
+      <w:lang w:val="en-US"/>
+    </w:rPr>
+  </w:style>
+</w:styles>
+</file>
+
+<file path=word/stylesWithEffects.xml><?xml version="1.0" encoding="utf-8"?>
+<w:styles xmlns:wpc="http://schemas.microsoft.com/office/word/2010/wordprocessingCanvas" xmlns:mc="http://schemas.openxmlformats.org/markup-compatibility/2006" xmlns:o="urn:schemas-microsoft-com:office:office" xmlns:r="http://schemas.openxmlformats.org/officeDocument/2006/relationships" xmlns:m="http://schemas.openxmlformats.org/officeDocument/2006/math" xmlns:v="urn:schemas-microsoft-com:vml" xmlns:wp14="http://schemas.microsoft.com/office/word/2010/wordprocessingDrawing" xmlns:wp="http://schemas.openxmlformats.org/drawingml/2006/wordprocessingDrawing" xmlns:w10="urn:schemas-microsoft-com:office:word" xmlns:w="http://schemas.openxmlformats.org/wordprocessingml/2006/main" xmlns:w14="http://schemas.microsoft.com/office/word/2010/wordml" xmlns:wpg="http://schemas.microsoft.com/office/word/2010/wordprocessingGroup" xmlns:wpi="http://schemas.microsoft.com/office/word/2010/wordprocessingInk" xmlns:wne="http://schemas.microsoft.com/office/word/2006/wordml" xmlns:wps="http://schemas.microsoft.com/office/word/2010/wordprocessingShape" mc:Ignorable="w14 wp14">
+  <w:docDefaults>
+    <w:rPrDefault>
+      <w:rPr>
+        <w:rFonts w:asciiTheme="minorHAnsi" w:eastAsiaTheme="minorHAnsi" w:hAnsiTheme="minorHAnsi" w:cstheme="minorBidi"/>
+        <w:sz w:val="22"/>
+        <w:szCs w:val="22"/>
+        <w:lang w:val="es-CO" w:eastAsia="en-US" w:bidi="ar-SA"/>
+      </w:rPr>
+    </w:rPrDefault>
+    <w:pPrDefault>
+      <w:pPr>
+        <w:spacing w:after="200" w:line="276" w:lineRule="auto"/>
+      </w:pPr>
+    </w:pPrDefault>
+  </w:docDefaults>
+  <w:latentStyles w:defLockedState="0" w:defUIPriority="99" w:defSemiHidden="1" w:defUnhideWhenUsed="1" w:defQFormat="0" w:count="267">
+    <w:lsdException w:name="Normal" w:semiHidden="0" w:uiPriority="0" w:unhideWhenUsed="0" w:qFormat="1"/>
+    <w:lsdException w:name="heading 1" w:semiHidden="0" w:uiPriority="9" w:unhideWhenUsed="0" w:qFormat="1"/>
+    <w:lsdException w:name="heading 2" w:uiPriority="9" w:qFormat="1"/>
+    <w:lsdException w:name="heading 3" w:uiPriority="9" w:qFormat="1"/>
+    <w:lsdException w:name="heading 4" w:uiPriority="9" w:qFormat="1"/>
+    <w:lsdException w:name="heading 5" w:uiPriority="9" w:qFormat="1"/>
+    <w:lsdException w:name="heading 6" w:uiPriority="9" w:qFormat="1"/>
+    <w:lsdException w:name="heading 7" w:uiPriority="9" w:qFormat="1"/>
+    <w:lsdException w:name="heading 8" w:uiPriority="9" w:qFormat="1"/>
+    <w:lsdException w:name="heading 9" w:uiPriority="9" w:qFormat="1"/>
+    <w:lsdException w:name="toc 1" w:uiPriority="39"/>
+    <w:lsdException w:name="toc 2" w:uiPriority="39"/>
+    <w:lsdException w:name="toc 3" w:uiPriority="39"/>
+    <w:lsdException w:name="toc 4" w:uiPriority="39"/>
+    <w:lsdException w:name="toc 5" w:uiPriority="39"/>
+    <w:lsdException w:name="toc 6" w:uiPriority="39"/>
+    <w:lsdException w:name="toc 7" w:uiPriority="39"/>
+    <w:lsdException w:name="toc 8" w:uiPriority="39"/>
+    <w:lsdException w:name="toc 9" w:uiPriority="39"/>
+    <w:lsdException w:name="caption" w:uiPriority="35" w:qFormat="1"/>
+    <w:lsdException w:name="Title" w:semiHidden="0" w:uiPriority="10" w:unhideWhenUsed="0" w:qFormat="1"/>
+    <w:lsdException w:name="Default Paragraph Font" w:uiPriority="1"/>
+    <w:lsdException w:name="Subtitle" w:semiHidden="0" w:uiPriority="11" w:unhideWhenUsed="0" w:qFormat="1"/>
+    <w:lsdException w:name="Strong" w:semiHidden="0" w:uiPriority="22" w:unhideWhenUsed="0" w:qFormat="1"/>
+    <w:lsdException w:name="Emphasis" w:semiHidden="0" w:uiPriority="20" w:unhideWhenUsed="0" w:qFormat="1"/>
+    <w:lsdException w:name="Table Grid" w:semiHidden="0" w:uiPriority="59" w:unhideWhenUsed="0"/>
+    <w:lsdException w:name="Placeholder Text" w:unhideWhenUsed="0"/>
+    <w:lsdException w:name="No Spacing" w:semiHidden="0" w:uiPriority="1" w:unhideWhenUsed="0" w:qFormat="1"/>
+    <w:lsdException w:name="Light Shading" w:semiHidden="0" w:uiPriority="60" w:unhideWhenUsed="0"/>
+    <w:lsdException w:name="Light List" w:semiHidden="0" w:uiPriority="61" w:unhideWhenUsed="0"/>
+    <w:lsdException w:name="Light Grid" w:semiHidden="0" w:uiPriority="62" w:unhideWhenUsed="0"/>
+    <w:lsdException w:name="Medium Shading 1" w:semiHidden="0" w:uiPriority="63" w:unhideWhenUsed="0"/>
+    <w:lsdException w:name="Medium Shading 2" w:semiHidden="0" w:uiPriority="64" w:unhideWhenUsed="0"/>
+    <w:lsdException w:name="Medium List 1" w:semiHidden="0" w:uiPriority="65" w:unhideWhenUsed="0"/>
+    <w:lsdException w:name="Medium List 2" w:semiHidden="0" w:uiPriority="66" w:unhideWhenUsed="0"/>
+    <w:lsdException w:name="Medium Grid 1" w:semiHidden="0" w:uiPriority="67" w:unhideWhenUsed="0"/>
+    <w:lsdException w:name="Medium Grid 2" w:semiHidden="0" w:uiPriority="68" w:unhideWhenUsed="0"/>
+    <w:lsdException w:name="Medium Grid 3" w:semiHidden="0" w:uiPriority="69" w:unhideWhenUsed="0"/>
+    <w:lsdException w:name="Dark List" w:semiHidden="0" w:uiPriority="70" w:unhideWhenUsed="0"/>
+    <w:lsdException w:name="Colorful Shading" w:semiHidden="0" w:uiPriority="71" w:unhideWhenUsed="0"/>
+    <w:lsdException w:name="Colorful List" w:semiHidden="0" w:uiPriority="72" w:unhideWhenUsed="0"/>
+    <w:lsdException w:name="Colorful Grid" w:semiHidden="0" w:uiPriority="73" w:unhideWhenUsed="0"/>
+    <w:lsdException w:name="Light Shading Accent 1" w:semiHidden="0" w:uiPriority="60" w:unhideWhenUsed="0"/>
+    <w:lsdException w:name="Light List Accent 1" w:semiHidden="0" w:uiPriority="61" w:unhideWhenUsed="0"/>
+    <w:lsdException w:name="Light Grid Accent 1" w:semiHidden="0" w:uiPriority="62" w:unhideWhenUsed="0"/>
+    <w:lsdException w:name="Medium Shading 1 Accent 1" w:semiHidden="0" w:uiPriority="63" w:unhideWhenUsed="0"/>
+    <w:lsdException w:name="Medium Shading 2 Accent 1" w:semiHidden="0" w:uiPriority="64" w:unhideWhenUsed="0"/>
+    <w:lsdException w:name="Medium List 1 Accent 1" w:semiHidden="0" w:uiPriority="65" w:unhideWhenUsed="0"/>
+    <w:lsdException w:name="Revision" w:unhideWhenUsed="0"/>
+    <w:lsdException w:name="List Paragraph" w:semiHidden="0" w:uiPriority="34" w:unhideWhenUsed="0" w:qFormat="1"/>
+    <w:lsdException w:name="Quote" w:semiHidden="0" w:uiPriority="29" w:unhideWhenUsed="0" w:qFormat="1"/>
+    <w:lsdException w:name="Intense Quote" w:semiHidden="0" w:uiPriority="30" w:unhideWhenUsed="0" w:qFormat="1"/>
+    <w:lsdException w:name="Medium List 2 Accent 1" w:semiHidden="0" w:uiPriority="66" w:unhideWhenUsed="0"/>
+    <w:lsdException w:name="Medium Grid 1 Accent 1" w:semiHidden="0" w:uiPriority="67" w:unhideWhenUsed="0"/>
+    <w:lsdException w:name="Medium Grid 2 Accent 1" w:semiHidden="0" w:uiPriority="68" w:unhideWhenUsed="0"/>
+    <w:lsdException w:name="Medium Grid 3 Accent 1" w:semiHidden="0" w:uiPriority="69" w:unhideWhenUsed="0"/>
+    <w:lsdException w:name="Dark List Accent 1" w:semiHidden="0" w:uiPriority="70" w:unhideWhenUsed="0"/>
+    <w:lsdException w:name="Colorful Shading Accent 1" w:semiHidden="0" w:uiPriority="71" w:unhideWhenUsed="0"/>
+    <w:lsdException w:name="Colorful List Accent 1" w:semiHidden="0" w:uiPriority="72" w:unhideWhenUsed="0"/>
+    <w:lsdException w:name="Colorful Grid Accent 1" w:semiHidden="0" w:uiPriority="73" w:unhideWhenUsed="0"/>
+    <w:lsdException w:name="Light Shading Accent 2" w:semiHidden="0" w:uiPriority="60" w:unhideWhenUsed="0"/>
+    <w:lsdException w:name="Light List Accent 2" w:semiHidden="0" w:uiPriority="61" w:unhideWhenUsed="0"/>
+    <w:lsdException w:name="Light Grid Accent 2" w:semiHidden="0" w:uiPriority="62" w:unhideWhenUsed="0"/>
+    <w:lsdException w:name="Medium Shading 1 Accent 2" w:semiHidden="0" w:uiPriority="63" w:unhideWhenUsed="0"/>
+    <w:lsdException w:name="Medium Shading 2 Accent 2" w:semiHidden="0" w:uiPriority="64" w:unhideWhenUsed="0"/>
+    <w:lsdException w:name="Medium List 1 Accent 2" w:semiHidden="0" w:uiPriority="65" w:unhideWhenUsed="0"/>
+    <w:lsdException w:name="Medium List 2 Accent 2" w:semiHidden="0" w:uiPriority="66" w:unhideWhenUsed="0"/>
+    <w:lsdException w:name="Medium Grid 1 Accent 2" w:semiHidden="0" w:uiPriority="67" w:unhideWhenUsed="0"/>
+    <w:lsdException w:name="Medium Grid 2 Accent 2" w:semiHidden="0" w:uiPriority="68" w:unhideWhenUsed="0"/>
+    <w:lsdException w:name="Medium Grid 3 Accent 2" w:semiHidden="0" w:uiPriority="69" w:unhideWhenUsed="0"/>
+    <w:lsdException w:name="Dark List Accent 2" w:semiHidden="0" w:uiPriority="70" w:unhideWhenUsed="0"/>
+    <w:lsdException w:name="Colorful Shading Accent 2" w:semiHidden="0" w:uiPriority="71" w:unhideWhenUsed="0"/>
+    <w:lsdException w:name="Colorful List Accent 2" w:semiHidden="0" w:uiPriority="72" w:unhideWhenUsed="0"/>
+    <w:lsdException w:name="Colorful Grid Accent 2" w:semiHidden="0" w:uiPriority="73" w:unhideWhenUsed="0"/>
+    <w:lsdException w:name="Light Shading Accent 3" w:semiHidden="0" w:uiPriority="60" w:unhideWhenUsed="0"/>
+    <w:lsdException w:name="Light List Accent 3" w:semiHidden="0" w:uiPriority="61" w:unhideWhenUsed="0"/>
+    <w:lsdException w:name="Light Grid Accent 3" w:semiHidden="0" w:uiPriority="62" w:unhideWhenUsed="0"/>
+    <w:lsdException w:name="Medium Shading 1 Accent 3" w:semiHidden="0" w:uiPriority="63" w:unhideWhenUsed="0"/>
+    <w:lsdException w:name="Medium Shading 2 Accent 3" w:semiHidden="0" w:uiPriority="64" w:unhideWhenUsed="0"/>
+    <w:lsdException w:name="Medium List 1 Accent 3" w:semiHidden="0" w:uiPriority="65" w:unhideWhenUsed="0"/>
+    <w:lsdException w:name="Medium List 2 Accent 3" w:semiHidden="0" w:uiPriority="66" w:unhideWhenUsed="0"/>
+    <w:lsdException w:name="Medium Grid 1 Accent 3" w:semiHidden="0" w:uiPriority="67" w:unhideWhenUsed="0"/>
+    <w:lsdException w:name="Medium Grid 2 Accent 3" w:semiHidden="0" w:uiPriority="68" w:unhideWhenUsed="0"/>
+    <w:lsdException w:name="Medium Grid 3 Accent 3" w:semiHidden="0" w:uiPriority="69" w:unhideWhenUsed="0"/>
+    <w:lsdException w:name="Dark List Accent 3" w:semiHidden="0" w:uiPriority="70" w:unhideWhenUsed="0"/>
+    <w:lsdException w:name="Colorful Shading Accent 3" w:semiHidden="0" w:uiPriority="71" w:unhideWhenUsed="0"/>
+    <w:lsdException w:name="Colorful List Accent 3" w:semiHidden="0" w:uiPriority="72" w:unhideWhenUsed="0"/>
+    <w:lsdException w:name="Colorful Grid Accent 3" w:semiHidden="0" w:uiPriority="73" w:unhideWhenUsed="0"/>
+    <w:lsdException w:name="Light Shading Accent 4" w:semiHidden="0" w:uiPriority="60" w:unhideWhenUsed="0"/>
+    <w:lsdException w:name="Light List Accent 4" w:semiHidden="0" w:uiPriority="61" w:unhideWhenUsed="0"/>
+    <w:lsdException w:name="Light Grid Accent 4" w:semiHidden="0" w:uiPriority="62" w:unhideWhenUsed="0"/>
+    <w:lsdException w:name="Medium Shading 1 Accent 4" w:semiHidden="0" w:uiPriority="63" w:unhideWhenUsed="0"/>
+    <w:lsdException w:name="Medium Shading 2 Accent 4" w:semiHidden="0" w:uiPriority="64" w:unhideWhenUsed="0"/>
+    <w:lsdException w:name="Medium List 1 Accent 4" w:semiHidden="0" w:uiPriority="65" w:unhideWhenUsed="0"/>
+    <w:lsdException w:name="Medium List 2 Accent 4" w:semiHidden="0" w:uiPriority="66" w:unhideWhenUsed="0"/>
+    <w:lsdException w:name="Medium Grid 1 Accent 4" w:semiHidden="0" w:uiPriority="67" w:unhideWhenUsed="0"/>
+    <w:lsdException w:name="Medium Grid 2 Accent 4" w:semiHidden="0" w:uiPriority="68" w:unhideWhenUsed="0"/>
+    <w:lsdException w:name="Medium Grid 3 Accent 4" w:semiHidden="0" w:uiPriority="69" w:unhideWhenUsed="0"/>
+    <w:lsdException w:name="Dark List Accent 4" w:semiHidden="0" w:uiPriority="70" w:unhideWhenUsed="0"/>
+    <w:lsdException w:name="Colorful Shading Accent 4" w:semiHidden="0" w:uiPriority="71" w:unhideWhenUsed="0"/>
+    <w:lsdException w:name="Colorful List Accent 4" w:semiHidden="0" w:uiPriority="72" w:unhideWhenUsed="0"/>
+    <w:lsdException w:name="Colorful Grid Accent 4" w:semiHidden="0" w:uiPriority="73" w:unhideWhenUsed="0"/>
+    <w:lsdException w:name="Light Shading Accent 5" w:semiHidden="0" w:uiPriority="60" w:unhideWhenUsed="0"/>
+    <w:lsdException w:name="Light List Accent 5" w:semiHidden="0" w:uiPriority="61" w:unhideWhenUsed="0"/>
+    <w:lsdException w:name="Light Grid Accent 5" w:semiHidden="0" w:uiPriority="62" w:unhideWhenUsed="0"/>
+    <w:lsdException w:name="Medium Shading 1 Accent 5" w:semiHidden="0" w:uiPriority="63" w:unhideWhenUsed="0"/>
+    <w:lsdException w:name="Medium Shading 2 Accent 5" w:semiHidden="0" w:uiPriority="64" w:unhideWhenUsed="0"/>
+    <w:lsdException w:name="Medium List 1 Accent 5" w:semiHidden="0" w:uiPriority="65" w:unhideWhenUsed="0"/>
+    <w:lsdException w:name="Medium List 2 Accent 5" w:semiHidden="0" w:uiPriority="66" w:unhideWhenUsed="0"/>
+    <w:lsdException w:name="Medium Grid 1 Accent 5" w:semiHidden="0" w:uiPriority="67" w:unhideWhenUsed="0"/>
+    <w:lsdException w:name="Medium Grid 2 Accent 5" w:semiHidden="0" w:uiPriority="68" w:unhideWhenUsed="0"/>
+    <w:lsdException w:name="Medium Grid 3 Accent 5" w:semiHidden="0" w:uiPriority="69" w:unhideWhenUsed="0"/>
+    <w:lsdException w:name="Dark List Accent 5" w:semiHidden="0" w:uiPriority="70" w:unhideWhenUsed="0"/>
+    <w:lsdException w:name="Colorful Shading Accent 5" w:semiHidden="0" w:uiPriority="71" w:unhideWhenUsed="0"/>
+    <w:lsdException w:name="Colorful List Accent 5" w:semiHidden="0" w:uiPriority="72" w:unhideWhenUsed="0"/>
+    <w:lsdException w:name="Colorful Grid Accent 5" w:semiHidden="0" w:uiPriority="73" w:unhideWhenUsed="0"/>
+    <w:lsdException w:name="Light Shading Accent 6" w:semiHidden="0" w:uiPriority="60" w:unhideWhenUsed="0"/>
+    <w:lsdException w:name="Light List Accent 6" w:semiHidden="0" w:uiPriority="61" w:unhideWhenUsed="0"/>
+    <w:lsdException w:name="Light Grid Accent 6" w:semiHidden="0" w:uiPriority="62" w:unhideWhenUsed="0"/>
+    <w:lsdException w:name="Medium Shading 1 Accent 6" w:semiHidden="0" w:uiPriority="63" w:unhideWhenUsed="0"/>
+    <w:lsdException w:name="Medium Shading 2 Accent 6" w:semiHidden="0" w:uiPriority="64" w:unhideWhenUsed="0"/>
+    <w:lsdException w:name="Medium List 1 Accent 6" w:semiHidden="0" w:uiPriority="65" w:unhideWhenUsed="0"/>
+    <w:lsdException w:name="Medium List 2 Accent 6" w:semiHidden="0" w:uiPriority="66" w:unhideWhenUsed="0"/>
+    <w:lsdException w:name="Medium Grid 1 Accent 6" w:semiHidden="0" w:uiPriority="67" w:unhideWhenUsed="0"/>
+    <w:lsdException w:name="Medium Grid 2 Accent 6" w:semiHidden="0" w:uiPriority="68" w:unhideWhenUsed="0"/>
+    <w:lsdException w:name="Medium Grid 3 Accent 6" w:semiHidden="0" w:uiPriority="69" w:unhideWhenUsed="0"/>
+    <w:lsdException w:name="Dark List Accent 6" w:semiHidden="0" w:uiPriority="70" w:unhideWhenUsed="0"/>
+    <w:lsdException w:name="Colorful Shading Accent 6" w:semiHidden="0" w:uiPriority="71" w:unhideWhenUsed="0"/>
+    <w:lsdException w:name="Colorful List Accent 6" w:semiHidden="0" w:uiPriority="72" w:unhideWhenUsed="0"/>
+    <w:lsdException w:name="Colorful Grid Accent 6" w:semiHidden="0" w:uiPriority="73" w:unhideWhenUsed="0"/>
+    <w:lsdException w:name="Subtle Emphasis" w:semiHidden="0" w:uiPriority="19" w:unhideWhenUsed="0" w:qFormat="1"/>
+    <w:lsdException w:name="Intense Emphasis" w:semiHidden="0" w:uiPriority="21" w:unhideWhenUsed="0" w:qFormat="1"/>
+    <w:lsdException w:name="Subtle Reference" w:semiHidden="0" w:uiPriority="31" w:unhideWhenUsed="0" w:qFormat="1"/>
+    <w:lsdException w:name="Intense Reference" w:semiHidden="0" w:uiPriority="32" w:unhideWhenUsed="0" w:qFormat="1"/>
+    <w:lsdException w:name="Book Title" w:semiHidden="0" w:uiPriority="33" w:unhideWhenUsed="0" w:qFormat="1"/>
+    <w:lsdException w:name="Bibliography" w:uiPriority="37"/>
+    <w:lsdException w:name="TOC Heading" w:uiPriority="39" w:qFormat="1"/>
   </w:latentStyles>
   <w:style w:type="paragraph" w:default="1" w:styleId="Normal">
     <w:name w:val="Normal"/>

</xml_diff>

<commit_message>
CS0901: Ajustes de Esqueleto, Solicitud gráfica y nombres
Carga de documento de seguimiento de producción digital.
</commit_message>
<xml_diff>
--- a/fuentes/contenidos/grado09/guion01/CS_09_01_REC100.docx
+++ b/fuentes/contenidos/grado09/guion01/CS_09_01_REC100.docx
@@ -1,6 +1,6 @@
 
 <file path=word/document.xml><?xml version="1.0" encoding="utf-8"?>
-<w:document xmlns:wpc="http://schemas.microsoft.com/office/word/2010/wordprocessingCanvas" xmlns:mc="http://schemas.openxmlformats.org/markup-compatibility/2006" xmlns:o="urn:schemas-microsoft-com:office:office" xmlns:r="http://schemas.openxmlformats.org/officeDocument/2006/relationships" xmlns:m="http://schemas.openxmlformats.org/officeDocument/2006/math" xmlns:v="urn:schemas-microsoft-com:vml" xmlns:wp14="http://schemas.microsoft.com/office/word/2010/wordprocessingDrawing" xmlns:wp="http://schemas.openxmlformats.org/drawingml/2006/wordprocessingDrawing" xmlns:w10="urn:schemas-microsoft-com:office:word" xmlns:w="http://schemas.openxmlformats.org/wordprocessingml/2006/main" xmlns:w14="http://schemas.microsoft.com/office/word/2010/wordml" xmlns:wpg="http://schemas.microsoft.com/office/word/2010/wordprocessingGroup" xmlns:wpi="http://schemas.microsoft.com/office/word/2010/wordprocessingInk" xmlns:wne="http://schemas.microsoft.com/office/word/2006/wordml" xmlns:wps="http://schemas.microsoft.com/office/word/2010/wordprocessingShape" mc:Ignorable="w14 wp14">
+<w:document xmlns:wpc="http://schemas.microsoft.com/office/word/2010/wordprocessingCanvas" xmlns:mc="http://schemas.openxmlformats.org/markup-compatibility/2006" xmlns:o="urn:schemas-microsoft-com:office:office" xmlns:r="http://schemas.openxmlformats.org/officeDocument/2006/relationships" xmlns:m="http://schemas.openxmlformats.org/officeDocument/2006/math" xmlns:v="urn:schemas-microsoft-com:vml" xmlns:wp14="http://schemas.microsoft.com/office/word/2010/wordprocessingDrawing" xmlns:wp="http://schemas.openxmlformats.org/drawingml/2006/wordprocessingDrawing" xmlns:w10="urn:schemas-microsoft-com:office:word" xmlns:w="http://schemas.openxmlformats.org/wordprocessingml/2006/main" xmlns:w14="http://schemas.microsoft.com/office/word/2010/wordml" xmlns:w15="http://schemas.microsoft.com/office/word/2012/wordml" xmlns:wpg="http://schemas.microsoft.com/office/word/2010/wordprocessingGroup" xmlns:wpi="http://schemas.microsoft.com/office/word/2010/wordprocessingInk" xmlns:wne="http://schemas.microsoft.com/office/word/2006/wordml" xmlns:wps="http://schemas.microsoft.com/office/word/2010/wordprocessingShape" mc:Ignorable="w14 w15 wp14">
   <w:body>
     <w:p>
       <w:pPr>
@@ -109,12 +109,14 @@
         <w:rPr>
           <w:rFonts w:ascii="Times New Roman" w:hAnsi="Times New Roman" w:cs="Times New Roman"/>
           <w:color w:val="000000"/>
+          <w:lang w:val="es-ES"/>
         </w:rPr>
         <w:t xml:space="preserve"> </w:t>
       </w:r>
       <w:r>
         <w:rPr>
           <w:color w:val="000000" w:themeColor="text1"/>
+          <w:lang w:val="es-ES"/>
         </w:rPr>
         <w:t>CS_09_01_CO</w:t>
       </w:r>
@@ -254,51 +256,17 @@
         <w:rPr>
           <w:rFonts w:ascii="Times New Roman" w:hAnsi="Times New Roman" w:cs="Times New Roman"/>
           <w:color w:val="000000" w:themeColor="text1"/>
+          <w:lang w:val="es-ES"/>
         </w:rPr>
         <w:t xml:space="preserve"> </w:t>
       </w:r>
       <w:r>
         <w:rPr>
           <w:color w:val="000000" w:themeColor="text1"/>
-        </w:rPr>
-        <w:t xml:space="preserve">Las </w:t>
-      </w:r>
-      <w:proofErr w:type="spellStart"/>
-      <w:r>
-        <w:rPr>
-          <w:color w:val="000000" w:themeColor="text1"/>
-        </w:rPr>
-        <w:t>consecuencias</w:t>
-      </w:r>
-      <w:proofErr w:type="spellEnd"/>
-      <w:r>
-        <w:rPr>
-          <w:color w:val="000000" w:themeColor="text1"/>
-        </w:rPr>
-        <w:t xml:space="preserve"> </w:t>
-      </w:r>
-      <w:proofErr w:type="gramStart"/>
-      <w:r>
-        <w:rPr>
-          <w:color w:val="000000" w:themeColor="text1"/>
-        </w:rPr>
-        <w:t>del</w:t>
-      </w:r>
-      <w:proofErr w:type="gramEnd"/>
-      <w:r>
-        <w:rPr>
-          <w:color w:val="000000" w:themeColor="text1"/>
-        </w:rPr>
-        <w:t xml:space="preserve"> </w:t>
-      </w:r>
-      <w:proofErr w:type="spellStart"/>
-      <w:r>
-        <w:rPr>
-          <w:color w:val="000000" w:themeColor="text1"/>
-        </w:rPr>
-        <w:t>imperialismo</w:t>
-      </w:r>
-      <w:proofErr w:type="spellEnd"/>
+          <w:lang w:val="es-ES"/>
+        </w:rPr>
+        <w:t>Las consecuencias del imperialismo</w:t>
+      </w:r>
     </w:p>
     <w:p>
       <w:pPr>
@@ -380,84 +348,13 @@
         </w:rPr>
         <w:t xml:space="preserve">  </w:t>
       </w:r>
-      <w:proofErr w:type="spellStart"/>
       <w:r>
         <w:rPr>
           <w:color w:val="000000" w:themeColor="text1"/>
-        </w:rPr>
-        <w:t>Reflexión</w:t>
-      </w:r>
-      <w:proofErr w:type="spellEnd"/>
-      <w:r>
-        <w:rPr>
-          <w:color w:val="000000" w:themeColor="text1"/>
-        </w:rPr>
-        <w:t xml:space="preserve"> </w:t>
-      </w:r>
-      <w:proofErr w:type="spellStart"/>
-      <w:r>
-        <w:rPr>
-          <w:color w:val="000000" w:themeColor="text1"/>
-        </w:rPr>
-        <w:t>en</w:t>
-      </w:r>
-      <w:proofErr w:type="spellEnd"/>
-      <w:r>
-        <w:rPr>
-          <w:color w:val="000000" w:themeColor="text1"/>
-        </w:rPr>
-        <w:t xml:space="preserve"> </w:t>
-      </w:r>
-      <w:proofErr w:type="spellStart"/>
-      <w:r>
-        <w:rPr>
-          <w:color w:val="000000" w:themeColor="text1"/>
-        </w:rPr>
-        <w:t>torno</w:t>
-      </w:r>
-      <w:proofErr w:type="spellEnd"/>
-      <w:r>
-        <w:rPr>
-          <w:color w:val="000000" w:themeColor="text1"/>
-        </w:rPr>
-        <w:t xml:space="preserve"> a </w:t>
-      </w:r>
-      <w:proofErr w:type="spellStart"/>
-      <w:r>
-        <w:rPr>
-          <w:color w:val="000000" w:themeColor="text1"/>
-        </w:rPr>
-        <w:t>las</w:t>
-      </w:r>
-      <w:proofErr w:type="spellEnd"/>
-      <w:r>
-        <w:rPr>
-          <w:color w:val="000000" w:themeColor="text1"/>
-        </w:rPr>
-        <w:t xml:space="preserve"> </w:t>
-      </w:r>
-      <w:proofErr w:type="spellStart"/>
-      <w:r>
-        <w:rPr>
-          <w:color w:val="000000" w:themeColor="text1"/>
-        </w:rPr>
-        <w:t>consecuencias</w:t>
-      </w:r>
-      <w:proofErr w:type="spellEnd"/>
-      <w:r>
-        <w:rPr>
-          <w:color w:val="000000" w:themeColor="text1"/>
-        </w:rPr>
-        <w:t xml:space="preserve"> del </w:t>
-      </w:r>
-      <w:proofErr w:type="spellStart"/>
-      <w:r>
-        <w:rPr>
-          <w:color w:val="000000" w:themeColor="text1"/>
-        </w:rPr>
-        <w:t>imperialismo</w:t>
-      </w:r>
-      <w:proofErr w:type="spellEnd"/>
+          <w:lang w:val="es-ES"/>
+        </w:rPr>
+        <w:t>Reflexión en torno a las consecuencias del imperialismo</w:t>
+      </w:r>
     </w:p>
     <w:p>
       <w:pPr>
@@ -2268,74 +2165,27 @@
         <w:rPr>
           <w:rFonts w:ascii="Times New Roman" w:hAnsi="Times New Roman" w:cs="Times New Roman"/>
           <w:color w:val="000000" w:themeColor="text1"/>
-        </w:rPr>
-        <w:t xml:space="preserve"> </w:t>
-      </w:r>
-      <w:r>
-        <w:rPr>
-          <w:rFonts w:ascii="Times New Roman" w:hAnsi="Times New Roman" w:cs="Times New Roman"/>
+          <w:lang w:val="es-ES"/>
+        </w:rPr>
+        <w:t xml:space="preserve">  </w:t>
+      </w:r>
+    </w:p>
+    <w:p>
+      <w:pPr>
+        <w:rPr>
+          <w:rFonts w:ascii="Arial" w:hAnsi="Arial"/>
+          <w:sz w:val="18"/>
+          <w:szCs w:val="18"/>
+          <w:lang w:val="es-ES_tradnl"/>
+        </w:rPr>
+      </w:pPr>
+      <w:r>
+        <w:rPr>
           <w:color w:val="000000" w:themeColor="text1"/>
-        </w:rPr>
-        <w:t xml:space="preserve"> </w:t>
-      </w:r>
-    </w:p>
-    <w:p>
-      <w:pPr>
-        <w:rPr>
-          <w:rFonts w:ascii="Arial" w:hAnsi="Arial"/>
-          <w:sz w:val="18"/>
-          <w:szCs w:val="18"/>
-          <w:lang w:val="es-ES_tradnl"/>
-        </w:rPr>
-      </w:pPr>
-      <w:r>
-        <w:rPr>
-          <w:color w:val="000000" w:themeColor="text1"/>
-        </w:rPr>
-        <w:t xml:space="preserve"> </w:t>
-      </w:r>
-      <w:r>
-        <w:rPr>
-          <w:color w:val="000000" w:themeColor="text1"/>
-        </w:rPr>
-        <w:t xml:space="preserve">Las </w:t>
-      </w:r>
-      <w:proofErr w:type="spellStart"/>
-      <w:r>
-        <w:rPr>
-          <w:color w:val="000000" w:themeColor="text1"/>
-        </w:rPr>
-        <w:t>consecuencias</w:t>
-      </w:r>
-      <w:proofErr w:type="spellEnd"/>
-      <w:r>
-        <w:rPr>
-          <w:color w:val="000000" w:themeColor="text1"/>
-        </w:rPr>
-        <w:t xml:space="preserve"> </w:t>
-      </w:r>
-      <w:proofErr w:type="gramStart"/>
-      <w:r>
-        <w:rPr>
-          <w:color w:val="000000" w:themeColor="text1"/>
-        </w:rPr>
-        <w:t>del</w:t>
-      </w:r>
-      <w:proofErr w:type="gramEnd"/>
-      <w:r>
-        <w:rPr>
-          <w:color w:val="000000" w:themeColor="text1"/>
-        </w:rPr>
-        <w:t xml:space="preserve"> </w:t>
-      </w:r>
-      <w:proofErr w:type="spellStart"/>
-      <w:r>
-        <w:rPr>
-          <w:color w:val="000000" w:themeColor="text1"/>
-        </w:rPr>
-        <w:t>imperialismo</w:t>
-      </w:r>
-      <w:proofErr w:type="spellEnd"/>
+          <w:lang w:val="es-ES"/>
+        </w:rPr>
+        <w:t xml:space="preserve"> Las consecuencias del imperialismo</w:t>
+      </w:r>
     </w:p>
     <w:p>
       <w:pPr>
@@ -2454,6 +2304,7 @@
         <w:rPr>
           <w:rFonts w:ascii="Times New Roman" w:hAnsi="Times New Roman" w:cs="Times New Roman"/>
           <w:color w:val="000000" w:themeColor="text1"/>
+          <w:lang w:val="es-ES"/>
         </w:rPr>
       </w:pPr>
       <w:r>
@@ -2533,6 +2384,7 @@
           <w:rFonts w:ascii="Arial" w:hAnsi="Arial"/>
           <w:sz w:val="18"/>
           <w:szCs w:val="18"/>
+          <w:lang w:val="es-ES"/>
         </w:rPr>
       </w:pPr>
       <w:r>
@@ -3436,7 +3288,6 @@
           <w:rFonts w:ascii="Arial" w:hAnsi="Arial" w:cs="Arial"/>
           <w:sz w:val="18"/>
           <w:szCs w:val="18"/>
-          <w:lang w:val="es-ES_tradnl"/>
         </w:rPr>
       </w:pPr>
     </w:p>
@@ -3447,7 +3298,6 @@
           <w:rFonts w:ascii="Arial" w:hAnsi="Arial" w:cs="Arial"/>
           <w:sz w:val="18"/>
           <w:szCs w:val="18"/>
-          <w:lang w:val="es-ES_tradnl"/>
         </w:rPr>
       </w:pPr>
     </w:p>
@@ -3524,6 +3374,15 @@
           <w:lang w:val="es-ES_tradnl"/>
         </w:rPr>
       </w:pPr>
+      <w:r>
+        <w:rPr>
+          <w:rFonts w:ascii="Arial" w:hAnsi="Arial" w:cs="Arial"/>
+          <w:sz w:val="18"/>
+          <w:szCs w:val="18"/>
+          <w:lang w:val="es-ES_tradnl"/>
+        </w:rPr>
+        <w:t>CS_09_01_REC100_IMG01n.jpg</w:t>
+      </w:r>
     </w:p>
     <w:p>
       <w:pPr>
@@ -3618,64 +3477,44 @@
           <w:lang w:val="es-ES_tradnl"/>
         </w:rPr>
       </w:pPr>
-    </w:p>
-    <w:p>
-      <w:pPr>
-        <w:ind w:left="567"/>
-        <w:rPr>
-          <w:rFonts w:ascii="Arial" w:hAnsi="Arial" w:cs="Arial"/>
-          <w:sz w:val="18"/>
-          <w:szCs w:val="18"/>
-          <w:lang w:val="en"/>
-        </w:rPr>
-      </w:pPr>
-    </w:p>
-    <w:p>
-      <w:pPr>
-        <w:rPr>
-          <w:rFonts w:ascii="Arial" w:hAnsi="Arial" w:cs="Arial"/>
-          <w:sz w:val="18"/>
-          <w:szCs w:val="18"/>
-          <w:lang w:val="es-ES_tradnl"/>
-        </w:rPr>
-      </w:pPr>
-      <w:r>
-        <w:rPr>
-          <w:rFonts w:ascii="Arial" w:hAnsi="Arial" w:cs="Arial"/>
-          <w:sz w:val="18"/>
-          <w:szCs w:val="18"/>
-          <w:lang w:val="es-CO"/>
-        </w:rPr>
-        <w:t xml:space="preserve"> </w:t>
-      </w:r>
-    </w:p>
-    <w:p>
-      <w:pPr>
-        <w:rPr>
-          <w:rFonts w:ascii="Arial" w:hAnsi="Arial" w:cs="Arial"/>
-          <w:sz w:val="18"/>
-          <w:szCs w:val="18"/>
-          <w:lang w:val="es-ES_tradnl"/>
-        </w:rPr>
-      </w:pPr>
+      <w:r>
+        <w:rPr>
+          <w:rFonts w:ascii="Arial" w:hAnsi="Arial" w:cs="Arial"/>
+          <w:sz w:val="18"/>
+          <w:szCs w:val="18"/>
+          <w:lang w:val="es-ES_tradnl"/>
+        </w:rPr>
+        <w:t>CS_09_01_REC100_IMG01a.jpg</w:t>
+      </w:r>
       <w:bookmarkStart w:id="0" w:name="_GoBack"/>
       <w:bookmarkEnd w:id="0"/>
     </w:p>
     <w:p>
       <w:pPr>
-        <w:rPr>
-          <w:rFonts w:ascii="Arial" w:hAnsi="Arial" w:cs="Arial"/>
-          <w:sz w:val="18"/>
-          <w:szCs w:val="18"/>
-          <w:lang w:val="es-ES_tradnl"/>
-        </w:rPr>
-      </w:pPr>
-      <w:r>
-        <w:rPr>
-          <w:rFonts w:ascii="Arial" w:hAnsi="Arial" w:cs="Arial"/>
-          <w:sz w:val="18"/>
-          <w:szCs w:val="18"/>
-          <w:lang w:val="es-ES_tradnl"/>
+        <w:ind w:left="567"/>
+        <w:rPr>
+          <w:rFonts w:ascii="Arial" w:hAnsi="Arial" w:cs="Arial"/>
+          <w:sz w:val="18"/>
+          <w:szCs w:val="18"/>
+          <w:lang w:val="es-ES"/>
+        </w:rPr>
+      </w:pPr>
+    </w:p>
+    <w:p>
+      <w:pPr>
+        <w:rPr>
+          <w:rFonts w:ascii="Arial" w:hAnsi="Arial" w:cs="Arial"/>
+          <w:sz w:val="18"/>
+          <w:szCs w:val="18"/>
+          <w:lang w:val="es-ES_tradnl"/>
+        </w:rPr>
+      </w:pPr>
+      <w:r>
+        <w:rPr>
+          <w:rFonts w:ascii="Arial" w:hAnsi="Arial" w:cs="Arial"/>
+          <w:sz w:val="18"/>
+          <w:szCs w:val="18"/>
+          <w:lang w:val="es-CO"/>
         </w:rPr>
         <w:t xml:space="preserve"> </w:t>
       </w:r>
@@ -3699,38 +3538,73 @@
           <w:lang w:val="es-ES_tradnl"/>
         </w:rPr>
       </w:pPr>
-    </w:p>
-    <w:p>
-      <w:pPr>
-        <w:rPr>
-          <w:rFonts w:ascii="Arial" w:hAnsi="Arial" w:cs="Arial"/>
-          <w:sz w:val="18"/>
-          <w:szCs w:val="18"/>
-          <w:lang w:val="es-ES_tradnl"/>
-        </w:rPr>
-      </w:pPr>
-    </w:p>
-    <w:p>
-      <w:pPr>
-        <w:rPr>
-          <w:rFonts w:ascii="Arial" w:hAnsi="Arial" w:cs="Arial"/>
-          <w:sz w:val="18"/>
-          <w:szCs w:val="18"/>
-          <w:lang w:val="es-ES_tradnl"/>
-        </w:rPr>
-      </w:pPr>
-    </w:p>
-    <w:p>
-      <w:pPr>
-        <w:rPr>
-          <w:rFonts w:ascii="Arial" w:hAnsi="Arial" w:cs="Arial"/>
-          <w:sz w:val="18"/>
-          <w:szCs w:val="18"/>
-          <w:lang w:val="es-ES_tradnl"/>
-        </w:rPr>
-      </w:pPr>
-    </w:p>
-    <w:p/>
+      <w:r>
+        <w:rPr>
+          <w:rFonts w:ascii="Arial" w:hAnsi="Arial" w:cs="Arial"/>
+          <w:sz w:val="18"/>
+          <w:szCs w:val="18"/>
+          <w:lang w:val="es-ES_tradnl"/>
+        </w:rPr>
+        <w:t xml:space="preserve"> </w:t>
+      </w:r>
+    </w:p>
+    <w:p>
+      <w:pPr>
+        <w:rPr>
+          <w:rFonts w:ascii="Arial" w:hAnsi="Arial" w:cs="Arial"/>
+          <w:sz w:val="18"/>
+          <w:szCs w:val="18"/>
+          <w:lang w:val="es-ES_tradnl"/>
+        </w:rPr>
+      </w:pPr>
+    </w:p>
+    <w:p>
+      <w:pPr>
+        <w:rPr>
+          <w:rFonts w:ascii="Arial" w:hAnsi="Arial" w:cs="Arial"/>
+          <w:sz w:val="18"/>
+          <w:szCs w:val="18"/>
+          <w:lang w:val="es-ES_tradnl"/>
+        </w:rPr>
+      </w:pPr>
+    </w:p>
+    <w:p>
+      <w:pPr>
+        <w:rPr>
+          <w:rFonts w:ascii="Arial" w:hAnsi="Arial" w:cs="Arial"/>
+          <w:sz w:val="18"/>
+          <w:szCs w:val="18"/>
+          <w:lang w:val="es-ES_tradnl"/>
+        </w:rPr>
+      </w:pPr>
+    </w:p>
+    <w:p>
+      <w:pPr>
+        <w:rPr>
+          <w:rFonts w:ascii="Arial" w:hAnsi="Arial" w:cs="Arial"/>
+          <w:sz w:val="18"/>
+          <w:szCs w:val="18"/>
+          <w:lang w:val="es-ES_tradnl"/>
+        </w:rPr>
+      </w:pPr>
+    </w:p>
+    <w:p>
+      <w:pPr>
+        <w:rPr>
+          <w:rFonts w:ascii="Arial" w:hAnsi="Arial" w:cs="Arial"/>
+          <w:sz w:val="18"/>
+          <w:szCs w:val="18"/>
+          <w:lang w:val="es-ES_tradnl"/>
+        </w:rPr>
+      </w:pPr>
+    </w:p>
+    <w:p>
+      <w:pPr>
+        <w:rPr>
+          <w:lang w:val="es-ES"/>
+        </w:rPr>
+      </w:pPr>
+    </w:p>
     <w:sectPr>
       <w:pgSz w:w="11900" w:h="16840"/>
       <w:pgMar w:top="1134" w:right="1134" w:bottom="1134" w:left="1134" w:header="708" w:footer="708" w:gutter="0"/>
@@ -3741,28 +3615,8 @@
 </w:document>
 </file>
 
-<file path=word/commentsExtended.xml><?xml version="1.0" encoding="utf-8"?>
-<w15:commentsEx xmlns:wpc="http://schemas.microsoft.com/office/word/2010/wordprocessingCanvas" xmlns:mc="http://schemas.openxmlformats.org/markup-compatibility/2006" xmlns:o="urn:schemas-microsoft-com:office:office" xmlns:r="http://schemas.openxmlformats.org/officeDocument/2006/relationships" xmlns:m="http://schemas.openxmlformats.org/officeDocument/2006/math" xmlns:v="urn:schemas-microsoft-com:vml" xmlns:wp14="http://schemas.microsoft.com/office/word/2010/wordprocessingDrawing" xmlns:wp="http://schemas.openxmlformats.org/drawingml/2006/wordprocessingDrawing" xmlns:w10="urn:schemas-microsoft-com:office:word" xmlns:w="http://schemas.openxmlformats.org/wordprocessingml/2006/main" xmlns:w14="http://schemas.microsoft.com/office/word/2010/wordml" xmlns:w15="http://schemas.microsoft.com/office/word/2012/wordml" xmlns:wpg="http://schemas.microsoft.com/office/word/2010/wordprocessingGroup" xmlns:wpi="http://schemas.microsoft.com/office/word/2010/wordprocessingInk" xmlns:wne="http://schemas.microsoft.com/office/word/2006/wordml" xmlns:wps="http://schemas.microsoft.com/office/word/2010/wordprocessingShape" mc:Ignorable="w14 w15 wp14">
-  <w15:commentEx w15:paraId="39E55BC1" w15:done="0"/>
-  <w15:commentEx w15:paraId="2EFDC8AA" w15:done="0"/>
-  <w15:commentEx w15:paraId="5907FB85" w15:done="0"/>
-  <w15:commentEx w15:paraId="22490E63" w15:done="0"/>
-  <w15:commentEx w15:paraId="67B9A31C" w15:done="0"/>
-  <w15:commentEx w15:paraId="17126E3E" w15:done="0"/>
-  <w15:commentEx w15:paraId="391BFABE" w15:done="0"/>
-</w15:commentsEx>
-</file>
-
-<file path=word/people.xml><?xml version="1.0" encoding="utf-8"?>
-<w15:people xmlns:wpc="http://schemas.microsoft.com/office/word/2010/wordprocessingCanvas" xmlns:mc="http://schemas.openxmlformats.org/markup-compatibility/2006" xmlns:o="urn:schemas-microsoft-com:office:office" xmlns:r="http://schemas.openxmlformats.org/officeDocument/2006/relationships" xmlns:m="http://schemas.openxmlformats.org/officeDocument/2006/math" xmlns:v="urn:schemas-microsoft-com:vml" xmlns:wp14="http://schemas.microsoft.com/office/word/2010/wordprocessingDrawing" xmlns:wp="http://schemas.openxmlformats.org/drawingml/2006/wordprocessingDrawing" xmlns:w10="urn:schemas-microsoft-com:office:word" xmlns:w="http://schemas.openxmlformats.org/wordprocessingml/2006/main" xmlns:w14="http://schemas.microsoft.com/office/word/2010/wordml" xmlns:w15="http://schemas.microsoft.com/office/word/2012/wordml" xmlns:wpg="http://schemas.microsoft.com/office/word/2010/wordprocessingGroup" xmlns:wpi="http://schemas.microsoft.com/office/word/2010/wordprocessingInk" xmlns:wne="http://schemas.microsoft.com/office/word/2006/wordml" xmlns:wps="http://schemas.microsoft.com/office/word/2010/wordprocessingShape" mc:Ignorable="w14 w15 wp14">
-  <w15:person w15:author="MCMarquez">
-    <w15:presenceInfo w15:providerId="None" w15:userId="MCMarquez"/>
-  </w15:person>
-</w15:people>
-</file>
-
 <file path=word/styles.xml><?xml version="1.0" encoding="utf-8"?>
-<w:styles xmlns:mc="http://schemas.openxmlformats.org/markup-compatibility/2006" xmlns:r="http://schemas.openxmlformats.org/officeDocument/2006/relationships" xmlns:w="http://schemas.openxmlformats.org/wordprocessingml/2006/main" xmlns:w14="http://schemas.microsoft.com/office/word/2010/wordml" mc:Ignorable="w14">
+<w:styles xmlns:mc="http://schemas.openxmlformats.org/markup-compatibility/2006" xmlns:r="http://schemas.openxmlformats.org/officeDocument/2006/relationships" xmlns:w="http://schemas.openxmlformats.org/wordprocessingml/2006/main" xmlns:w14="http://schemas.microsoft.com/office/word/2010/wordml" xmlns:w15="http://schemas.microsoft.com/office/word/2012/wordml" mc:Ignorable="w14 w15">
   <w:docDefaults>
     <w:rPrDefault>
       <w:rPr>
@@ -3778,478 +3632,378 @@
       </w:pPr>
     </w:pPrDefault>
   </w:docDefaults>
-  <w:latentStyles w:defLockedState="0" w:defUIPriority="99" w:defSemiHidden="1" w:defUnhideWhenUsed="1" w:defQFormat="0" w:count="267">
-    <w:lsdException w:name="Normal" w:semiHidden="0" w:uiPriority="0" w:unhideWhenUsed="0" w:qFormat="1"/>
-    <w:lsdException w:name="heading 1" w:semiHidden="0" w:uiPriority="9" w:unhideWhenUsed="0" w:qFormat="1"/>
-    <w:lsdException w:name="heading 2" w:uiPriority="9" w:qFormat="1"/>
-    <w:lsdException w:name="heading 3" w:uiPriority="9" w:qFormat="1"/>
-    <w:lsdException w:name="heading 4" w:uiPriority="9" w:qFormat="1"/>
-    <w:lsdException w:name="heading 5" w:uiPriority="9" w:qFormat="1"/>
-    <w:lsdException w:name="heading 6" w:uiPriority="9" w:qFormat="1"/>
-    <w:lsdException w:name="heading 7" w:uiPriority="9" w:qFormat="1"/>
-    <w:lsdException w:name="heading 8" w:uiPriority="9" w:qFormat="1"/>
-    <w:lsdException w:name="heading 9" w:uiPriority="9" w:qFormat="1"/>
-    <w:lsdException w:name="toc 1" w:uiPriority="39"/>
-    <w:lsdException w:name="toc 2" w:uiPriority="39"/>
-    <w:lsdException w:name="toc 3" w:uiPriority="39"/>
-    <w:lsdException w:name="toc 4" w:uiPriority="39"/>
-    <w:lsdException w:name="toc 5" w:uiPriority="39"/>
-    <w:lsdException w:name="toc 6" w:uiPriority="39"/>
-    <w:lsdException w:name="toc 7" w:uiPriority="39"/>
-    <w:lsdException w:name="toc 8" w:uiPriority="39"/>
-    <w:lsdException w:name="toc 9" w:uiPriority="39"/>
-    <w:lsdException w:name="caption" w:uiPriority="35" w:qFormat="1"/>
-    <w:lsdException w:name="Title" w:semiHidden="0" w:uiPriority="10" w:unhideWhenUsed="0" w:qFormat="1"/>
-    <w:lsdException w:name="Default Paragraph Font" w:uiPriority="1"/>
-    <w:lsdException w:name="Subtitle" w:semiHidden="0" w:uiPriority="11" w:unhideWhenUsed="0" w:qFormat="1"/>
-    <w:lsdException w:name="Strong" w:semiHidden="0" w:uiPriority="22" w:unhideWhenUsed="0" w:qFormat="1"/>
-    <w:lsdException w:name="Emphasis" w:semiHidden="0" w:uiPriority="20" w:unhideWhenUsed="0" w:qFormat="1"/>
-    <w:lsdException w:name="Table Grid" w:semiHidden="0" w:uiPriority="59" w:unhideWhenUsed="0"/>
-    <w:lsdException w:name="Placeholder Text" w:unhideWhenUsed="0"/>
-    <w:lsdException w:name="No Spacing" w:semiHidden="0" w:uiPriority="1" w:unhideWhenUsed="0" w:qFormat="1"/>
-    <w:lsdException w:name="Light Shading" w:semiHidden="0" w:uiPriority="60" w:unhideWhenUsed="0"/>
-    <w:lsdException w:name="Light List" w:semiHidden="0" w:uiPriority="61" w:unhideWhenUsed="0"/>
-    <w:lsdException w:name="Light Grid" w:semiHidden="0" w:uiPriority="62" w:unhideWhenUsed="0"/>
-    <w:lsdException w:name="Medium Shading 1" w:semiHidden="0" w:uiPriority="63" w:unhideWhenUsed="0"/>
-    <w:lsdException w:name="Medium Shading 2" w:semiHidden="0" w:uiPriority="64" w:unhideWhenUsed="0"/>
-    <w:lsdException w:name="Medium List 1" w:semiHidden="0" w:uiPriority="65" w:unhideWhenUsed="0"/>
-    <w:lsdException w:name="Medium List 2" w:semiHidden="0" w:uiPriority="66" w:unhideWhenUsed="0"/>
-    <w:lsdException w:name="Medium Grid 1" w:semiHidden="0" w:uiPriority="67" w:unhideWhenUsed="0"/>
-    <w:lsdException w:name="Medium Grid 2" w:semiHidden="0" w:uiPriority="68" w:unhideWhenUsed="0"/>
-    <w:lsdException w:name="Medium Grid 3" w:semiHidden="0" w:uiPriority="69" w:unhideWhenUsed="0"/>
-    <w:lsdException w:name="Dark List" w:semiHidden="0" w:uiPriority="70" w:unhideWhenUsed="0"/>
-    <w:lsdException w:name="Colorful Shading" w:semiHidden="0" w:uiPriority="71" w:unhideWhenUsed="0"/>
-    <w:lsdException w:name="Colorful List" w:semiHidden="0" w:uiPriority="72" w:unhideWhenUsed="0"/>
-    <w:lsdException w:name="Colorful Grid" w:semiHidden="0" w:uiPriority="73" w:unhideWhenUsed="0"/>
-    <w:lsdException w:name="Light Shading Accent 1" w:semiHidden="0" w:uiPriority="60" w:unhideWhenUsed="0"/>
-    <w:lsdException w:name="Light List Accent 1" w:semiHidden="0" w:uiPriority="61" w:unhideWhenUsed="0"/>
-    <w:lsdException w:name="Light Grid Accent 1" w:semiHidden="0" w:uiPriority="62" w:unhideWhenUsed="0"/>
-    <w:lsdException w:name="Medium Shading 1 Accent 1" w:semiHidden="0" w:uiPriority="63" w:unhideWhenUsed="0"/>
-    <w:lsdException w:name="Medium Shading 2 Accent 1" w:semiHidden="0" w:uiPriority="64" w:unhideWhenUsed="0"/>
-    <w:lsdException w:name="Medium List 1 Accent 1" w:semiHidden="0" w:uiPriority="65" w:unhideWhenUsed="0"/>
-    <w:lsdException w:name="Revision" w:unhideWhenUsed="0"/>
-    <w:lsdException w:name="List Paragraph" w:semiHidden="0" w:uiPriority="34" w:unhideWhenUsed="0" w:qFormat="1"/>
-    <w:lsdException w:name="Quote" w:semiHidden="0" w:uiPriority="29" w:unhideWhenUsed="0" w:qFormat="1"/>
-    <w:lsdException w:name="Intense Quote" w:semiHidden="0" w:uiPriority="30" w:unhideWhenUsed="0" w:qFormat="1"/>
-    <w:lsdException w:name="Medium List 2 Accent 1" w:semiHidden="0" w:uiPriority="66" w:unhideWhenUsed="0"/>
-    <w:lsdException w:name="Medium Grid 1 Accent 1" w:semiHidden="0" w:uiPriority="67" w:unhideWhenUsed="0"/>
-    <w:lsdException w:name="Medium Grid 2 Accent 1" w:semiHidden="0" w:uiPriority="68" w:unhideWhenUsed="0"/>
-    <w:lsdException w:name="Medium Grid 3 Accent 1" w:semiHidden="0" w:uiPriority="69" w:unhideWhenUsed="0"/>
-    <w:lsdException w:name="Dark List Accent 1" w:semiHidden="0" w:uiPriority="70" w:unhideWhenUsed="0"/>
-    <w:lsdException w:name="Colorful Shading Accent 1" w:semiHidden="0" w:uiPriority="71" w:unhideWhenUsed="0"/>
-    <w:lsdException w:name="Colorful List Accent 1" w:semiHidden="0" w:uiPriority="72" w:unhideWhenUsed="0"/>
-    <w:lsdException w:name="Colorful Grid Accent 1" w:semiHidden="0" w:uiPriority="73" w:unhideWhenUsed="0"/>
-    <w:lsdException w:name="Light Shading Accent 2" w:semiHidden="0" w:uiPriority="60" w:unhideWhenUsed="0"/>
-    <w:lsdException w:name="Light List Accent 2" w:semiHidden="0" w:uiPriority="61" w:unhideWhenUsed="0"/>
-    <w:lsdException w:name="Light Grid Accent 2" w:semiHidden="0" w:uiPriority="62" w:unhideWhenUsed="0"/>
-    <w:lsdException w:name="Medium Shading 1 Accent 2" w:semiHidden="0" w:uiPriority="63" w:unhideWhenUsed="0"/>
-    <w:lsdException w:name="Medium Shading 2 Accent 2" w:semiHidden="0" w:uiPriority="64" w:unhideWhenUsed="0"/>
-    <w:lsdException w:name="Medium List 1 Accent 2" w:semiHidden="0" w:uiPriority="65" w:unhideWhenUsed="0"/>
-    <w:lsdException w:name="Medium List 2 Accent 2" w:semiHidden="0" w:uiPriority="66" w:unhideWhenUsed="0"/>
-    <w:lsdException w:name="Medium Grid 1 Accent 2" w:semiHidden="0" w:uiPriority="67" w:unhideWhenUsed="0"/>
-    <w:lsdException w:name="Medium Grid 2 Accent 2" w:semiHidden="0" w:uiPriority="68" w:unhideWhenUsed="0"/>
-    <w:lsdException w:name="Medium Grid 3 Accent 2" w:semiHidden="0" w:uiPriority="69" w:unhideWhenUsed="0"/>
-    <w:lsdException w:name="Dark List Accent 2" w:semiHidden="0" w:uiPriority="70" w:unhideWhenUsed="0"/>
-    <w:lsdException w:name="Colorful Shading Accent 2" w:semiHidden="0" w:uiPriority="71" w:unhideWhenUsed="0"/>
-    <w:lsdException w:name="Colorful List Accent 2" w:semiHidden="0" w:uiPriority="72" w:unhideWhenUsed="0"/>
-    <w:lsdException w:name="Colorful Grid Accent 2" w:semiHidden="0" w:uiPriority="73" w:unhideWhenUsed="0"/>
-    <w:lsdException w:name="Light Shading Accent 3" w:semiHidden="0" w:uiPriority="60" w:unhideWhenUsed="0"/>
-    <w:lsdException w:name="Light List Accent 3" w:semiHidden="0" w:uiPriority="61" w:unhideWhenUsed="0"/>
-    <w:lsdException w:name="Light Grid Accent 3" w:semiHidden="0" w:uiPriority="62" w:unhideWhenUsed="0"/>
-    <w:lsdException w:name="Medium Shading 1 Accent 3" w:semiHidden="0" w:uiPriority="63" w:unhideWhenUsed="0"/>
-    <w:lsdException w:name="Medium Shading 2 Accent 3" w:semiHidden="0" w:uiPriority="64" w:unhideWhenUsed="0"/>
-    <w:lsdException w:name="Medium List 1 Accent 3" w:semiHidden="0" w:uiPriority="65" w:unhideWhenUsed="0"/>
-    <w:lsdException w:name="Medium List 2 Accent 3" w:semiHidden="0" w:uiPriority="66" w:unhideWhenUsed="0"/>
-    <w:lsdException w:name="Medium Grid 1 Accent 3" w:semiHidden="0" w:uiPriority="67" w:unhideWhenUsed="0"/>
-    <w:lsdException w:name="Medium Grid 2 Accent 3" w:semiHidden="0" w:uiPriority="68" w:unhideWhenUsed="0"/>
-    <w:lsdException w:name="Medium Grid 3 Accent 3" w:semiHidden="0" w:uiPriority="69" w:unhideWhenUsed="0"/>
-    <w:lsdException w:name="Dark List Accent 3" w:semiHidden="0" w:uiPriority="70" w:unhideWhenUsed="0"/>
-    <w:lsdException w:name="Colorful Shading Accent 3" w:semiHidden="0" w:uiPriority="71" w:unhideWhenUsed="0"/>
-    <w:lsdException w:name="Colorful List Accent 3" w:semiHidden="0" w:uiPriority="72" w:unhideWhenUsed="0"/>
-    <w:lsdException w:name="Colorful Grid Accent 3" w:semiHidden="0" w:uiPriority="73" w:unhideWhenUsed="0"/>
-    <w:lsdException w:name="Light Shading Accent 4" w:semiHidden="0" w:uiPriority="60" w:unhideWhenUsed="0"/>
-    <w:lsdException w:name="Light List Accent 4" w:semiHidden="0" w:uiPriority="61" w:unhideWhenUsed="0"/>
-    <w:lsdException w:name="Light Grid Accent 4" w:semiHidden="0" w:uiPriority="62" w:unhideWhenUsed="0"/>
-    <w:lsdException w:name="Medium Shading 1 Accent 4" w:semiHidden="0" w:uiPriority="63" w:unhideWhenUsed="0"/>
-    <w:lsdException w:name="Medium Shading 2 Accent 4" w:semiHidden="0" w:uiPriority="64" w:unhideWhenUsed="0"/>
-    <w:lsdException w:name="Medium List 1 Accent 4" w:semiHidden="0" w:uiPriority="65" w:unhideWhenUsed="0"/>
-    <w:lsdException w:name="Medium List 2 Accent 4" w:semiHidden="0" w:uiPriority="66" w:unhideWhenUsed="0"/>
-    <w:lsdException w:name="Medium Grid 1 Accent 4" w:semiHidden="0" w:uiPriority="67" w:unhideWhenUsed="0"/>
-    <w:lsdException w:name="Medium Grid 2 Accent 4" w:semiHidden="0" w:uiPriority="68" w:unhideWhenUsed="0"/>
-    <w:lsdException w:name="Medium Grid 3 Accent 4" w:semiHidden="0" w:uiPriority="69" w:unhideWhenUsed="0"/>
-    <w:lsdException w:name="Dark List Accent 4" w:semiHidden="0" w:uiPriority="70" w:unhideWhenUsed="0"/>
-    <w:lsdException w:name="Colorful Shading Accent 4" w:semiHidden="0" w:uiPriority="71" w:unhideWhenUsed="0"/>
-    <w:lsdException w:name="Colorful List Accent 4" w:semiHidden="0" w:uiPriority="72" w:unhideWhenUsed="0"/>
-    <w:lsdException w:name="Colorful Grid Accent 4" w:semiHidden="0" w:uiPriority="73" w:unhideWhenUsed="0"/>
-    <w:lsdException w:name="Light Shading Accent 5" w:semiHidden="0" w:uiPriority="60" w:unhideWhenUsed="0"/>
-    <w:lsdException w:name="Light List Accent 5" w:semiHidden="0" w:uiPriority="61" w:unhideWhenUsed="0"/>
-    <w:lsdException w:name="Light Grid Accent 5" w:semiHidden="0" w:uiPriority="62" w:unhideWhenUsed="0"/>
-    <w:lsdException w:name="Medium Shading 1 Accent 5" w:semiHidden="0" w:uiPriority="63" w:unhideWhenUsed="0"/>
-    <w:lsdException w:name="Medium Shading 2 Accent 5" w:semiHidden="0" w:uiPriority="64" w:unhideWhenUsed="0"/>
-    <w:lsdException w:name="Medium List 1 Accent 5" w:semiHidden="0" w:uiPriority="65" w:unhideWhenUsed="0"/>
-    <w:lsdException w:name="Medium List 2 Accent 5" w:semiHidden="0" w:uiPriority="66" w:unhideWhenUsed="0"/>
-    <w:lsdException w:name="Medium Grid 1 Accent 5" w:semiHidden="0" w:uiPriority="67" w:unhideWhenUsed="0"/>
-    <w:lsdException w:name="Medium Grid 2 Accent 5" w:semiHidden="0" w:uiPriority="68" w:unhideWhenUsed="0"/>
-    <w:lsdException w:name="Medium Grid 3 Accent 5" w:semiHidden="0" w:uiPriority="69" w:unhideWhenUsed="0"/>
-    <w:lsdException w:name="Dark List Accent 5" w:semiHidden="0" w:uiPriority="70" w:unhideWhenUsed="0"/>
-    <w:lsdException w:name="Colorful Shading Accent 5" w:semiHidden="0" w:uiPriority="71" w:unhideWhenUsed="0"/>
-    <w:lsdException w:name="Colorful List Accent 5" w:semiHidden="0" w:uiPriority="72" w:unhideWhenUsed="0"/>
-    <w:lsdException w:name="Colorful Grid Accent 5" w:semiHidden="0" w:uiPriority="73" w:unhideWhenUsed="0"/>
-    <w:lsdException w:name="Light Shading Accent 6" w:semiHidden="0" w:uiPriority="60" w:unhideWhenUsed="0"/>
-    <w:lsdException w:name="Light List Accent 6" w:semiHidden="0" w:uiPriority="61" w:unhideWhenUsed="0"/>
-    <w:lsdException w:name="Light Grid Accent 6" w:semiHidden="0" w:uiPriority="62" w:unhideWhenUsed="0"/>
-    <w:lsdException w:name="Medium Shading 1 Accent 6" w:semiHidden="0" w:uiPriority="63" w:unhideWhenUsed="0"/>
-    <w:lsdException w:name="Medium Shading 2 Accent 6" w:semiHidden="0" w:uiPriority="64" w:unhideWhenUsed="0"/>
-    <w:lsdException w:name="Medium List 1 Accent 6" w:semiHidden="0" w:uiPriority="65" w:unhideWhenUsed="0"/>
-    <w:lsdException w:name="Medium List 2 Accent 6" w:semiHidden="0" w:uiPriority="66" w:unhideWhenUsed="0"/>
-    <w:lsdException w:name="Medium Grid 1 Accent 6" w:semiHidden="0" w:uiPriority="67" w:unhideWhenUsed="0"/>
-    <w:lsdException w:name="Medium Grid 2 Accent 6" w:semiHidden="0" w:uiPriority="68" w:unhideWhenUsed="0"/>
-    <w:lsdException w:name="Medium Grid 3 Accent 6" w:semiHidden="0" w:uiPriority="69" w:unhideWhenUsed="0"/>
-    <w:lsdException w:name="Dark List Accent 6" w:semiHidden="0" w:uiPriority="70" w:unhideWhenUsed="0"/>
-    <w:lsdException w:name="Colorful Shading Accent 6" w:semiHidden="0" w:uiPriority="71" w:unhideWhenUsed="0"/>
-    <w:lsdException w:name="Colorful List Accent 6" w:semiHidden="0" w:uiPriority="72" w:unhideWhenUsed="0"/>
-    <w:lsdException w:name="Colorful Grid Accent 6" w:semiHidden="0" w:uiPriority="73" w:unhideWhenUsed="0"/>
-    <w:lsdException w:name="Subtle Emphasis" w:semiHidden="0" w:uiPriority="19" w:unhideWhenUsed="0" w:qFormat="1"/>
-    <w:lsdException w:name="Intense Emphasis" w:semiHidden="0" w:uiPriority="21" w:unhideWhenUsed="0" w:qFormat="1"/>
-    <w:lsdException w:name="Subtle Reference" w:semiHidden="0" w:uiPriority="31" w:unhideWhenUsed="0" w:qFormat="1"/>
-    <w:lsdException w:name="Intense Reference" w:semiHidden="0" w:uiPriority="32" w:unhideWhenUsed="0" w:qFormat="1"/>
-    <w:lsdException w:name="Book Title" w:semiHidden="0" w:uiPriority="33" w:unhideWhenUsed="0" w:qFormat="1"/>
-    <w:lsdException w:name="Bibliography" w:uiPriority="37"/>
-    <w:lsdException w:name="TOC Heading" w:uiPriority="39" w:qFormat="1"/>
-  </w:latentStyles>
-  <w:style w:type="paragraph" w:default="1" w:styleId="Normal">
-    <w:name w:val="Normal"/>
-    <w:qFormat/>
-    <w:rsid w:val="005468D8"/>
-    <w:pPr>
-      <w:spacing w:after="0" w:line="240" w:lineRule="auto"/>
-    </w:pPr>
-    <w:rPr>
-      <w:rFonts w:eastAsiaTheme="minorEastAsia"/>
-      <w:sz w:val="24"/>
-      <w:szCs w:val="24"/>
-      <w:lang w:val="en-US"/>
-    </w:rPr>
-  </w:style>
-  <w:style w:type="character" w:default="1" w:styleId="Fuentedeprrafopredeter">
-    <w:name w:val="Default Paragraph Font"/>
-    <w:uiPriority w:val="1"/>
-    <w:semiHidden/>
-    <w:unhideWhenUsed/>
-  </w:style>
-  <w:style w:type="table" w:default="1" w:styleId="Tablanormal">
-    <w:name w:val="Normal Table"/>
-    <w:uiPriority w:val="99"/>
-    <w:semiHidden/>
-    <w:unhideWhenUsed/>
-    <w:tblPr>
-      <w:tblInd w:w="0" w:type="dxa"/>
-      <w:tblCellMar>
-        <w:top w:w="0" w:type="dxa"/>
-        <w:left w:w="108" w:type="dxa"/>
-        <w:bottom w:w="0" w:type="dxa"/>
-        <w:right w:w="108" w:type="dxa"/>
-      </w:tblCellMar>
-    </w:tblPr>
-  </w:style>
-  <w:style w:type="numbering" w:default="1" w:styleId="Sinlista">
-    <w:name w:val="No List"/>
-    <w:uiPriority w:val="99"/>
-    <w:semiHidden/>
-    <w:unhideWhenUsed/>
-  </w:style>
-  <w:style w:type="table" w:styleId="Tablaconcuadrcula">
-    <w:name w:val="Table Grid"/>
-    <w:basedOn w:val="Tablanormal"/>
-    <w:uiPriority w:val="59"/>
-    <w:rsid w:val="005468D8"/>
-    <w:pPr>
-      <w:spacing w:after="0" w:line="240" w:lineRule="auto"/>
-    </w:pPr>
-    <w:rPr>
-      <w:rFonts w:eastAsiaTheme="minorEastAsia"/>
-      <w:sz w:val="24"/>
-      <w:szCs w:val="24"/>
-      <w:lang w:val="en-US"/>
-    </w:rPr>
-    <w:tblPr>
-      <w:tblBorders>
-        <w:top w:val="single" w:sz="4" w:space="0" w:color="auto"/>
-        <w:left w:val="single" w:sz="4" w:space="0" w:color="auto"/>
-        <w:bottom w:val="single" w:sz="4" w:space="0" w:color="auto"/>
-        <w:right w:val="single" w:sz="4" w:space="0" w:color="auto"/>
-        <w:insideH w:val="single" w:sz="4" w:space="0" w:color="auto"/>
-        <w:insideV w:val="single" w:sz="4" w:space="0" w:color="auto"/>
-      </w:tblBorders>
-    </w:tblPr>
-  </w:style>
-  <w:style w:type="paragraph" w:customStyle="1" w:styleId="wp-caption-text">
-    <w:name w:val="wp-caption-text"/>
-    <w:basedOn w:val="Normal"/>
-    <w:rsid w:val="005468D8"/>
-    <w:pPr>
-      <w:spacing w:before="100" w:beforeAutospacing="1" w:after="100" w:afterAutospacing="1"/>
-    </w:pPr>
-    <w:rPr>
-      <w:rFonts w:ascii="Times New Roman" w:eastAsia="Times New Roman" w:hAnsi="Times New Roman" w:cs="Times New Roman"/>
-      <w:lang w:val="es-CO" w:eastAsia="es-CO"/>
-    </w:rPr>
-  </w:style>
-  <w:style w:type="character" w:styleId="Refdecomentario">
-    <w:name w:val="annotation reference"/>
-    <w:basedOn w:val="Fuentedeprrafopredeter"/>
-    <w:uiPriority w:val="99"/>
-    <w:semiHidden/>
-    <w:unhideWhenUsed/>
-    <w:rsid w:val="007A7032"/>
-    <w:rPr>
-      <w:sz w:val="16"/>
-      <w:szCs w:val="16"/>
-    </w:rPr>
-  </w:style>
-  <w:style w:type="paragraph" w:styleId="Textocomentario">
-    <w:name w:val="annotation text"/>
-    <w:basedOn w:val="Normal"/>
-    <w:link w:val="TextocomentarioCar"/>
-    <w:uiPriority w:val="99"/>
-    <w:semiHidden/>
-    <w:unhideWhenUsed/>
-    <w:rsid w:val="007A7032"/>
-    <w:rPr>
-      <w:sz w:val="20"/>
-      <w:szCs w:val="20"/>
-    </w:rPr>
-  </w:style>
-  <w:style w:type="character" w:customStyle="1" w:styleId="TextocomentarioCar">
-    <w:name w:val="Texto comentario Car"/>
-    <w:basedOn w:val="Fuentedeprrafopredeter"/>
-    <w:link w:val="Textocomentario"/>
-    <w:uiPriority w:val="99"/>
-    <w:semiHidden/>
-    <w:rsid w:val="007A7032"/>
-    <w:rPr>
-      <w:rFonts w:eastAsiaTheme="minorEastAsia"/>
-      <w:sz w:val="20"/>
-      <w:szCs w:val="20"/>
-      <w:lang w:val="en-US"/>
-    </w:rPr>
-  </w:style>
-  <w:style w:type="paragraph" w:styleId="Asuntodelcomentario">
-    <w:name w:val="annotation subject"/>
-    <w:basedOn w:val="Textocomentario"/>
-    <w:next w:val="Textocomentario"/>
-    <w:link w:val="AsuntodelcomentarioCar"/>
-    <w:uiPriority w:val="99"/>
-    <w:semiHidden/>
-    <w:unhideWhenUsed/>
-    <w:rsid w:val="007A7032"/>
-    <w:rPr>
-      <w:b/>
-      <w:bCs/>
-    </w:rPr>
-  </w:style>
-  <w:style w:type="character" w:customStyle="1" w:styleId="AsuntodelcomentarioCar">
-    <w:name w:val="Asunto del comentario Car"/>
-    <w:basedOn w:val="TextocomentarioCar"/>
-    <w:link w:val="Asuntodelcomentario"/>
-    <w:uiPriority w:val="99"/>
-    <w:semiHidden/>
-    <w:rsid w:val="007A7032"/>
-    <w:rPr>
-      <w:rFonts w:eastAsiaTheme="minorEastAsia"/>
-      <w:b/>
-      <w:bCs/>
-      <w:sz w:val="20"/>
-      <w:szCs w:val="20"/>
-      <w:lang w:val="en-US"/>
-    </w:rPr>
-  </w:style>
-  <w:style w:type="paragraph" w:styleId="Textodeglobo">
-    <w:name w:val="Balloon Text"/>
-    <w:basedOn w:val="Normal"/>
-    <w:link w:val="TextodegloboCar"/>
-    <w:uiPriority w:val="99"/>
-    <w:semiHidden/>
-    <w:unhideWhenUsed/>
-    <w:rsid w:val="007A7032"/>
-    <w:rPr>
-      <w:rFonts w:ascii="Segoe UI" w:hAnsi="Segoe UI" w:cs="Segoe UI"/>
-      <w:sz w:val="18"/>
-      <w:szCs w:val="18"/>
-    </w:rPr>
-  </w:style>
-  <w:style w:type="character" w:customStyle="1" w:styleId="TextodegloboCar">
-    <w:name w:val="Texto de globo Car"/>
-    <w:basedOn w:val="Fuentedeprrafopredeter"/>
-    <w:link w:val="Textodeglobo"/>
-    <w:uiPriority w:val="99"/>
-    <w:semiHidden/>
-    <w:rsid w:val="007A7032"/>
-    <w:rPr>
-      <w:rFonts w:ascii="Segoe UI" w:eastAsiaTheme="minorEastAsia" w:hAnsi="Segoe UI" w:cs="Segoe UI"/>
-      <w:sz w:val="18"/>
-      <w:szCs w:val="18"/>
-      <w:lang w:val="en-US"/>
-    </w:rPr>
-  </w:style>
-</w:styles>
-</file>
-
-<file path=word/stylesWithEffects.xml><?xml version="1.0" encoding="utf-8"?>
-<w:styles xmlns:wpc="http://schemas.microsoft.com/office/word/2010/wordprocessingCanvas" xmlns:mc="http://schemas.openxmlformats.org/markup-compatibility/2006" xmlns:o="urn:schemas-microsoft-com:office:office" xmlns:r="http://schemas.openxmlformats.org/officeDocument/2006/relationships" xmlns:m="http://schemas.openxmlformats.org/officeDocument/2006/math" xmlns:v="urn:schemas-microsoft-com:vml" xmlns:wp14="http://schemas.microsoft.com/office/word/2010/wordprocessingDrawing" xmlns:wp="http://schemas.openxmlformats.org/drawingml/2006/wordprocessingDrawing" xmlns:w10="urn:schemas-microsoft-com:office:word" xmlns:w="http://schemas.openxmlformats.org/wordprocessingml/2006/main" xmlns:w14="http://schemas.microsoft.com/office/word/2010/wordml" xmlns:wpg="http://schemas.microsoft.com/office/word/2010/wordprocessingGroup" xmlns:wpi="http://schemas.microsoft.com/office/word/2010/wordprocessingInk" xmlns:wne="http://schemas.microsoft.com/office/word/2006/wordml" xmlns:wps="http://schemas.microsoft.com/office/word/2010/wordprocessingShape" mc:Ignorable="w14 wp14">
-  <w:docDefaults>
-    <w:rPrDefault>
-      <w:rPr>
-        <w:rFonts w:asciiTheme="minorHAnsi" w:eastAsiaTheme="minorHAnsi" w:hAnsiTheme="minorHAnsi" w:cstheme="minorBidi"/>
-        <w:sz w:val="22"/>
-        <w:szCs w:val="22"/>
-        <w:lang w:val="es-CO" w:eastAsia="en-US" w:bidi="ar-SA"/>
-      </w:rPr>
-    </w:rPrDefault>
-    <w:pPrDefault>
-      <w:pPr>
-        <w:spacing w:after="200" w:line="276" w:lineRule="auto"/>
-      </w:pPr>
-    </w:pPrDefault>
-  </w:docDefaults>
-  <w:latentStyles w:defLockedState="0" w:defUIPriority="99" w:defSemiHidden="1" w:defUnhideWhenUsed="1" w:defQFormat="0" w:count="267">
-    <w:lsdException w:name="Normal" w:semiHidden="0" w:uiPriority="0" w:unhideWhenUsed="0" w:qFormat="1"/>
-    <w:lsdException w:name="heading 1" w:semiHidden="0" w:uiPriority="9" w:unhideWhenUsed="0" w:qFormat="1"/>
-    <w:lsdException w:name="heading 2" w:uiPriority="9" w:qFormat="1"/>
-    <w:lsdException w:name="heading 3" w:uiPriority="9" w:qFormat="1"/>
-    <w:lsdException w:name="heading 4" w:uiPriority="9" w:qFormat="1"/>
-    <w:lsdException w:name="heading 5" w:uiPriority="9" w:qFormat="1"/>
-    <w:lsdException w:name="heading 6" w:uiPriority="9" w:qFormat="1"/>
-    <w:lsdException w:name="heading 7" w:uiPriority="9" w:qFormat="1"/>
-    <w:lsdException w:name="heading 8" w:uiPriority="9" w:qFormat="1"/>
-    <w:lsdException w:name="heading 9" w:uiPriority="9" w:qFormat="1"/>
-    <w:lsdException w:name="toc 1" w:uiPriority="39"/>
-    <w:lsdException w:name="toc 2" w:uiPriority="39"/>
-    <w:lsdException w:name="toc 3" w:uiPriority="39"/>
-    <w:lsdException w:name="toc 4" w:uiPriority="39"/>
-    <w:lsdException w:name="toc 5" w:uiPriority="39"/>
-    <w:lsdException w:name="toc 6" w:uiPriority="39"/>
-    <w:lsdException w:name="toc 7" w:uiPriority="39"/>
-    <w:lsdException w:name="toc 8" w:uiPriority="39"/>
-    <w:lsdException w:name="toc 9" w:uiPriority="39"/>
-    <w:lsdException w:name="caption" w:uiPriority="35" w:qFormat="1"/>
-    <w:lsdException w:name="Title" w:semiHidden="0" w:uiPriority="10" w:unhideWhenUsed="0" w:qFormat="1"/>
-    <w:lsdException w:name="Default Paragraph Font" w:uiPriority="1"/>
-    <w:lsdException w:name="Subtitle" w:semiHidden="0" w:uiPriority="11" w:unhideWhenUsed="0" w:qFormat="1"/>
-    <w:lsdException w:name="Strong" w:semiHidden="0" w:uiPriority="22" w:unhideWhenUsed="0" w:qFormat="1"/>
-    <w:lsdException w:name="Emphasis" w:semiHidden="0" w:uiPriority="20" w:unhideWhenUsed="0" w:qFormat="1"/>
-    <w:lsdException w:name="Table Grid" w:semiHidden="0" w:uiPriority="59" w:unhideWhenUsed="0"/>
-    <w:lsdException w:name="Placeholder Text" w:unhideWhenUsed="0"/>
-    <w:lsdException w:name="No Spacing" w:semiHidden="0" w:uiPriority="1" w:unhideWhenUsed="0" w:qFormat="1"/>
-    <w:lsdException w:name="Light Shading" w:semiHidden="0" w:uiPriority="60" w:unhideWhenUsed="0"/>
-    <w:lsdException w:name="Light List" w:semiHidden="0" w:uiPriority="61" w:unhideWhenUsed="0"/>
-    <w:lsdException w:name="Light Grid" w:semiHidden="0" w:uiPriority="62" w:unhideWhenUsed="0"/>
-    <w:lsdException w:name="Medium Shading 1" w:semiHidden="0" w:uiPriority="63" w:unhideWhenUsed="0"/>
-    <w:lsdException w:name="Medium Shading 2" w:semiHidden="0" w:uiPriority="64" w:unhideWhenUsed="0"/>
-    <w:lsdException w:name="Medium List 1" w:semiHidden="0" w:uiPriority="65" w:unhideWhenUsed="0"/>
-    <w:lsdException w:name="Medium List 2" w:semiHidden="0" w:uiPriority="66" w:unhideWhenUsed="0"/>
-    <w:lsdException w:name="Medium Grid 1" w:semiHidden="0" w:uiPriority="67" w:unhideWhenUsed="0"/>
-    <w:lsdException w:name="Medium Grid 2" w:semiHidden="0" w:uiPriority="68" w:unhideWhenUsed="0"/>
-    <w:lsdException w:name="Medium Grid 3" w:semiHidden="0" w:uiPriority="69" w:unhideWhenUsed="0"/>
-    <w:lsdException w:name="Dark List" w:semiHidden="0" w:uiPriority="70" w:unhideWhenUsed="0"/>
-    <w:lsdException w:name="Colorful Shading" w:semiHidden="0" w:uiPriority="71" w:unhideWhenUsed="0"/>
-    <w:lsdException w:name="Colorful List" w:semiHidden="0" w:uiPriority="72" w:unhideWhenUsed="0"/>
-    <w:lsdException w:name="Colorful Grid" w:semiHidden="0" w:uiPriority="73" w:unhideWhenUsed="0"/>
-    <w:lsdException w:name="Light Shading Accent 1" w:semiHidden="0" w:uiPriority="60" w:unhideWhenUsed="0"/>
-    <w:lsdException w:name="Light List Accent 1" w:semiHidden="0" w:uiPriority="61" w:unhideWhenUsed="0"/>
-    <w:lsdException w:name="Light Grid Accent 1" w:semiHidden="0" w:uiPriority="62" w:unhideWhenUsed="0"/>
-    <w:lsdException w:name="Medium Shading 1 Accent 1" w:semiHidden="0" w:uiPriority="63" w:unhideWhenUsed="0"/>
-    <w:lsdException w:name="Medium Shading 2 Accent 1" w:semiHidden="0" w:uiPriority="64" w:unhideWhenUsed="0"/>
-    <w:lsdException w:name="Medium List 1 Accent 1" w:semiHidden="0" w:uiPriority="65" w:unhideWhenUsed="0"/>
-    <w:lsdException w:name="Revision" w:unhideWhenUsed="0"/>
-    <w:lsdException w:name="List Paragraph" w:semiHidden="0" w:uiPriority="34" w:unhideWhenUsed="0" w:qFormat="1"/>
-    <w:lsdException w:name="Quote" w:semiHidden="0" w:uiPriority="29" w:unhideWhenUsed="0" w:qFormat="1"/>
-    <w:lsdException w:name="Intense Quote" w:semiHidden="0" w:uiPriority="30" w:unhideWhenUsed="0" w:qFormat="1"/>
-    <w:lsdException w:name="Medium List 2 Accent 1" w:semiHidden="0" w:uiPriority="66" w:unhideWhenUsed="0"/>
-    <w:lsdException w:name="Medium Grid 1 Accent 1" w:semiHidden="0" w:uiPriority="67" w:unhideWhenUsed="0"/>
-    <w:lsdException w:name="Medium Grid 2 Accent 1" w:semiHidden="0" w:uiPriority="68" w:unhideWhenUsed="0"/>
-    <w:lsdException w:name="Medium Grid 3 Accent 1" w:semiHidden="0" w:uiPriority="69" w:unhideWhenUsed="0"/>
-    <w:lsdException w:name="Dark List Accent 1" w:semiHidden="0" w:uiPriority="70" w:unhideWhenUsed="0"/>
-    <w:lsdException w:name="Colorful Shading Accent 1" w:semiHidden="0" w:uiPriority="71" w:unhideWhenUsed="0"/>
-    <w:lsdException w:name="Colorful List Accent 1" w:semiHidden="0" w:uiPriority="72" w:unhideWhenUsed="0"/>
-    <w:lsdException w:name="Colorful Grid Accent 1" w:semiHidden="0" w:uiPriority="73" w:unhideWhenUsed="0"/>
-    <w:lsdException w:name="Light Shading Accent 2" w:semiHidden="0" w:uiPriority="60" w:unhideWhenUsed="0"/>
-    <w:lsdException w:name="Light List Accent 2" w:semiHidden="0" w:uiPriority="61" w:unhideWhenUsed="0"/>
-    <w:lsdException w:name="Light Grid Accent 2" w:semiHidden="0" w:uiPriority="62" w:unhideWhenUsed="0"/>
-    <w:lsdException w:name="Medium Shading 1 Accent 2" w:semiHidden="0" w:uiPriority="63" w:unhideWhenUsed="0"/>
-    <w:lsdException w:name="Medium Shading 2 Accent 2" w:semiHidden="0" w:uiPriority="64" w:unhideWhenUsed="0"/>
-    <w:lsdException w:name="Medium List 1 Accent 2" w:semiHidden="0" w:uiPriority="65" w:unhideWhenUsed="0"/>
-    <w:lsdException w:name="Medium List 2 Accent 2" w:semiHidden="0" w:uiPriority="66" w:unhideWhenUsed="0"/>
-    <w:lsdException w:name="Medium Grid 1 Accent 2" w:semiHidden="0" w:uiPriority="67" w:unhideWhenUsed="0"/>
-    <w:lsdException w:name="Medium Grid 2 Accent 2" w:semiHidden="0" w:uiPriority="68" w:unhideWhenUsed="0"/>
-    <w:lsdException w:name="Medium Grid 3 Accent 2" w:semiHidden="0" w:uiPriority="69" w:unhideWhenUsed="0"/>
-    <w:lsdException w:name="Dark List Accent 2" w:semiHidden="0" w:uiPriority="70" w:unhideWhenUsed="0"/>
-    <w:lsdException w:name="Colorful Shading Accent 2" w:semiHidden="0" w:uiPriority="71" w:unhideWhenUsed="0"/>
-    <w:lsdException w:name="Colorful List Accent 2" w:semiHidden="0" w:uiPriority="72" w:unhideWhenUsed="0"/>
-    <w:lsdException w:name="Colorful Grid Accent 2" w:semiHidden="0" w:uiPriority="73" w:unhideWhenUsed="0"/>
-    <w:lsdException w:name="Light Shading Accent 3" w:semiHidden="0" w:uiPriority="60" w:unhideWhenUsed="0"/>
-    <w:lsdException w:name="Light List Accent 3" w:semiHidden="0" w:uiPriority="61" w:unhideWhenUsed="0"/>
-    <w:lsdException w:name="Light Grid Accent 3" w:semiHidden="0" w:uiPriority="62" w:unhideWhenUsed="0"/>
-    <w:lsdException w:name="Medium Shading 1 Accent 3" w:semiHidden="0" w:uiPriority="63" w:unhideWhenUsed="0"/>
-    <w:lsdException w:name="Medium Shading 2 Accent 3" w:semiHidden="0" w:uiPriority="64" w:unhideWhenUsed="0"/>
-    <w:lsdException w:name="Medium List 1 Accent 3" w:semiHidden="0" w:uiPriority="65" w:unhideWhenUsed="0"/>
-    <w:lsdException w:name="Medium List 2 Accent 3" w:semiHidden="0" w:uiPriority="66" w:unhideWhenUsed="0"/>
-    <w:lsdException w:name="Medium Grid 1 Accent 3" w:semiHidden="0" w:uiPriority="67" w:unhideWhenUsed="0"/>
-    <w:lsdException w:name="Medium Grid 2 Accent 3" w:semiHidden="0" w:uiPriority="68" w:unhideWhenUsed="0"/>
-    <w:lsdException w:name="Medium Grid 3 Accent 3" w:semiHidden="0" w:uiPriority="69" w:unhideWhenUsed="0"/>
-    <w:lsdException w:name="Dark List Accent 3" w:semiHidden="0" w:uiPriority="70" w:unhideWhenUsed="0"/>
-    <w:lsdException w:name="Colorful Shading Accent 3" w:semiHidden="0" w:uiPriority="71" w:unhideWhenUsed="0"/>
-    <w:lsdException w:name="Colorful List Accent 3" w:semiHidden="0" w:uiPriority="72" w:unhideWhenUsed="0"/>
-    <w:lsdException w:name="Colorful Grid Accent 3" w:semiHidden="0" w:uiPriority="73" w:unhideWhenUsed="0"/>
-    <w:lsdException w:name="Light Shading Accent 4" w:semiHidden="0" w:uiPriority="60" w:unhideWhenUsed="0"/>
-    <w:lsdException w:name="Light List Accent 4" w:semiHidden="0" w:uiPriority="61" w:unhideWhenUsed="0"/>
-    <w:lsdException w:name="Light Grid Accent 4" w:semiHidden="0" w:uiPriority="62" w:unhideWhenUsed="0"/>
-    <w:lsdException w:name="Medium Shading 1 Accent 4" w:semiHidden="0" w:uiPriority="63" w:unhideWhenUsed="0"/>
-    <w:lsdException w:name="Medium Shading 2 Accent 4" w:semiHidden="0" w:uiPriority="64" w:unhideWhenUsed="0"/>
-    <w:lsdException w:name="Medium List 1 Accent 4" w:semiHidden="0" w:uiPriority="65" w:unhideWhenUsed="0"/>
-    <w:lsdException w:name="Medium List 2 Accent 4" w:semiHidden="0" w:uiPriority="66" w:unhideWhenUsed="0"/>
-    <w:lsdException w:name="Medium Grid 1 Accent 4" w:semiHidden="0" w:uiPriority="67" w:unhideWhenUsed="0"/>
-    <w:lsdException w:name="Medium Grid 2 Accent 4" w:semiHidden="0" w:uiPriority="68" w:unhideWhenUsed="0"/>
-    <w:lsdException w:name="Medium Grid 3 Accent 4" w:semiHidden="0" w:uiPriority="69" w:unhideWhenUsed="0"/>
-    <w:lsdException w:name="Dark List Accent 4" w:semiHidden="0" w:uiPriority="70" w:unhideWhenUsed="0"/>
-    <w:lsdException w:name="Colorful Shading Accent 4" w:semiHidden="0" w:uiPriority="71" w:unhideWhenUsed="0"/>
-    <w:lsdException w:name="Colorful List Accent 4" w:semiHidden="0" w:uiPriority="72" w:unhideWhenUsed="0"/>
-    <w:lsdException w:name="Colorful Grid Accent 4" w:semiHidden="0" w:uiPriority="73" w:unhideWhenUsed="0"/>
-    <w:lsdException w:name="Light Shading Accent 5" w:semiHidden="0" w:uiPriority="60" w:unhideWhenUsed="0"/>
-    <w:lsdException w:name="Light List Accent 5" w:semiHidden="0" w:uiPriority="61" w:unhideWhenUsed="0"/>
-    <w:lsdException w:name="Light Grid Accent 5" w:semiHidden="0" w:uiPriority="62" w:unhideWhenUsed="0"/>
-    <w:lsdException w:name="Medium Shading 1 Accent 5" w:semiHidden="0" w:uiPriority="63" w:unhideWhenUsed="0"/>
-    <w:lsdException w:name="Medium Shading 2 Accent 5" w:semiHidden="0" w:uiPriority="64" w:unhideWhenUsed="0"/>
-    <w:lsdException w:name="Medium List 1 Accent 5" w:semiHidden="0" w:uiPriority="65" w:unhideWhenUsed="0"/>
-    <w:lsdException w:name="Medium List 2 Accent 5" w:semiHidden="0" w:uiPriority="66" w:unhideWhenUsed="0"/>
-    <w:lsdException w:name="Medium Grid 1 Accent 5" w:semiHidden="0" w:uiPriority="67" w:unhideWhenUsed="0"/>
-    <w:lsdException w:name="Medium Grid 2 Accent 5" w:semiHidden="0" w:uiPriority="68" w:unhideWhenUsed="0"/>
-    <w:lsdException w:name="Medium Grid 3 Accent 5" w:semiHidden="0" w:uiPriority="69" w:unhideWhenUsed="0"/>
-    <w:lsdException w:name="Dark List Accent 5" w:semiHidden="0" w:uiPriority="70" w:unhideWhenUsed="0"/>
-    <w:lsdException w:name="Colorful Shading Accent 5" w:semiHidden="0" w:uiPriority="71" w:unhideWhenUsed="0"/>
-    <w:lsdException w:name="Colorful List Accent 5" w:semiHidden="0" w:uiPriority="72" w:unhideWhenUsed="0"/>
-    <w:lsdException w:name="Colorful Grid Accent 5" w:semiHidden="0" w:uiPriority="73" w:unhideWhenUsed="0"/>
-    <w:lsdException w:name="Light Shading Accent 6" w:semiHidden="0" w:uiPriority="60" w:unhideWhenUsed="0"/>
-    <w:lsdException w:name="Light List Accent 6" w:semiHidden="0" w:uiPriority="61" w:unhideWhenUsed="0"/>
-    <w:lsdException w:name="Light Grid Accent 6" w:semiHidden="0" w:uiPriority="62" w:unhideWhenUsed="0"/>
-    <w:lsdException w:name="Medium Shading 1 Accent 6" w:semiHidden="0" w:uiPriority="63" w:unhideWhenUsed="0"/>
-    <w:lsdException w:name="Medium Shading 2 Accent 6" w:semiHidden="0" w:uiPriority="64" w:unhideWhenUsed="0"/>
-    <w:lsdException w:name="Medium List 1 Accent 6" w:semiHidden="0" w:uiPriority="65" w:unhideWhenUsed="0"/>
-    <w:lsdException w:name="Medium List 2 Accent 6" w:semiHidden="0" w:uiPriority="66" w:unhideWhenUsed="0"/>
-    <w:lsdException w:name="Medium Grid 1 Accent 6" w:semiHidden="0" w:uiPriority="67" w:unhideWhenUsed="0"/>
-    <w:lsdException w:name="Medium Grid 2 Accent 6" w:semiHidden="0" w:uiPriority="68" w:unhideWhenUsed="0"/>
-    <w:lsdException w:name="Medium Grid 3 Accent 6" w:semiHidden="0" w:uiPriority="69" w:unhideWhenUsed="0"/>
-    <w:lsdException w:name="Dark List Accent 6" w:semiHidden="0" w:uiPriority="70" w:unhideWhenUsed="0"/>
-    <w:lsdException w:name="Colorful Shading Accent 6" w:semiHidden="0" w:uiPriority="71" w:unhideWhenUsed="0"/>
-    <w:lsdException w:name="Colorful List Accent 6" w:semiHidden="0" w:uiPriority="72" w:unhideWhenUsed="0"/>
-    <w:lsdException w:name="Colorful Grid Accent 6" w:semiHidden="0" w:uiPriority="73" w:unhideWhenUsed="0"/>
-    <w:lsdException w:name="Subtle Emphasis" w:semiHidden="0" w:uiPriority="19" w:unhideWhenUsed="0" w:qFormat="1"/>
-    <w:lsdException w:name="Intense Emphasis" w:semiHidden="0" w:uiPriority="21" w:unhideWhenUsed="0" w:qFormat="1"/>
-    <w:lsdException w:name="Subtle Reference" w:semiHidden="0" w:uiPriority="31" w:unhideWhenUsed="0" w:qFormat="1"/>
-    <w:lsdException w:name="Intense Reference" w:semiHidden="0" w:uiPriority="32" w:unhideWhenUsed="0" w:qFormat="1"/>
-    <w:lsdException w:name="Book Title" w:semiHidden="0" w:uiPriority="33" w:unhideWhenUsed="0" w:qFormat="1"/>
-    <w:lsdException w:name="Bibliography" w:uiPriority="37"/>
-    <w:lsdException w:name="TOC Heading" w:uiPriority="39" w:qFormat="1"/>
+  <w:latentStyles w:defLockedState="0" w:defUIPriority="99" w:defSemiHidden="0" w:defUnhideWhenUsed="0" w:defQFormat="0" w:count="371">
+    <w:lsdException w:name="Normal" w:uiPriority="0" w:qFormat="1"/>
+    <w:lsdException w:name="heading 1" w:uiPriority="9" w:qFormat="1"/>
+    <w:lsdException w:name="heading 2" w:semiHidden="1" w:uiPriority="9" w:unhideWhenUsed="1" w:qFormat="1"/>
+    <w:lsdException w:name="heading 3" w:semiHidden="1" w:uiPriority="9" w:unhideWhenUsed="1" w:qFormat="1"/>
+    <w:lsdException w:name="heading 4" w:semiHidden="1" w:uiPriority="9" w:unhideWhenUsed="1" w:qFormat="1"/>
+    <w:lsdException w:name="heading 5" w:semiHidden="1" w:uiPriority="9" w:unhideWhenUsed="1" w:qFormat="1"/>
+    <w:lsdException w:name="heading 6" w:semiHidden="1" w:uiPriority="9" w:unhideWhenUsed="1" w:qFormat="1"/>
+    <w:lsdException w:name="heading 7" w:semiHidden="1" w:uiPriority="9" w:unhideWhenUsed="1" w:qFormat="1"/>
+    <w:lsdException w:name="heading 8" w:semiHidden="1" w:uiPriority="9" w:unhideWhenUsed="1" w:qFormat="1"/>
+    <w:lsdException w:name="heading 9" w:semiHidden="1" w:uiPriority="9" w:unhideWhenUsed="1" w:qFormat="1"/>
+    <w:lsdException w:name="index 1" w:semiHidden="1" w:unhideWhenUsed="1"/>
+    <w:lsdException w:name="index 2" w:semiHidden="1" w:unhideWhenUsed="1"/>
+    <w:lsdException w:name="index 3" w:semiHidden="1" w:unhideWhenUsed="1"/>
+    <w:lsdException w:name="index 4" w:semiHidden="1" w:unhideWhenUsed="1"/>
+    <w:lsdException w:name="index 5" w:semiHidden="1" w:unhideWhenUsed="1"/>
+    <w:lsdException w:name="index 6" w:semiHidden="1" w:unhideWhenUsed="1"/>
+    <w:lsdException w:name="index 7" w:semiHidden="1" w:unhideWhenUsed="1"/>
+    <w:lsdException w:name="index 8" w:semiHidden="1" w:unhideWhenUsed="1"/>
+    <w:lsdException w:name="index 9" w:semiHidden="1" w:unhideWhenUsed="1"/>
+    <w:lsdException w:name="toc 1" w:semiHidden="1" w:uiPriority="39" w:unhideWhenUsed="1"/>
+    <w:lsdException w:name="toc 2" w:semiHidden="1" w:uiPriority="39" w:unhideWhenUsed="1"/>
+    <w:lsdException w:name="toc 3" w:semiHidden="1" w:uiPriority="39" w:unhideWhenUsed="1"/>
+    <w:lsdException w:name="toc 4" w:semiHidden="1" w:uiPriority="39" w:unhideWhenUsed="1"/>
+    <w:lsdException w:name="toc 5" w:semiHidden="1" w:uiPriority="39" w:unhideWhenUsed="1"/>
+    <w:lsdException w:name="toc 6" w:semiHidden="1" w:uiPriority="39" w:unhideWhenUsed="1"/>
+    <w:lsdException w:name="toc 7" w:semiHidden="1" w:uiPriority="39" w:unhideWhenUsed="1"/>
+    <w:lsdException w:name="toc 8" w:semiHidden="1" w:uiPriority="39" w:unhideWhenUsed="1"/>
+    <w:lsdException w:name="toc 9" w:semiHidden="1" w:uiPriority="39" w:unhideWhenUsed="1"/>
+    <w:lsdException w:name="Normal Indent" w:semiHidden="1" w:unhideWhenUsed="1"/>
+    <w:lsdException w:name="footnote text" w:semiHidden="1" w:unhideWhenUsed="1"/>
+    <w:lsdException w:name="annotation text" w:semiHidden="1" w:unhideWhenUsed="1"/>
+    <w:lsdException w:name="header" w:semiHidden="1" w:unhideWhenUsed="1"/>
+    <w:lsdException w:name="footer" w:semiHidden="1" w:unhideWhenUsed="1"/>
+    <w:lsdException w:name="index heading" w:semiHidden="1" w:unhideWhenUsed="1"/>
+    <w:lsdException w:name="caption" w:semiHidden="1" w:uiPriority="35" w:unhideWhenUsed="1" w:qFormat="1"/>
+    <w:lsdException w:name="table of figures" w:semiHidden="1" w:unhideWhenUsed="1"/>
+    <w:lsdException w:name="envelope address" w:semiHidden="1" w:unhideWhenUsed="1"/>
+    <w:lsdException w:name="envelope return" w:semiHidden="1" w:unhideWhenUsed="1"/>
+    <w:lsdException w:name="footnote reference" w:semiHidden="1" w:unhideWhenUsed="1"/>
+    <w:lsdException w:name="annotation reference" w:semiHidden="1" w:unhideWhenUsed="1"/>
+    <w:lsdException w:name="line number" w:semiHidden="1" w:unhideWhenUsed="1"/>
+    <w:lsdException w:name="page number" w:semiHidden="1" w:unhideWhenUsed="1"/>
+    <w:lsdException w:name="endnote reference" w:semiHidden="1" w:unhideWhenUsed="1"/>
+    <w:lsdException w:name="endnote text" w:semiHidden="1" w:unhideWhenUsed="1"/>
+    <w:lsdException w:name="table of authorities" w:semiHidden="1" w:unhideWhenUsed="1"/>
+    <w:lsdException w:name="macro" w:semiHidden="1" w:unhideWhenUsed="1"/>
+    <w:lsdException w:name="toa heading" w:semiHidden="1" w:unhideWhenUsed="1"/>
+    <w:lsdException w:name="List" w:semiHidden="1" w:unhideWhenUsed="1"/>
+    <w:lsdException w:name="List Bullet" w:semiHidden="1" w:unhideWhenUsed="1"/>
+    <w:lsdException w:name="List Number" w:semiHidden="1" w:unhideWhenUsed="1"/>
+    <w:lsdException w:name="List 2" w:semiHidden="1" w:unhideWhenUsed="1"/>
+    <w:lsdException w:name="List 3" w:semiHidden="1" w:unhideWhenUsed="1"/>
+    <w:lsdException w:name="List 4" w:semiHidden="1" w:unhideWhenUsed="1"/>
+    <w:lsdException w:name="List 5" w:semiHidden="1" w:unhideWhenUsed="1"/>
+    <w:lsdException w:name="List Bullet 2" w:semiHidden="1" w:unhideWhenUsed="1"/>
+    <w:lsdException w:name="List Bullet 3" w:semiHidden="1" w:unhideWhenUsed="1"/>
+    <w:lsdException w:name="List Bullet 4" w:semiHidden="1" w:unhideWhenUsed="1"/>
+    <w:lsdException w:name="List Bullet 5" w:semiHidden="1" w:unhideWhenUsed="1"/>
+    <w:lsdException w:name="List Number 2" w:semiHidden="1" w:unhideWhenUsed="1"/>
+    <w:lsdException w:name="List Number 3" w:semiHidden="1" w:unhideWhenUsed="1"/>
+    <w:lsdException w:name="List Number 4" w:semiHidden="1" w:unhideWhenUsed="1"/>
+    <w:lsdException w:name="List Number 5" w:semiHidden="1" w:unhideWhenUsed="1"/>
+    <w:lsdException w:name="Title" w:uiPriority="10" w:qFormat="1"/>
+    <w:lsdException w:name="Closing" w:semiHidden="1" w:unhideWhenUsed="1"/>
+    <w:lsdException w:name="Signature" w:semiHidden="1" w:unhideWhenUsed="1"/>
+    <w:lsdException w:name="Default Paragraph Font" w:semiHidden="1" w:uiPriority="1" w:unhideWhenUsed="1"/>
+    <w:lsdException w:name="Body Text" w:semiHidden="1" w:unhideWhenUsed="1"/>
+    <w:lsdException w:name="Body Text Indent" w:semiHidden="1" w:unhideWhenUsed="1"/>
+    <w:lsdException w:name="List Continue" w:semiHidden="1" w:unhideWhenUsed="1"/>
+    <w:lsdException w:name="List Continue 2" w:semiHidden="1" w:unhideWhenUsed="1"/>
+    <w:lsdException w:name="List Continue 3" w:semiHidden="1" w:unhideWhenUsed="1"/>
+    <w:lsdException w:name="List Continue 4" w:semiHidden="1" w:unhideWhenUsed="1"/>
+    <w:lsdException w:name="List Continue 5" w:semiHidden="1" w:unhideWhenUsed="1"/>
+    <w:lsdException w:name="Message Header" w:semiHidden="1" w:unhideWhenUsed="1"/>
+    <w:lsdException w:name="Subtitle" w:uiPriority="11" w:qFormat="1"/>
+    <w:lsdException w:name="Salutation" w:semiHidden="1" w:unhideWhenUsed="1"/>
+    <w:lsdException w:name="Date" w:semiHidden="1" w:unhideWhenUsed="1"/>
+    <w:lsdException w:name="Body Text First Indent" w:semiHidden="1" w:unhideWhenUsed="1"/>
+    <w:lsdException w:name="Body Text First Indent 2" w:semiHidden="1" w:unhideWhenUsed="1"/>
+    <w:lsdException w:name="Note Heading" w:semiHidden="1" w:unhideWhenUsed="1"/>
+    <w:lsdException w:name="Body Text 2" w:semiHidden="1" w:unhideWhenUsed="1"/>
+    <w:lsdException w:name="Body Text 3" w:semiHidden="1" w:unhideWhenUsed="1"/>
+    <w:lsdException w:name="Body Text Indent 2" w:semiHidden="1" w:unhideWhenUsed="1"/>
+    <w:lsdException w:name="Body Text Indent 3" w:semiHidden="1" w:unhideWhenUsed="1"/>
+    <w:lsdException w:name="Block Text" w:semiHidden="1" w:unhideWhenUsed="1"/>
+    <w:lsdException w:name="Hyperlink" w:semiHidden="1" w:unhideWhenUsed="1"/>
+    <w:lsdException w:name="FollowedHyperlink" w:semiHidden="1" w:unhideWhenUsed="1"/>
+    <w:lsdException w:name="Strong" w:uiPriority="22" w:qFormat="1"/>
+    <w:lsdException w:name="Emphasis" w:uiPriority="20" w:qFormat="1"/>
+    <w:lsdException w:name="Document Map" w:semiHidden="1" w:unhideWhenUsed="1"/>
+    <w:lsdException w:name="Plain Text" w:semiHidden="1" w:unhideWhenUsed="1"/>
+    <w:lsdException w:name="E-mail Signature" w:semiHidden="1" w:unhideWhenUsed="1"/>
+    <w:lsdException w:name="HTML Top of Form" w:semiHidden="1" w:unhideWhenUsed="1"/>
+    <w:lsdException w:name="HTML Bottom of Form" w:semiHidden="1" w:unhideWhenUsed="1"/>
+    <w:lsdException w:name="Normal (Web)" w:semiHidden="1" w:unhideWhenUsed="1"/>
+    <w:lsdException w:name="HTML Acronym" w:semiHidden="1" w:unhideWhenUsed="1"/>
+    <w:lsdException w:name="HTML Address" w:semiHidden="1" w:unhideWhenUsed="1"/>
+    <w:lsdException w:name="HTML Cite" w:semiHidden="1" w:unhideWhenUsed="1"/>
+    <w:lsdException w:name="HTML Code" w:semiHidden="1" w:unhideWhenUsed="1"/>
+    <w:lsdException w:name="HTML Definition" w:semiHidden="1" w:unhideWhenUsed="1"/>
+    <w:lsdException w:name="HTML Keyboard" w:semiHidden="1" w:unhideWhenUsed="1"/>
+    <w:lsdException w:name="HTML Preformatted" w:semiHidden="1" w:unhideWhenUsed="1"/>
+    <w:lsdException w:name="HTML Sample" w:semiHidden="1" w:unhideWhenUsed="1"/>
+    <w:lsdException w:name="HTML Typewriter" w:semiHidden="1" w:unhideWhenUsed="1"/>
+    <w:lsdException w:name="HTML Variable" w:semiHidden="1" w:unhideWhenUsed="1"/>
+    <w:lsdException w:name="Normal Table" w:semiHidden="1" w:unhideWhenUsed="1"/>
+    <w:lsdException w:name="annotation subject" w:semiHidden="1" w:unhideWhenUsed="1"/>
+    <w:lsdException w:name="No List" w:semiHidden="1" w:unhideWhenUsed="1"/>
+    <w:lsdException w:name="Outline List 1" w:semiHidden="1" w:unhideWhenUsed="1"/>
+    <w:lsdException w:name="Outline List 2" w:semiHidden="1" w:unhideWhenUsed="1"/>
+    <w:lsdException w:name="Outline List 3" w:semiHidden="1" w:unhideWhenUsed="1"/>
+    <w:lsdException w:name="Table Simple 1" w:semiHidden="1" w:unhideWhenUsed="1"/>
+    <w:lsdException w:name="Table Simple 2" w:semiHidden="1" w:unhideWhenUsed="1"/>
+    <w:lsdException w:name="Table Simple 3" w:semiHidden="1" w:unhideWhenUsed="1"/>
+    <w:lsdException w:name="Table Classic 1" w:semiHidden="1" w:unhideWhenUsed="1"/>
+    <w:lsdException w:name="Table Classic 2" w:semiHidden="1" w:unhideWhenUsed="1"/>
+    <w:lsdException w:name="Table Classic 3" w:semiHidden="1" w:unhideWhenUsed="1"/>
+    <w:lsdException w:name="Table Classic 4" w:semiHidden="1" w:unhideWhenUsed="1"/>
+    <w:lsdException w:name="Table Colorful 1" w:semiHidden="1" w:unhideWhenUsed="1"/>
+    <w:lsdException w:name="Table Colorful 2" w:semiHidden="1" w:unhideWhenUsed="1"/>
+    <w:lsdException w:name="Table Colorful 3" w:semiHidden="1" w:unhideWhenUsed="1"/>
+    <w:lsdException w:name="Table Columns 1" w:semiHidden="1" w:unhideWhenUsed="1"/>
+    <w:lsdException w:name="Table Columns 2" w:semiHidden="1" w:unhideWhenUsed="1"/>
+    <w:lsdException w:name="Table Columns 3" w:semiHidden="1" w:unhideWhenUsed="1"/>
+    <w:lsdException w:name="Table Columns 4" w:semiHidden="1" w:unhideWhenUsed="1"/>
+    <w:lsdException w:name="Table Columns 5" w:semiHidden="1" w:unhideWhenUsed="1"/>
+    <w:lsdException w:name="Table Grid 1" w:semiHidden="1" w:unhideWhenUsed="1"/>
+    <w:lsdException w:name="Table Grid 2" w:semiHidden="1" w:unhideWhenUsed="1"/>
+    <w:lsdException w:name="Table Grid 3" w:semiHidden="1" w:unhideWhenUsed="1"/>
+    <w:lsdException w:name="Table Grid 4" w:semiHidden="1" w:unhideWhenUsed="1"/>
+    <w:lsdException w:name="Table Grid 5" w:semiHidden="1" w:unhideWhenUsed="1"/>
+    <w:lsdException w:name="Table Grid 6" w:semiHidden="1" w:unhideWhenUsed="1"/>
+    <w:lsdException w:name="Table Grid 7" w:semiHidden="1" w:unhideWhenUsed="1"/>
+    <w:lsdException w:name="Table Grid 8" w:semiHidden="1" w:unhideWhenUsed="1"/>
+    <w:lsdException w:name="Table List 1" w:semiHidden="1" w:unhideWhenUsed="1"/>
+    <w:lsdException w:name="Table List 2" w:semiHidden="1" w:unhideWhenUsed="1"/>
+    <w:lsdException w:name="Table List 3" w:semiHidden="1" w:unhideWhenUsed="1"/>
+    <w:lsdException w:name="Table List 4" w:semiHidden="1" w:unhideWhenUsed="1"/>
+    <w:lsdException w:name="Table List 5" w:semiHidden="1" w:unhideWhenUsed="1"/>
+    <w:lsdException w:name="Table List 6" w:semiHidden="1" w:unhideWhenUsed="1"/>
+    <w:lsdException w:name="Table List 7" w:semiHidden="1" w:unhideWhenUsed="1"/>
+    <w:lsdException w:name="Table List 8" w:semiHidden="1" w:unhideWhenUsed="1"/>
+    <w:lsdException w:name="Table 3D effects 1" w:semiHidden="1" w:unhideWhenUsed="1"/>
+    <w:lsdException w:name="Table 3D effects 2" w:semiHidden="1" w:unhideWhenUsed="1"/>
+    <w:lsdException w:name="Table 3D effects 3" w:semiHidden="1" w:unhideWhenUsed="1"/>
+    <w:lsdException w:name="Table Contemporary" w:semiHidden="1" w:unhideWhenUsed="1"/>
+    <w:lsdException w:name="Table Elegant" w:semiHidden="1" w:unhideWhenUsed="1"/>
+    <w:lsdException w:name="Table Professional" w:semiHidden="1" w:unhideWhenUsed="1"/>
+    <w:lsdException w:name="Table Subtle 1" w:semiHidden="1" w:unhideWhenUsed="1"/>
+    <w:lsdException w:name="Table Subtle 2" w:semiHidden="1" w:unhideWhenUsed="1"/>
+    <w:lsdException w:name="Table Web 1" w:semiHidden="1" w:unhideWhenUsed="1"/>
+    <w:lsdException w:name="Table Web 2" w:semiHidden="1" w:unhideWhenUsed="1"/>
+    <w:lsdException w:name="Table Web 3" w:semiHidden="1" w:unhideWhenUsed="1"/>
+    <w:lsdException w:name="Balloon Text" w:semiHidden="1" w:unhideWhenUsed="1"/>
+    <w:lsdException w:name="Table Grid" w:uiPriority="59"/>
+    <w:lsdException w:name="Table Theme" w:semiHidden="1" w:unhideWhenUsed="1"/>
+    <w:lsdException w:name="Placeholder Text" w:semiHidden="1"/>
+    <w:lsdException w:name="No Spacing" w:uiPriority="1" w:qFormat="1"/>
+    <w:lsdException w:name="Light Shading" w:uiPriority="60"/>
+    <w:lsdException w:name="Light List" w:uiPriority="61"/>
+    <w:lsdException w:name="Light Grid" w:uiPriority="62"/>
+    <w:lsdException w:name="Medium Shading 1" w:uiPriority="63"/>
+    <w:lsdException w:name="Medium Shading 2" w:uiPriority="64"/>
+    <w:lsdException w:name="Medium List 1" w:uiPriority="65"/>
+    <w:lsdException w:name="Medium List 2" w:uiPriority="66"/>
+    <w:lsdException w:name="Medium Grid 1" w:uiPriority="67"/>
+    <w:lsdException w:name="Medium Grid 2" w:uiPriority="68"/>
+    <w:lsdException w:name="Medium Grid 3" w:uiPriority="69"/>
+    <w:lsdException w:name="Dark List" w:uiPriority="70"/>
+    <w:lsdException w:name="Colorful Shading" w:uiPriority="71"/>
+    <w:lsdException w:name="Colorful List" w:uiPriority="72"/>
+    <w:lsdException w:name="Colorful Grid" w:uiPriority="73"/>
+    <w:lsdException w:name="Light Shading Accent 1" w:uiPriority="60"/>
+    <w:lsdException w:name="Light List Accent 1" w:uiPriority="61"/>
+    <w:lsdException w:name="Light Grid Accent 1" w:uiPriority="62"/>
+    <w:lsdException w:name="Medium Shading 1 Accent 1" w:uiPriority="63"/>
+    <w:lsdException w:name="Medium Shading 2 Accent 1" w:uiPriority="64"/>
+    <w:lsdException w:name="Medium List 1 Accent 1" w:uiPriority="65"/>
+    <w:lsdException w:name="Revision" w:semiHidden="1"/>
+    <w:lsdException w:name="List Paragraph" w:uiPriority="34" w:qFormat="1"/>
+    <w:lsdException w:name="Quote" w:uiPriority="29" w:qFormat="1"/>
+    <w:lsdException w:name="Intense Quote" w:uiPriority="30" w:qFormat="1"/>
+    <w:lsdException w:name="Medium List 2 Accent 1" w:uiPriority="66"/>
+    <w:lsdException w:name="Medium Grid 1 Accent 1" w:uiPriority="67"/>
+    <w:lsdException w:name="Medium Grid 2 Accent 1" w:uiPriority="68"/>
+    <w:lsdException w:name="Medium Grid 3 Accent 1" w:uiPriority="69"/>
+    <w:lsdException w:name="Dark List Accent 1" w:uiPriority="70"/>
+    <w:lsdException w:name="Colorful Shading Accent 1" w:uiPriority="71"/>
+    <w:lsdException w:name="Colorful List Accent 1" w:uiPriority="72"/>
+    <w:lsdException w:name="Colorful Grid Accent 1" w:uiPriority="73"/>
+    <w:lsdException w:name="Light Shading Accent 2" w:uiPriority="60"/>
+    <w:lsdException w:name="Light List Accent 2" w:uiPriority="61"/>
+    <w:lsdException w:name="Light Grid Accent 2" w:uiPriority="62"/>
+    <w:lsdException w:name="Medium Shading 1 Accent 2" w:uiPriority="63"/>
+    <w:lsdException w:name="Medium Shading 2 Accent 2" w:uiPriority="64"/>
+    <w:lsdException w:name="Medium List 1 Accent 2" w:uiPriority="65"/>
+    <w:lsdException w:name="Medium List 2 Accent 2" w:uiPriority="66"/>
+    <w:lsdException w:name="Medium Grid 1 Accent 2" w:uiPriority="67"/>
+    <w:lsdException w:name="Medium Grid 2 Accent 2" w:uiPriority="68"/>
+    <w:lsdException w:name="Medium Grid 3 Accent 2" w:uiPriority="69"/>
+    <w:lsdException w:name="Dark List Accent 2" w:uiPriority="70"/>
+    <w:lsdException w:name="Colorful Shading Accent 2" w:uiPriority="71"/>
+    <w:lsdException w:name="Colorful List Accent 2" w:uiPriority="72"/>
+    <w:lsdException w:name="Colorful Grid Accent 2" w:uiPriority="73"/>
+    <w:lsdException w:name="Light Shading Accent 3" w:uiPriority="60"/>
+    <w:lsdException w:name="Light List Accent 3" w:uiPriority="61"/>
+    <w:lsdException w:name="Light Grid Accent 3" w:uiPriority="62"/>
+    <w:lsdException w:name="Medium Shading 1 Accent 3" w:uiPriority="63"/>
+    <w:lsdException w:name="Medium Shading 2 Accent 3" w:uiPriority="64"/>
+    <w:lsdException w:name="Medium List 1 Accent 3" w:uiPriority="65"/>
+    <w:lsdException w:name="Medium List 2 Accent 3" w:uiPriority="66"/>
+    <w:lsdException w:name="Medium Grid 1 Accent 3" w:uiPriority="67"/>
+    <w:lsdException w:name="Medium Grid 2 Accent 3" w:uiPriority="68"/>
+    <w:lsdException w:name="Medium Grid 3 Accent 3" w:uiPriority="69"/>
+    <w:lsdException w:name="Dark List Accent 3" w:uiPriority="70"/>
+    <w:lsdException w:name="Colorful Shading Accent 3" w:uiPriority="71"/>
+    <w:lsdException w:name="Colorful List Accent 3" w:uiPriority="72"/>
+    <w:lsdException w:name="Colorful Grid Accent 3" w:uiPriority="73"/>
+    <w:lsdException w:name="Light Shading Accent 4" w:uiPriority="60"/>
+    <w:lsdException w:name="Light List Accent 4" w:uiPriority="61"/>
+    <w:lsdException w:name="Light Grid Accent 4" w:uiPriority="62"/>
+    <w:lsdException w:name="Medium Shading 1 Accent 4" w:uiPriority="63"/>
+    <w:lsdException w:name="Medium Shading 2 Accent 4" w:uiPriority="64"/>
+    <w:lsdException w:name="Medium List 1 Accent 4" w:uiPriority="65"/>
+    <w:lsdException w:name="Medium List 2 Accent 4" w:uiPriority="66"/>
+    <w:lsdException w:name="Medium Grid 1 Accent 4" w:uiPriority="67"/>
+    <w:lsdException w:name="Medium Grid 2 Accent 4" w:uiPriority="68"/>
+    <w:lsdException w:name="Medium Grid 3 Accent 4" w:uiPriority="69"/>
+    <w:lsdException w:name="Dark List Accent 4" w:uiPriority="70"/>
+    <w:lsdException w:name="Colorful Shading Accent 4" w:uiPriority="71"/>
+    <w:lsdException w:name="Colorful List Accent 4" w:uiPriority="72"/>
+    <w:lsdException w:name="Colorful Grid Accent 4" w:uiPriority="73"/>
+    <w:lsdException w:name="Light Shading Accent 5" w:uiPriority="60"/>
+    <w:lsdException w:name="Light List Accent 5" w:uiPriority="61"/>
+    <w:lsdException w:name="Light Grid Accent 5" w:uiPriority="62"/>
+    <w:lsdException w:name="Medium Shading 1 Accent 5" w:uiPriority="63"/>
+    <w:lsdException w:name="Medium Shading 2 Accent 5" w:uiPriority="64"/>
+    <w:lsdException w:name="Medium List 1 Accent 5" w:uiPriority="65"/>
+    <w:lsdException w:name="Medium List 2 Accent 5" w:uiPriority="66"/>
+    <w:lsdException w:name="Medium Grid 1 Accent 5" w:uiPriority="67"/>
+    <w:lsdException w:name="Medium Grid 2 Accent 5" w:uiPriority="68"/>
+    <w:lsdException w:name="Medium Grid 3 Accent 5" w:uiPriority="69"/>
+    <w:lsdException w:name="Dark List Accent 5" w:uiPriority="70"/>
+    <w:lsdException w:name="Colorful Shading Accent 5" w:uiPriority="71"/>
+    <w:lsdException w:name="Colorful List Accent 5" w:uiPriority="72"/>
+    <w:lsdException w:name="Colorful Grid Accent 5" w:uiPriority="73"/>
+    <w:lsdException w:name="Light Shading Accent 6" w:uiPriority="60"/>
+    <w:lsdException w:name="Light List Accent 6" w:uiPriority="61"/>
+    <w:lsdException w:name="Light Grid Accent 6" w:uiPriority="62"/>
+    <w:lsdException w:name="Medium Shading 1 Accent 6" w:uiPriority="63"/>
+    <w:lsdException w:name="Medium Shading 2 Accent 6" w:uiPriority="64"/>
+    <w:lsdException w:name="Medium List 1 Accent 6" w:uiPriority="65"/>
+    <w:lsdException w:name="Medium List 2 Accent 6" w:uiPriority="66"/>
+    <w:lsdException w:name="Medium Grid 1 Accent 6" w:uiPriority="67"/>
+    <w:lsdException w:name="Medium Grid 2 Accent 6" w:uiPriority="68"/>
+    <w:lsdException w:name="Medium Grid 3 Accent 6" w:uiPriority="69"/>
+    <w:lsdException w:name="Dark List Accent 6" w:uiPriority="70"/>
+    <w:lsdException w:name="Colorful Shading Accent 6" w:uiPriority="71"/>
+    <w:lsdException w:name="Colorful List Accent 6" w:uiPriority="72"/>
+    <w:lsdException w:name="Colorful Grid Accent 6" w:uiPriority="73"/>
+    <w:lsdException w:name="Subtle Emphasis" w:uiPriority="19" w:qFormat="1"/>
+    <w:lsdException w:name="Intense Emphasis" w:uiPriority="21" w:qFormat="1"/>
+    <w:lsdException w:name="Subtle Reference" w:uiPriority="31" w:qFormat="1"/>
+    <w:lsdException w:name="Intense Reference" w:uiPriority="32" w:qFormat="1"/>
+    <w:lsdException w:name="Book Title" w:uiPriority="33" w:qFormat="1"/>
+    <w:lsdException w:name="Bibliography" w:semiHidden="1" w:uiPriority="37" w:unhideWhenUsed="1"/>
+    <w:lsdException w:name="TOC Heading" w:semiHidden="1" w:uiPriority="39" w:unhideWhenUsed="1" w:qFormat="1"/>
+    <w:lsdException w:name="Plain Table 1" w:uiPriority="41"/>
+    <w:lsdException w:name="Plain Table 2" w:uiPriority="42"/>
+    <w:lsdException w:name="Plain Table 3" w:uiPriority="43"/>
+    <w:lsdException w:name="Plain Table 4" w:uiPriority="44"/>
+    <w:lsdException w:name="Plain Table 5" w:uiPriority="45"/>
+    <w:lsdException w:name="Grid Table Light" w:uiPriority="40"/>
+    <w:lsdException w:name="Grid Table 1 Light" w:uiPriority="46"/>
+    <w:lsdException w:name="Grid Table 2" w:uiPriority="47"/>
+    <w:lsdException w:name="Grid Table 3" w:uiPriority="48"/>
+    <w:lsdException w:name="Grid Table 4" w:uiPriority="49"/>
+    <w:lsdException w:name="Grid Table 5 Dark" w:uiPriority="50"/>
+    <w:lsdException w:name="Grid Table 6 Colorful" w:uiPriority="51"/>
+    <w:lsdException w:name="Grid Table 7 Colorful" w:uiPriority="52"/>
+    <w:lsdException w:name="Grid Table 1 Light Accent 1" w:uiPriority="46"/>
+    <w:lsdException w:name="Grid Table 2 Accent 1" w:uiPriority="47"/>
+    <w:lsdException w:name="Grid Table 3 Accent 1" w:uiPriority="48"/>
+    <w:lsdException w:name="Grid Table 4 Accent 1" w:uiPriority="49"/>
+    <w:lsdException w:name="Grid Table 5 Dark Accent 1" w:uiPriority="50"/>
+    <w:lsdException w:name="Grid Table 6 Colorful Accent 1" w:uiPriority="51"/>
+    <w:lsdException w:name="Grid Table 7 Colorful Accent 1" w:uiPriority="52"/>
+    <w:lsdException w:name="Grid Table 1 Light Accent 2" w:uiPriority="46"/>
+    <w:lsdException w:name="Grid Table 2 Accent 2" w:uiPriority="47"/>
+    <w:lsdException w:name="Grid Table 3 Accent 2" w:uiPriority="48"/>
+    <w:lsdException w:name="Grid Table 4 Accent 2" w:uiPriority="49"/>
+    <w:lsdException w:name="Grid Table 5 Dark Accent 2" w:uiPriority="50"/>
+    <w:lsdException w:name="Grid Table 6 Colorful Accent 2" w:uiPriority="51"/>
+    <w:lsdException w:name="Grid Table 7 Colorful Accent 2" w:uiPriority="52"/>
+    <w:lsdException w:name="Grid Table 1 Light Accent 3" w:uiPriority="46"/>
+    <w:lsdException w:name="Grid Table 2 Accent 3" w:uiPriority="47"/>
+    <w:lsdException w:name="Grid Table 3 Accent 3" w:uiPriority="48"/>
+    <w:lsdException w:name="Grid Table 4 Accent 3" w:uiPriority="49"/>
+    <w:lsdException w:name="Grid Table 5 Dark Accent 3" w:uiPriority="50"/>
+    <w:lsdException w:name="Grid Table 6 Colorful Accent 3" w:uiPriority="51"/>
+    <w:lsdException w:name="Grid Table 7 Colorful Accent 3" w:uiPriority="52"/>
+    <w:lsdException w:name="Grid Table 1 Light Accent 4" w:uiPriority="46"/>
+    <w:lsdException w:name="Grid Table 2 Accent 4" w:uiPriority="47"/>
+    <w:lsdException w:name="Grid Table 3 Accent 4" w:uiPriority="48"/>
+    <w:lsdException w:name="Grid Table 4 Accent 4" w:uiPriority="49"/>
+    <w:lsdException w:name="Grid Table 5 Dark Accent 4" w:uiPriority="50"/>
+    <w:lsdException w:name="Grid Table 6 Colorful Accent 4" w:uiPriority="51"/>
+    <w:lsdException w:name="Grid Table 7 Colorful Accent 4" w:uiPriority="52"/>
+    <w:lsdException w:name="Grid Table 1 Light Accent 5" w:uiPriority="46"/>
+    <w:lsdException w:name="Grid Table 2 Accent 5" w:uiPriority="47"/>
+    <w:lsdException w:name="Grid Table 3 Accent 5" w:uiPriority="48"/>
+    <w:lsdException w:name="Grid Table 4 Accent 5" w:uiPriority="49"/>
+    <w:lsdException w:name="Grid Table 5 Dark Accent 5" w:uiPriority="50"/>
+    <w:lsdException w:name="Grid Table 6 Colorful Accent 5" w:uiPriority="51"/>
+    <w:lsdException w:name="Grid Table 7 Colorful Accent 5" w:uiPriority="52"/>
+    <w:lsdException w:name="Grid Table 1 Light Accent 6" w:uiPriority="46"/>
+    <w:lsdException w:name="Grid Table 2 Accent 6" w:uiPriority="47"/>
+    <w:lsdException w:name="Grid Table 3 Accent 6" w:uiPriority="48"/>
+    <w:lsdException w:name="Grid Table 4 Accent 6" w:uiPriority="49"/>
+    <w:lsdException w:name="Grid Table 5 Dark Accent 6" w:uiPriority="50"/>
+    <w:lsdException w:name="Grid Table 6 Colorful Accent 6" w:uiPriority="51"/>
+    <w:lsdException w:name="Grid Table 7 Colorful Accent 6" w:uiPriority="52"/>
+    <w:lsdException w:name="List Table 1 Light" w:uiPriority="46"/>
+    <w:lsdException w:name="List Table 2" w:uiPriority="47"/>
+    <w:lsdException w:name="List Table 3" w:uiPriority="48"/>
+    <w:lsdException w:name="List Table 4" w:uiPriority="49"/>
+    <w:lsdException w:name="List Table 5 Dark" w:uiPriority="50"/>
+    <w:lsdException w:name="List Table 6 Colorful" w:uiPriority="51"/>
+    <w:lsdException w:name="List Table 7 Colorful" w:uiPriority="52"/>
+    <w:lsdException w:name="List Table 1 Light Accent 1" w:uiPriority="46"/>
+    <w:lsdException w:name="List Table 2 Accent 1" w:uiPriority="47"/>
+    <w:lsdException w:name="List Table 3 Accent 1" w:uiPriority="48"/>
+    <w:lsdException w:name="List Table 4 Accent 1" w:uiPriority="49"/>
+    <w:lsdException w:name="List Table 5 Dark Accent 1" w:uiPriority="50"/>
+    <w:lsdException w:name="List Table 6 Colorful Accent 1" w:uiPriority="51"/>
+    <w:lsdException w:name="List Table 7 Colorful Accent 1" w:uiPriority="52"/>
+    <w:lsdException w:name="List Table 1 Light Accent 2" w:uiPriority="46"/>
+    <w:lsdException w:name="List Table 2 Accent 2" w:uiPriority="47"/>
+    <w:lsdException w:name="List Table 3 Accent 2" w:uiPriority="48"/>
+    <w:lsdException w:name="List Table 4 Accent 2" w:uiPriority="49"/>
+    <w:lsdException w:name="List Table 5 Dark Accent 2" w:uiPriority="50"/>
+    <w:lsdException w:name="List Table 6 Colorful Accent 2" w:uiPriority="51"/>
+    <w:lsdException w:name="List Table 7 Colorful Accent 2" w:uiPriority="52"/>
+    <w:lsdException w:name="List Table 1 Light Accent 3" w:uiPriority="46"/>
+    <w:lsdException w:name="List Table 2 Accent 3" w:uiPriority="47"/>
+    <w:lsdException w:name="List Table 3 Accent 3" w:uiPriority="48"/>
+    <w:lsdException w:name="List Table 4 Accent 3" w:uiPriority="49"/>
+    <w:lsdException w:name="List Table 5 Dark Accent 3" w:uiPriority="50"/>
+    <w:lsdException w:name="List Table 6 Colorful Accent 3" w:uiPriority="51"/>
+    <w:lsdException w:name="List Table 7 Colorful Accent 3" w:uiPriority="52"/>
+    <w:lsdException w:name="List Table 1 Light Accent 4" w:uiPriority="46"/>
+    <w:lsdException w:name="List Table 2 Accent 4" w:uiPriority="47"/>
+    <w:lsdException w:name="List Table 3 Accent 4" w:uiPriority="48"/>
+    <w:lsdException w:name="List Table 4 Accent 4" w:uiPriority="49"/>
+    <w:lsdException w:name="List Table 5 Dark Accent 4" w:uiPriority="50"/>
+    <w:lsdException w:name="List Table 6 Colorful Accent 4" w:uiPriority="51"/>
+    <w:lsdException w:name="List Table 7 Colorful Accent 4" w:uiPriority="52"/>
+    <w:lsdException w:name="List Table 1 Light Accent 5" w:uiPriority="46"/>
+    <w:lsdException w:name="List Table 2 Accent 5" w:uiPriority="47"/>
+    <w:lsdException w:name="List Table 3 Accent 5" w:uiPriority="48"/>
+    <w:lsdException w:name="List Table 4 Accent 5" w:uiPriority="49"/>
+    <w:lsdException w:name="List Table 5 Dark Accent 5" w:uiPriority="50"/>
+    <w:lsdException w:name="List Table 6 Colorful Accent 5" w:uiPriority="51"/>
+    <w:lsdException w:name="List Table 7 Colorful Accent 5" w:uiPriority="52"/>
+    <w:lsdException w:name="List Table 1 Light Accent 6" w:uiPriority="46"/>
+    <w:lsdException w:name="List Table 2 Accent 6" w:uiPriority="47"/>
+    <w:lsdException w:name="List Table 3 Accent 6" w:uiPriority="48"/>
+    <w:lsdException w:name="List Table 4 Accent 6" w:uiPriority="49"/>
+    <w:lsdException w:name="List Table 5 Dark Accent 6" w:uiPriority="50"/>
+    <w:lsdException w:name="List Table 6 Colorful Accent 6" w:uiPriority="51"/>
+    <w:lsdException w:name="List Table 7 Colorful Accent 6" w:uiPriority="52"/>
   </w:latentStyles>
   <w:style w:type="paragraph" w:default="1" w:styleId="Normal">
     <w:name w:val="Normal"/>

</xml_diff>